<commit_message>
navigation to be singled and moduled
</commit_message>
<xml_diff>
--- a/springboot项目笔记.docx
+++ b/springboot项目笔记.docx
@@ -1579,6 +1579,14 @@
         </w:rPr>
       </w:pPr>
       <w:r>
+        <w:rPr>
+          <w:rFonts w:hint="eastAsia"/>
+        </w:rPr>
+        <w:t>（当参数与类变量同名，必须用this可调用类变量）</w:t>
+      </w:r>
+    </w:p>
+    <w:p>
+      <w:r>
         <w:t>PaginationDTO.setPagination()</w:t>
       </w:r>
       <w:r>
@@ -1604,9 +1612,28 @@
           <w:rFonts w:hint="eastAsia"/>
         </w:rPr>
         <w:t>的处理晚了，应在用page计算offset之前确定</w:t>
+      </w:r>
+    </w:p>
+    <w:p>
+      <w:pPr>
+        <w:rPr>
+          <w:rFonts w:hint="eastAsia"/>
+        </w:rPr>
+      </w:pPr>
+      <w:r>
+        <w:rPr>
+          <w:rFonts w:hint="eastAsia"/>
+        </w:rPr>
+        <w:t>（已解决，详见代码</w:t>
       </w:r>
       <w:bookmarkStart w:id="0" w:name="_GoBack"/>
       <w:bookmarkEnd w:id="0"/>
+      <w:r>
+        <w:rPr>
+          <w:rFonts w:hint="eastAsia"/>
+        </w:rPr>
+        <w:t>）</w:t>
+      </w:r>
     </w:p>
     <w:sectPr>
       <w:pgSz w:w="11906" w:h="16838"/>

</xml_diff>

<commit_message>
complete my questions list html
</commit_message>
<xml_diff>
--- a/springboot项目笔记.docx
+++ b/springboot项目笔记.docx
@@ -2,6 +2,67 @@
 <file path=word/document.xml><?xml version="1.0" encoding="utf-8"?>
 <w:document xmlns:wpc="http://schemas.microsoft.com/office/word/2010/wordprocessingCanvas" xmlns:cx="http://schemas.microsoft.com/office/drawing/2014/chartex" xmlns:cx1="http://schemas.microsoft.com/office/drawing/2015/9/8/chartex" xmlns:cx2="http://schemas.microsoft.com/office/drawing/2015/10/21/chartex" xmlns:cx3="http://schemas.microsoft.com/office/drawing/2016/5/9/chartex" xmlns:cx4="http://schemas.microsoft.com/office/drawing/2016/5/10/chartex" xmlns:cx5="http://schemas.microsoft.com/office/drawing/2016/5/11/chartex" xmlns:cx6="http://schemas.microsoft.com/office/drawing/2016/5/12/chartex" xmlns:cx7="http://schemas.microsoft.com/office/drawing/2016/5/13/chartex" xmlns:cx8="http://schemas.microsoft.com/office/drawing/2016/5/14/chartex" xmlns:mc="http://schemas.openxmlformats.org/markup-compatibility/2006" xmlns:aink="http://schemas.microsoft.com/office/drawing/2016/ink" xmlns:am3d="http://schemas.microsoft.com/office/drawing/2017/model3d" xmlns:o="urn:schemas-microsoft-com:office:office" xmlns:r="http://schemas.openxmlformats.org/officeDocument/2006/relationships" xmlns:m="http://schemas.openxmlformats.org/officeDocument/2006/math" xmlns:v="urn:schemas-microsoft-com:vml" xmlns:wp14="http://schemas.microsoft.com/office/word/2010/wordprocessingDrawing" xmlns:wp="http://schemas.openxmlformats.org/drawingml/2006/wordprocessingDrawing" xmlns:w10="urn:schemas-microsoft-com:office:word" xmlns:w="http://schemas.openxmlformats.org/wordprocessingml/2006/main" xmlns:w14="http://schemas.microsoft.com/office/word/2010/wordml" xmlns:w15="http://schemas.microsoft.com/office/word/2012/wordml" xmlns:w16cid="http://schemas.microsoft.com/office/word/2016/wordml/cid" xmlns:w16se="http://schemas.microsoft.com/office/word/2015/wordml/symex" xmlns:wpg="http://schemas.microsoft.com/office/word/2010/wordprocessingGroup" xmlns:wpi="http://schemas.microsoft.com/office/word/2010/wordprocessingInk" xmlns:wne="http://schemas.microsoft.com/office/word/2006/wordml" xmlns:wps="http://schemas.microsoft.com/office/word/2010/wordprocessingShape" mc:Ignorable="w14 w15 w16se w16cid wp14">
   <w:body>
+    <w:p>
+      <w:pPr>
+        <w:pStyle w:val="2"/>
+      </w:pPr>
+      <w:r>
+        <w:rPr>
+          <w:rFonts w:hint="eastAsia"/>
+        </w:rPr>
+        <w:t>遗留问题：</w:t>
+      </w:r>
+    </w:p>
+    <w:p>
+      <w:r>
+        <w:rPr>
+          <w:rFonts w:hint="eastAsia"/>
+        </w:rPr>
+        <w:t>1.indexController中，如果没有cookie的已注册用户登录，将会重新再数据库中插入用户，但实际是同一用户</w:t>
+      </w:r>
+    </w:p>
+    <w:p>
+      <w:pPr>
+        <w:pStyle w:val="2"/>
+      </w:pPr>
+      <w:r>
+        <w:rPr>
+          <w:rFonts w:hint="eastAsia"/>
+        </w:rPr>
+        <w:t xml:space="preserve"> 类关系：</w:t>
+      </w:r>
+    </w:p>
+    <w:p>
+      <w:r>
+        <w:rPr>
+          <w:rFonts w:hint="eastAsia"/>
+        </w:rPr>
+        <w:t>Q</w:t>
+      </w:r>
+      <w:r>
+        <w:t>uestion+User=QuestionDTO</w:t>
+      </w:r>
+    </w:p>
+    <w:p>
+      <w:r>
+        <w:t>n*QuestionDTO=QuestionDTOs(list)</w:t>
+      </w:r>
+    </w:p>
+    <w:p>
+      <w:pPr>
+        <w:rPr>
+          <w:rFonts w:hint="eastAsia"/>
+        </w:rPr>
+      </w:pPr>
+      <w:r>
+        <w:t>QuestionDTOs(list)</w:t>
+      </w:r>
+      <w:r>
+        <w:t>+page’s information=PaginationDTO</w:t>
+      </w:r>
+      <w:bookmarkStart w:id="0" w:name="_GoBack"/>
+      <w:bookmarkEnd w:id="0"/>
+    </w:p>
     <w:p>
       <w:pPr>
         <w:pStyle w:val="2"/>
@@ -282,6 +343,7 @@
         <w:rPr>
           <w:rFonts w:hint="eastAsia"/>
         </w:rPr>
+        <w:lastRenderedPageBreak/>
         <w:t>B</w:t>
       </w:r>
       <w:r>
@@ -471,7 +533,6 @@
         <w:rPr>
           <w:noProof/>
         </w:rPr>
-        <w:lastRenderedPageBreak/>
         <w:drawing>
           <wp:inline distT="0" distB="0" distL="0" distR="0" wp14:anchorId="1C17ACC6" wp14:editId="5A289275">
             <wp:extent cx="3058365" cy="3698543"/>
@@ -751,7 +812,6 @@
         <w:rPr>
           <w:rFonts w:hint="eastAsia"/>
         </w:rPr>
-        <w:lastRenderedPageBreak/>
         <w:t>不同环境读取不同配置文件</w:t>
       </w:r>
     </w:p>
@@ -997,11 +1057,6 @@
       </w:r>
     </w:p>
     <w:p>
-      <w:pPr>
-        <w:rPr>
-          <w:rFonts w:hint="eastAsia"/>
-        </w:rPr>
-      </w:pPr>
       <w:r>
         <w:rPr>
           <w:rFonts w:hint="eastAsia"/>
@@ -1087,6 +1142,7 @@
         <w:rPr>
           <w:rFonts w:hint="eastAsia"/>
         </w:rPr>
+        <w:lastRenderedPageBreak/>
         <w:t>登录成功存入用户数据</w:t>
       </w:r>
     </w:p>
@@ -1125,7 +1181,6 @@
         <w:rPr>
           <w:rFonts w:hint="eastAsia"/>
         </w:rPr>
-        <w:lastRenderedPageBreak/>
         <w:t>持久化登录状态获取</w:t>
       </w:r>
     </w:p>
@@ -1345,6 +1400,7 @@
         <w:rPr>
           <w:rFonts w:hint="eastAsia"/>
         </w:rPr>
+        <w:lastRenderedPageBreak/>
         <w:t>热部署</w:t>
       </w:r>
     </w:p>
@@ -1467,7 +1523,6 @@
         <w:rPr>
           <w:rFonts w:hint="eastAsia"/>
         </w:rPr>
-        <w:lastRenderedPageBreak/>
         <w:t>分页功能</w:t>
       </w:r>
     </w:p>
@@ -1476,19 +1531,7 @@
         <w:rPr>
           <w:rFonts w:hint="eastAsia"/>
         </w:rPr>
-        <w:t>每一页起点：每页行数*（</w:t>
-      </w:r>
-      <w:r>
-        <w:rPr>
-          <w:rFonts w:hint="eastAsia"/>
-        </w:rPr>
-        <w:t>页码</w:t>
-      </w:r>
-      <w:r>
-        <w:rPr>
-          <w:rFonts w:hint="eastAsia"/>
-        </w:rPr>
-        <w:t>-</w:t>
+        <w:t>每一页起点：每页行数*（页码-</w:t>
       </w:r>
       <w:r>
         <w:t>1</w:t>
@@ -1523,13 +1566,7 @@
         <w:rPr>
           <w:rFonts w:hint="eastAsia"/>
         </w:rPr>
-        <w:t>总行数/每页行数</w:t>
-      </w:r>
-      <w:r>
-        <w:rPr>
-          <w:rFonts w:hint="eastAsia"/>
-        </w:rPr>
-        <w:t>+</w:t>
+        <w:t>总行数/每页行数+</w:t>
       </w:r>
       <w:r>
         <w:t>1</w:t>
@@ -1573,11 +1610,6 @@
       </w:r>
     </w:p>
     <w:p>
-      <w:pPr>
-        <w:rPr>
-          <w:rFonts w:hint="eastAsia"/>
-        </w:rPr>
-      </w:pPr>
       <w:r>
         <w:rPr>
           <w:rFonts w:hint="eastAsia"/>
@@ -1615,24 +1647,25 @@
       </w:r>
     </w:p>
     <w:p>
-      <w:pPr>
-        <w:rPr>
-          <w:rFonts w:hint="eastAsia"/>
-        </w:rPr>
-      </w:pPr>
-      <w:r>
-        <w:rPr>
-          <w:rFonts w:hint="eastAsia"/>
-        </w:rPr>
-        <w:t>（已解决，详见代码</w:t>
-      </w:r>
-      <w:bookmarkStart w:id="0" w:name="_GoBack"/>
-      <w:bookmarkEnd w:id="0"/>
-      <w:r>
-        <w:rPr>
-          <w:rFonts w:hint="eastAsia"/>
-        </w:rPr>
-        <w:t>）</w:t>
+      <w:r>
+        <w:rPr>
+          <w:rFonts w:hint="eastAsia"/>
+        </w:rPr>
+        <w:t>（已解决，详见代码）</w:t>
+      </w:r>
+    </w:p>
+    <w:p/>
+    <w:p>
+      <w:pPr>
+        <w:rPr>
+          <w:rFonts w:hint="eastAsia"/>
+        </w:rPr>
+      </w:pPr>
+      <w:r>
+        <w:rPr>
+          <w:rFonts w:hint="eastAsia"/>
+        </w:rPr>
+        <w:t>个人中心页面问题列表实现</w:t>
       </w:r>
     </w:p>
     <w:sectPr>

</xml_diff>

<commit_message>
intercepter to implete sesseion.user confirm
</commit_message>
<xml_diff>
--- a/springboot项目笔记.docx
+++ b/springboot项目笔记.docx
@@ -14,54 +14,81 @@
       </w:r>
     </w:p>
     <w:p>
-      <w:r>
-        <w:rPr>
-          <w:rFonts w:hint="eastAsia"/>
-        </w:rPr>
-        <w:t>1.indexController中，如果没有cookie的已注册用户登录，将会重新再数据库中插入用户，但实际是同一用户</w:t>
-      </w:r>
-    </w:p>
-    <w:p>
-      <w:pPr>
-        <w:pStyle w:val="2"/>
-      </w:pPr>
-      <w:r>
-        <w:rPr>
-          <w:rFonts w:hint="eastAsia"/>
-        </w:rPr>
-        <w:t xml:space="preserve"> 类关系：</w:t>
-      </w:r>
-    </w:p>
-    <w:p>
-      <w:r>
-        <w:rPr>
-          <w:rFonts w:hint="eastAsia"/>
-        </w:rPr>
-        <w:t>Q</w:t>
-      </w:r>
-      <w:r>
-        <w:t>uestion+User=QuestionDTO</w:t>
-      </w:r>
-    </w:p>
-    <w:p>
-      <w:r>
-        <w:t>n*QuestionDTO=QuestionDTOs(list)</w:t>
-      </w:r>
-    </w:p>
-    <w:p>
-      <w:pPr>
-        <w:rPr>
-          <w:rFonts w:hint="eastAsia"/>
-        </w:rPr>
-      </w:pPr>
-      <w:r>
-        <w:t>QuestionDTOs(list)</w:t>
-      </w:r>
-      <w:r>
-        <w:t>+page’s information=PaginationDTO</w:t>
+      <w:pPr>
+        <w:pStyle w:val="a3"/>
+        <w:numPr>
+          <w:ilvl w:val="0"/>
+          <w:numId w:val="7"/>
+        </w:numPr>
+        <w:ind w:firstLineChars="0"/>
+      </w:pPr>
+      <w:r>
+        <w:rPr>
+          <w:rFonts w:hint="eastAsia"/>
+        </w:rPr>
+        <w:t>indexController中，如果没有cookie的已注册用户登录，将会重新再数据库中插入用户，但实际是同一用户</w:t>
+      </w:r>
+    </w:p>
+    <w:p>
+      <w:pPr>
+        <w:pStyle w:val="a3"/>
+        <w:numPr>
+          <w:ilvl w:val="0"/>
+          <w:numId w:val="7"/>
+        </w:numPr>
+        <w:ind w:firstLineChars="0"/>
+        <w:rPr>
+          <w:rFonts w:hint="eastAsia"/>
+        </w:rPr>
+      </w:pPr>
+      <w:r>
+        <w:rPr>
+          <w:rFonts w:hint="eastAsia"/>
+        </w:rPr>
+        <w:t>使用spring拦截器样式失效？？</w:t>
       </w:r>
       <w:bookmarkStart w:id="0" w:name="_GoBack"/>
       <w:bookmarkEnd w:id="0"/>
+    </w:p>
+    <w:p>
+      <w:pPr>
+        <w:pStyle w:val="2"/>
+      </w:pPr>
+      <w:r>
+        <w:rPr>
+          <w:rFonts w:hint="eastAsia"/>
+        </w:rPr>
+        <w:t xml:space="preserve"> 类关系：</w:t>
+      </w:r>
+    </w:p>
+    <w:p>
+      <w:r>
+        <w:rPr>
+          <w:rFonts w:hint="eastAsia"/>
+        </w:rPr>
+        <w:t>Q</w:t>
+      </w:r>
+      <w:r>
+        <w:t>uestion+User=QuestionDTO</w:t>
+      </w:r>
+    </w:p>
+    <w:p>
+      <w:r>
+        <w:t>n*QuestionDTO=QuestionDTOs(list)</w:t>
+      </w:r>
+    </w:p>
+    <w:p>
+      <w:pPr>
+        <w:rPr>
+          <w:rFonts w:hint="eastAsia"/>
+        </w:rPr>
+      </w:pPr>
+      <w:r>
+        <w:t>QuestionDTOs(list)</w:t>
+      </w:r>
+      <w:r>
+        <w:t>+page’s information=PaginationDTO</w:t>
+      </w:r>
     </w:p>
     <w:p>
       <w:pPr>
@@ -308,6 +335,7 @@
         <w:rPr>
           <w:rFonts w:hint="eastAsia"/>
         </w:rPr>
+        <w:lastRenderedPageBreak/>
         <w:t>疑问：idea创建spring项目时默认使用了maven</w:t>
       </w:r>
       <w:r>
@@ -343,7 +371,6 @@
         <w:rPr>
           <w:rFonts w:hint="eastAsia"/>
         </w:rPr>
-        <w:lastRenderedPageBreak/>
         <w:t>B</w:t>
       </w:r>
       <w:r>
@@ -1142,7 +1169,6 @@
         <w:rPr>
           <w:rFonts w:hint="eastAsia"/>
         </w:rPr>
-        <w:lastRenderedPageBreak/>
         <w:t>登录成功存入用户数据</w:t>
       </w:r>
     </w:p>
@@ -2075,6 +2101,95 @@
     </w:lvl>
   </w:abstractNum>
   <w:abstractNum w:abstractNumId="4" w15:restartNumberingAfterBreak="0">
+    <w:nsid w:val="61165EDE"/>
+    <w:multiLevelType w:val="hybridMultilevel"/>
+    <w:tmpl w:val="5AFA8C52"/>
+    <w:lvl w:ilvl="0" w:tplc="02C2180E">
+      <w:start w:val="1"/>
+      <w:numFmt w:val="decimal"/>
+      <w:lvlText w:val="%1."/>
+      <w:lvlJc w:val="left"/>
+      <w:pPr>
+        <w:ind w:left="360" w:hanging="360"/>
+      </w:pPr>
+      <w:rPr>
+        <w:rFonts w:hint="default"/>
+      </w:rPr>
+    </w:lvl>
+    <w:lvl w:ilvl="1" w:tplc="04090019" w:tentative="1">
+      <w:start w:val="1"/>
+      <w:numFmt w:val="lowerLetter"/>
+      <w:lvlText w:val="%2)"/>
+      <w:lvlJc w:val="left"/>
+      <w:pPr>
+        <w:ind w:left="840" w:hanging="420"/>
+      </w:pPr>
+    </w:lvl>
+    <w:lvl w:ilvl="2" w:tplc="0409001B" w:tentative="1">
+      <w:start w:val="1"/>
+      <w:numFmt w:val="lowerRoman"/>
+      <w:lvlText w:val="%3."/>
+      <w:lvlJc w:val="right"/>
+      <w:pPr>
+        <w:ind w:left="1260" w:hanging="420"/>
+      </w:pPr>
+    </w:lvl>
+    <w:lvl w:ilvl="3" w:tplc="0409000F" w:tentative="1">
+      <w:start w:val="1"/>
+      <w:numFmt w:val="decimal"/>
+      <w:lvlText w:val="%4."/>
+      <w:lvlJc w:val="left"/>
+      <w:pPr>
+        <w:ind w:left="1680" w:hanging="420"/>
+      </w:pPr>
+    </w:lvl>
+    <w:lvl w:ilvl="4" w:tplc="04090019" w:tentative="1">
+      <w:start w:val="1"/>
+      <w:numFmt w:val="lowerLetter"/>
+      <w:lvlText w:val="%5)"/>
+      <w:lvlJc w:val="left"/>
+      <w:pPr>
+        <w:ind w:left="2100" w:hanging="420"/>
+      </w:pPr>
+    </w:lvl>
+    <w:lvl w:ilvl="5" w:tplc="0409001B" w:tentative="1">
+      <w:start w:val="1"/>
+      <w:numFmt w:val="lowerRoman"/>
+      <w:lvlText w:val="%6."/>
+      <w:lvlJc w:val="right"/>
+      <w:pPr>
+        <w:ind w:left="2520" w:hanging="420"/>
+      </w:pPr>
+    </w:lvl>
+    <w:lvl w:ilvl="6" w:tplc="0409000F" w:tentative="1">
+      <w:start w:val="1"/>
+      <w:numFmt w:val="decimal"/>
+      <w:lvlText w:val="%7."/>
+      <w:lvlJc w:val="left"/>
+      <w:pPr>
+        <w:ind w:left="2940" w:hanging="420"/>
+      </w:pPr>
+    </w:lvl>
+    <w:lvl w:ilvl="7" w:tplc="04090019" w:tentative="1">
+      <w:start w:val="1"/>
+      <w:numFmt w:val="lowerLetter"/>
+      <w:lvlText w:val="%8)"/>
+      <w:lvlJc w:val="left"/>
+      <w:pPr>
+        <w:ind w:left="3360" w:hanging="420"/>
+      </w:pPr>
+    </w:lvl>
+    <w:lvl w:ilvl="8" w:tplc="0409001B" w:tentative="1">
+      <w:start w:val="1"/>
+      <w:numFmt w:val="lowerRoman"/>
+      <w:lvlText w:val="%9."/>
+      <w:lvlJc w:val="right"/>
+      <w:pPr>
+        <w:ind w:left="3780" w:hanging="420"/>
+      </w:pPr>
+    </w:lvl>
+  </w:abstractNum>
+  <w:abstractNum w:abstractNumId="5" w15:restartNumberingAfterBreak="0">
     <w:nsid w:val="7F982E31"/>
     <w:multiLevelType w:val="hybridMultilevel"/>
     <w:tmpl w:val="61405456"/>
@@ -2163,7 +2278,7 @@
       </w:pPr>
     </w:lvl>
   </w:abstractNum>
-  <w:abstractNum w:abstractNumId="5" w15:restartNumberingAfterBreak="0">
+  <w:abstractNum w:abstractNumId="6" w15:restartNumberingAfterBreak="0">
     <w:nsid w:val="7F984A56"/>
     <w:multiLevelType w:val="hybridMultilevel"/>
     <w:tmpl w:val="EDA44FA2"/>
@@ -2256,7 +2371,7 @@
     <w:abstractNumId w:val="0"/>
   </w:num>
   <w:num w:numId="2">
-    <w:abstractNumId w:val="5"/>
+    <w:abstractNumId w:val="6"/>
   </w:num>
   <w:num w:numId="3">
     <w:abstractNumId w:val="2"/>
@@ -2268,6 +2383,9 @@
     <w:abstractNumId w:val="3"/>
   </w:num>
   <w:num w:numId="6">
+    <w:abstractNumId w:val="5"/>
+  </w:num>
+  <w:num w:numId="7">
     <w:abstractNumId w:val="4"/>
   </w:num>
 </w:numbering>
@@ -2920,6 +3038,31 @@
       <w:shd w:val="clear" w:color="auto" w:fill="E1DFDD"/>
     </w:rPr>
   </w:style>
+  <w:style w:type="paragraph" w:styleId="aa">
+    <w:name w:val="Balloon Text"/>
+    <w:basedOn w:val="a"/>
+    <w:link w:val="ab"/>
+    <w:uiPriority w:val="99"/>
+    <w:semiHidden/>
+    <w:unhideWhenUsed/>
+    <w:rsid w:val="001D32BE"/>
+    <w:rPr>
+      <w:sz w:val="18"/>
+      <w:szCs w:val="18"/>
+    </w:rPr>
+  </w:style>
+  <w:style w:type="character" w:customStyle="1" w:styleId="ab">
+    <w:name w:val="批注框文本 字符"/>
+    <w:basedOn w:val="a0"/>
+    <w:link w:val="aa"/>
+    <w:uiPriority w:val="99"/>
+    <w:semiHidden/>
+    <w:rsid w:val="001D32BE"/>
+    <w:rPr>
+      <w:sz w:val="18"/>
+      <w:szCs w:val="18"/>
+    </w:rPr>
+  </w:style>
 </w:styles>
 </file>
 

</xml_diff>

<commit_message>
use spring to handle Exception;add increaseView function
</commit_message>
<xml_diff>
--- a/springboot项目笔记.docx
+++ b/springboot项目笔记.docx
@@ -28,6 +28,12 @@
         </w:rPr>
         <w:t>indexController中，如果没有cookie的已注册用户登录，将会重新再数据库中插入用户，但实际是同一用户</w:t>
       </w:r>
+      <w:r>
+        <w:rPr>
+          <w:rFonts w:hint="eastAsia"/>
+        </w:rPr>
+        <w:t>（已解决）</w:t>
+      </w:r>
     </w:p>
     <w:p>
       <w:pPr>
@@ -37,9 +43,6 @@
           <w:numId w:val="7"/>
         </w:numPr>
         <w:ind w:firstLineChars="0"/>
-        <w:rPr>
-          <w:rFonts w:hint="eastAsia"/>
-        </w:rPr>
       </w:pPr>
       <w:r>
         <w:rPr>
@@ -47,6 +50,121 @@
         </w:rPr>
         <w:t>使用spring拦截器样式失效？？</w:t>
       </w:r>
+      <w:r>
+        <w:rPr>
+          <w:rFonts w:hint="eastAsia"/>
+        </w:rPr>
+        <w:t>（WebConfig注解问题）</w:t>
+      </w:r>
+    </w:p>
+    <w:p>
+      <w:pPr>
+        <w:pStyle w:val="a3"/>
+        <w:numPr>
+          <w:ilvl w:val="0"/>
+          <w:numId w:val="7"/>
+        </w:numPr>
+        <w:ind w:firstLineChars="0"/>
+      </w:pPr>
+      <w:r>
+        <w:rPr>
+          <w:rFonts w:hint="eastAsia"/>
+        </w:rPr>
+        <w:t>Mybatis</w:t>
+      </w:r>
+      <w:r>
+        <w:t xml:space="preserve"> Generator</w:t>
+      </w:r>
+      <w:r>
+        <w:rPr>
+          <w:rFonts w:hint="eastAsia"/>
+        </w:rPr>
+        <w:t>：</w:t>
+      </w:r>
+    </w:p>
+    <w:p>
+      <w:pPr>
+        <w:pStyle w:val="a3"/>
+        <w:ind w:left="360" w:firstLineChars="0" w:firstLine="0"/>
+      </w:pPr>
+      <w:r>
+        <w:rPr>
+          <w:rFonts w:hint="eastAsia"/>
+        </w:rPr>
+        <w:t>小匠改为mapper，而我是model却没有问题用了</w:t>
+      </w:r>
+    </w:p>
+    <w:p>
+      <w:pPr>
+        <w:pStyle w:val="a3"/>
+        <w:ind w:left="360" w:firstLineChars="0" w:firstLine="0"/>
+      </w:pPr>
+      <w:r>
+        <w:rPr>
+          <w:rFonts w:hint="eastAsia"/>
+        </w:rPr>
+        <w:t>mybatis</w:t>
+      </w:r>
+      <w:r>
+        <w:t xml:space="preserve"> generator</w:t>
+      </w:r>
+      <w:r>
+        <w:rPr>
+          <w:rFonts w:hint="eastAsia"/>
+        </w:rPr>
+        <w:t>之后question</w:t>
+      </w:r>
+      <w:r>
+        <w:t>.description</w:t>
+      </w:r>
+      <w:r>
+        <w:rPr>
+          <w:rFonts w:hint="eastAsia"/>
+        </w:rPr>
+        <w:t>消失了</w:t>
+      </w:r>
+    </w:p>
+    <w:p>
+      <w:pPr>
+        <w:pStyle w:val="a3"/>
+        <w:numPr>
+          <w:ilvl w:val="0"/>
+          <w:numId w:val="7"/>
+        </w:numPr>
+        <w:ind w:firstLineChars="0"/>
+      </w:pPr>
+      <w:r>
+        <w:rPr>
+          <w:rFonts w:hint="eastAsia"/>
+        </w:rPr>
+        <w:t>异常处理</w:t>
+      </w:r>
+      <w:r>
+        <w:rPr>
+          <w:rFonts w:hint="eastAsia"/>
+        </w:rPr>
+        <w:t>：</w:t>
+      </w:r>
+    </w:p>
+    <w:p>
+      <w:pPr>
+        <w:pStyle w:val="a3"/>
+        <w:ind w:left="360" w:firstLineChars="0" w:firstLine="0"/>
+        <w:rPr>
+          <w:rFonts w:hint="eastAsia"/>
+        </w:rPr>
+      </w:pPr>
+      <w:bookmarkStart w:id="0" w:name="_GoBack"/>
+      <w:bookmarkEnd w:id="0"/>
+      <w:r>
+        <w:rPr>
+          <w:rFonts w:hint="eastAsia"/>
+        </w:rPr>
+        <w:t>为什么地址访问</w:t>
+      </w:r>
+      <w:r>
+        <w:t>questions/n n比较小和比较大时得到的异常不一样</w:t>
+      </w:r>
     </w:p>
     <w:p>
       <w:pPr>
@@ -76,11 +194,6 @@
       </w:r>
     </w:p>
     <w:p>
-      <w:pPr>
-        <w:rPr>
-          <w:rFonts w:hint="eastAsia"/>
-        </w:rPr>
-      </w:pPr>
       <w:r>
         <w:t>QuestionDTOs(list)+page’s information=PaginationDTO</w:t>
       </w:r>
@@ -263,6 +376,7 @@
         <w:rPr>
           <w:noProof/>
         </w:rPr>
+        <w:lastRenderedPageBreak/>
         <w:drawing>
           <wp:inline distT="0" distB="0" distL="0" distR="0" wp14:anchorId="782A1377" wp14:editId="0139A270">
             <wp:extent cx="5238750" cy="2819400"/>
@@ -330,7 +444,6 @@
         <w:rPr>
           <w:rFonts w:hint="eastAsia"/>
         </w:rPr>
-        <w:lastRenderedPageBreak/>
         <w:t>疑问：idea创建spring项目时默认使用了maven</w:t>
       </w:r>
       <w:r>
@@ -555,6 +668,7 @@
         <w:rPr>
           <w:noProof/>
         </w:rPr>
+        <w:lastRenderedPageBreak/>
         <w:drawing>
           <wp:inline distT="0" distB="0" distL="0" distR="0" wp14:anchorId="1C17ACC6" wp14:editId="5A289275">
             <wp:extent cx="3058365" cy="3698543"/>
@@ -834,6 +948,7 @@
         <w:rPr>
           <w:rFonts w:hint="eastAsia"/>
         </w:rPr>
+        <w:lastRenderedPageBreak/>
         <w:t>不同环境读取不同配置文件</w:t>
       </w:r>
     </w:p>
@@ -1202,6 +1317,7 @@
         <w:rPr>
           <w:rFonts w:hint="eastAsia"/>
         </w:rPr>
+        <w:lastRenderedPageBreak/>
         <w:t>持久化登录状态获取</w:t>
       </w:r>
     </w:p>
@@ -1421,7 +1537,6 @@
         <w:rPr>
           <w:rFonts w:hint="eastAsia"/>
         </w:rPr>
-        <w:lastRenderedPageBreak/>
         <w:t>热部署</w:t>
       </w:r>
     </w:p>
@@ -1544,6 +1659,7 @@
         <w:rPr>
           <w:rFonts w:hint="eastAsia"/>
         </w:rPr>
+        <w:lastRenderedPageBreak/>
         <w:t>分页功能</w:t>
       </w:r>
     </w:p>
@@ -1688,11 +1804,6 @@
       </w:r>
     </w:p>
     <w:p>
-      <w:pPr>
-        <w:rPr>
-          <w:rFonts w:hint="eastAsia"/>
-        </w:rPr>
-      </w:pPr>
       <w:r>
         <w:t>WebMvcConfigurer</w:t>
       </w:r>
@@ -1756,11 +1867,6 @@
       </w:r>
     </w:p>
     <w:p>
-      <w:pPr>
-        <w:rPr>
-          <w:rFonts w:hint="eastAsia"/>
-        </w:rPr>
-      </w:pPr>
       <w:r>
         <w:rPr>
           <w:rFonts w:hint="eastAsia"/>
@@ -1783,19 +1889,8 @@
         <w:t>MvcConfigureationSupport.class)</w:t>
       </w:r>
     </w:p>
-    <w:p>
-      <w:pPr>
-        <w:rPr>
-          <w:rFonts w:hint="eastAsia"/>
-        </w:rPr>
-      </w:pPr>
-    </w:p>
-    <w:p>
-      <w:pPr>
-        <w:rPr>
-          <w:rFonts w:hint="eastAsia"/>
-        </w:rPr>
-      </w:pPr>
+    <w:p/>
+    <w:p>
       <w:r>
         <w:rPr>
           <w:rFonts w:hint="eastAsia"/>
@@ -1831,11 +1926,6 @@
       </w:r>
     </w:p>
     <w:p>
-      <w:pPr>
-        <w:rPr>
-          <w:rFonts w:hint="eastAsia"/>
-        </w:rPr>
-      </w:pPr>
       <w:r>
         <w:rPr>
           <w:rFonts w:hint="eastAsia"/>
@@ -1876,17 +1966,23 @@
       </w:r>
     </w:p>
     <w:p>
-      <w:pPr>
-        <w:rPr>
-          <w:rFonts w:hint="eastAsia"/>
-        </w:rPr>
-      </w:pPr>
-      <w:r>
-        <w:rPr>
-          <w:rFonts w:hint="eastAsia"/>
-        </w:rPr>
-        <w:t>而该方法被</w:t>
-      </w:r>
+      <w:r>
+        <w:rPr>
+          <w:rFonts w:hint="eastAsia"/>
+        </w:rPr>
+        <w:t>而该方法被De</w:t>
+      </w:r>
+      <w:r>
+        <w:t>legatingWebMvcConfiguration</w:t>
+      </w:r>
+      <w:r>
+        <w:rPr>
+          <w:rFonts w:hint="eastAsia"/>
+        </w:rPr>
+        <w:t>调用</w:t>
+      </w:r>
+    </w:p>
+    <w:p>
       <w:r>
         <w:rPr>
           <w:rFonts w:hint="eastAsia"/>
@@ -1894,16 +1990,31 @@
         <w:t>De</w:t>
       </w:r>
       <w:r>
-        <w:t>legatingWebMvcConfiguration</w:t>
-      </w:r>
-      <w:r>
-        <w:rPr>
-          <w:rFonts w:hint="eastAsia"/>
-        </w:rPr>
-        <w:t>调用</w:t>
-      </w:r>
-    </w:p>
-    <w:p>
+        <w:t>legatingWebMvcConfiguration.setConfigurers(List&lt;WebMvcConfigurer&gt; configurers)</w:t>
+      </w:r>
+      <w:r>
+        <w:rPr>
+          <w:rFonts w:hint="eastAsia"/>
+        </w:rPr>
+        <w:t>其中参数是Web</w:t>
+      </w:r>
+      <w:r>
+        <w:t>Config</w:t>
+      </w:r>
+      <w:r>
+        <w:rPr>
+          <w:rFonts w:hint="eastAsia"/>
+        </w:rPr>
+        <w:t>（自写）的父类。当前类继承自Web</w:t>
+      </w:r>
+      <w:r>
+        <w:t>MvcConfigureationSupport</w:t>
+      </w:r>
+    </w:p>
+    <w:p>
+      <w:r>
+        <w:t>@EnableWebMvc(@Import(</w:t>
+      </w:r>
       <w:r>
         <w:rPr>
           <w:rFonts w:hint="eastAsia"/>
@@ -1911,38 +2022,6 @@
         <w:t>De</w:t>
       </w:r>
       <w:r>
-        <w:t>legatingWebMvcConfiguration.setConfigurers(List&lt;WebMvcConfigurer&gt; configurers)</w:t>
-      </w:r>
-      <w:r>
-        <w:rPr>
-          <w:rFonts w:hint="eastAsia"/>
-        </w:rPr>
-        <w:t>其中参数是Web</w:t>
-      </w:r>
-      <w:r>
-        <w:t>Config</w:t>
-      </w:r>
-      <w:r>
-        <w:rPr>
-          <w:rFonts w:hint="eastAsia"/>
-        </w:rPr>
-        <w:t>（自写）的父类。当前类继承自Web</w:t>
-      </w:r>
-      <w:r>
-        <w:t>MvcConfigureationSupport</w:t>
-      </w:r>
-    </w:p>
-    <w:p>
-      <w:r>
-        <w:t>@EnableWebMvc(@Import(</w:t>
-      </w:r>
-      <w:r>
-        <w:rPr>
-          <w:rFonts w:hint="eastAsia"/>
-        </w:rPr>
-        <w:t>De</w:t>
-      </w:r>
-      <w:r>
         <w:t>legatingWebMvcConfiguration.class))</w:t>
       </w:r>
     </w:p>
@@ -1959,11 +2038,6 @@
       </w:r>
     </w:p>
     <w:p>
-      <w:pPr>
-        <w:rPr>
-          <w:rFonts w:hint="eastAsia"/>
-        </w:rPr>
-      </w:pPr>
       <w:r>
         <w:rPr>
           <w:rFonts w:hint="eastAsia"/>
@@ -1988,8 +2062,140 @@
         </w:rPr>
         <w:t>功能</w:t>
       </w:r>
-      <w:bookmarkStart w:id="0" w:name="_GoBack"/>
-      <w:bookmarkEnd w:id="0"/>
+    </w:p>
+    <w:p>
+      <w:pPr>
+        <w:pStyle w:val="2"/>
+      </w:pPr>
+      <w:r>
+        <w:rPr>
+          <w:rFonts w:hint="eastAsia"/>
+        </w:rPr>
+        <w:t>Mybatis</w:t>
+      </w:r>
+      <w:r>
+        <w:t xml:space="preserve"> Generator</w:t>
+      </w:r>
+    </w:p>
+    <w:p>
+      <w:r>
+        <w:rPr>
+          <w:rFonts w:hint="eastAsia"/>
+        </w:rPr>
+        <w:t>小匠改为mapper，而我是model却没有问题</w:t>
+      </w:r>
+    </w:p>
+    <w:p>
+      <w:r>
+        <w:rPr>
+          <w:rFonts w:hint="eastAsia"/>
+        </w:rPr>
+        <w:t>用了mybatis</w:t>
+      </w:r>
+      <w:r>
+        <w:t xml:space="preserve"> generator</w:t>
+      </w:r>
+      <w:r>
+        <w:rPr>
+          <w:rFonts w:hint="eastAsia"/>
+        </w:rPr>
+        <w:t>之后question</w:t>
+      </w:r>
+      <w:r>
+        <w:t>.description</w:t>
+      </w:r>
+      <w:r>
+        <w:rPr>
+          <w:rFonts w:hint="eastAsia"/>
+        </w:rPr>
+        <w:t>消失了</w:t>
+      </w:r>
+    </w:p>
+    <w:p/>
+    <w:p>
+      <w:pPr>
+        <w:pStyle w:val="2"/>
+      </w:pPr>
+      <w:bookmarkStart w:id="1" w:name="_Hlk31130971"/>
+      <w:r>
+        <w:rPr>
+          <w:rFonts w:hint="eastAsia"/>
+        </w:rPr>
+        <w:lastRenderedPageBreak/>
+        <w:t>异常处理</w:t>
+      </w:r>
+    </w:p>
+    <w:p>
+      <w:pPr>
+        <w:rPr>
+          <w:rFonts w:hint="eastAsia"/>
+        </w:rPr>
+      </w:pPr>
+      <w:r>
+        <w:rPr>
+          <w:rFonts w:hint="eastAsia"/>
+        </w:rPr>
+        <w:t>为什么地址访问questions</w:t>
+      </w:r>
+      <w:r>
+        <w:t>/n n</w:t>
+      </w:r>
+      <w:r>
+        <w:rPr>
+          <w:rFonts w:hint="eastAsia"/>
+        </w:rPr>
+        <w:t>比较小和比较大时得到的异常不一样</w:t>
+      </w:r>
+    </w:p>
+    <w:bookmarkEnd w:id="1"/>
+    <w:p>
+      <w:r>
+        <w:fldChar w:fldCharType="begin"/>
+      </w:r>
+      <w:r>
+        <w:instrText xml:space="preserve"> HYPERLINK "https://docs.spring.io/spring-boot/docs/2.2.0.RC1/reference/htmlsingle/" \l "boot-features-error-handling" </w:instrText>
+      </w:r>
+      <w:r>
+        <w:fldChar w:fldCharType="separate"/>
+      </w:r>
+      <w:r>
+        <w:rPr>
+          <w:rStyle w:val="a4"/>
+        </w:rPr>
+        <w:t>https://docs.spring.io/spring-boot/docs/2.2.0.RC1/reference/htmlsingle/#boot-features-error-handling</w:t>
+      </w:r>
+      <w:r>
+        <w:fldChar w:fldCharType="end"/>
+      </w:r>
+    </w:p>
+    <w:p>
+      <w:r>
+        <w:rPr>
+          <w:rFonts w:hint="eastAsia"/>
+        </w:rPr>
+        <w:t>白页问题</w:t>
+      </w:r>
+    </w:p>
+    <w:p>
+      <w:r>
+        <w:rPr>
+          <w:rFonts w:hint="eastAsia"/>
+        </w:rPr>
+        <w:t>业务异常</w:t>
+      </w:r>
+    </w:p>
+    <w:p>
+      <w:pPr>
+        <w:rPr>
+          <w:rFonts w:hint="eastAsia"/>
+        </w:rPr>
+      </w:pPr>
+      <w:r>
+        <w:rPr>
+          <w:rFonts w:hint="eastAsia"/>
+        </w:rPr>
+        <w:t>4xx和5xx异常</w:t>
+      </w:r>
     </w:p>
     <w:sectPr>
       <w:pgSz w:w="11906" w:h="16838"/>

</xml_diff>

<commit_message>
add commentCount increase module in server-side
</commit_message>
<xml_diff>
--- a/springboot项目笔记.docx
+++ b/springboot项目笔记.docx
@@ -127,23 +127,22 @@
     <w:p>
       <w:pPr>
         <w:pStyle w:val="a3"/>
-        <w:numPr>
-          <w:ilvl w:val="0"/>
-          <w:numId w:val="7"/>
-        </w:numPr>
-        <w:ind w:firstLineChars="0"/>
-      </w:pPr>
-      <w:r>
-        <w:rPr>
-          <w:rFonts w:hint="eastAsia"/>
-        </w:rPr>
-        <w:t>异常处理</w:t>
-      </w:r>
-      <w:r>
-        <w:rPr>
-          <w:rFonts w:hint="eastAsia"/>
-        </w:rPr>
-        <w:t>：</w:t>
+        <w:ind w:left="360" w:firstLineChars="0" w:firstLine="0"/>
+      </w:pPr>
+      <w:r>
+        <w:rPr>
+          <w:rFonts w:hint="eastAsia"/>
+        </w:rPr>
+        <w:t>（改用</w:t>
+      </w:r>
+      <w:r>
+        <w:t>selectByExampleWithBLOBsWithRowbounds</w:t>
+      </w:r>
+      <w:r>
+        <w:rPr>
+          <w:rFonts w:hint="eastAsia"/>
+        </w:rPr>
+        <w:t>）</w:t>
       </w:r>
     </w:p>
     <w:p>
@@ -154,17 +153,6 @@
           <w:rFonts w:hint="eastAsia"/>
         </w:rPr>
       </w:pPr>
-      <w:bookmarkStart w:id="0" w:name="_GoBack"/>
-      <w:bookmarkEnd w:id="0"/>
-      <w:r>
-        <w:rPr>
-          <w:rFonts w:hint="eastAsia"/>
-        </w:rPr>
-        <w:t>为什么地址访问</w:t>
-      </w:r>
-      <w:r>
-        <w:t>questions/n n比较小和比较大时得到的异常不一样</w:t>
-      </w:r>
     </w:p>
     <w:p>
       <w:pPr>
@@ -174,7 +162,7 @@
         <w:rPr>
           <w:rFonts w:hint="eastAsia"/>
         </w:rPr>
-        <w:t xml:space="preserve"> 类关系：</w:t>
+        <w:t>类关系：</w:t>
       </w:r>
     </w:p>
     <w:p>
@@ -2116,7 +2104,7 @@
       <w:pPr>
         <w:pStyle w:val="2"/>
       </w:pPr>
-      <w:bookmarkStart w:id="1" w:name="_Hlk31130971"/>
+      <w:bookmarkStart w:id="0" w:name="_Hlk31130971"/>
       <w:r>
         <w:rPr>
           <w:rFonts w:hint="eastAsia"/>
@@ -2147,7 +2135,7 @@
         <w:t>比较小和比较大时得到的异常不一样</w:t>
       </w:r>
     </w:p>
-    <w:bookmarkEnd w:id="1"/>
+    <w:bookmarkEnd w:id="0"/>
     <w:p>
       <w:r>
         <w:fldChar w:fldCharType="begin"/>
@@ -2185,17 +2173,67 @@
       </w:r>
     </w:p>
     <w:p>
-      <w:pPr>
-        <w:rPr>
-          <w:rFonts w:hint="eastAsia"/>
-        </w:rPr>
-      </w:pPr>
       <w:r>
         <w:rPr>
           <w:rFonts w:hint="eastAsia"/>
         </w:rPr>
         <w:t>4xx和5xx异常</w:t>
       </w:r>
+    </w:p>
+    <w:p/>
+    <w:p>
+      <w:pPr>
+        <w:pStyle w:val="2"/>
+      </w:pPr>
+      <w:r>
+        <w:rPr>
+          <w:rFonts w:hint="eastAsia"/>
+        </w:rPr>
+        <w:t>增加阅读数</w:t>
+      </w:r>
+    </w:p>
+    <w:p>
+      <w:r>
+        <w:rPr>
+          <w:rFonts w:hint="eastAsia"/>
+        </w:rPr>
+        <w:t>sql语句只会一条一条的执行</w:t>
+      </w:r>
+    </w:p>
+    <w:p>
+      <w:r>
+        <w:rPr>
+          <w:rFonts w:hint="eastAsia"/>
+        </w:rPr>
+        <w:t>所以在数据库中set</w:t>
+      </w:r>
+      <w:r>
+        <w:t xml:space="preserve"> </w:t>
+      </w:r>
+      <w:r>
+        <w:rPr>
+          <w:rFonts w:hint="eastAsia"/>
+        </w:rPr>
+        <w:t>view</w:t>
+      </w:r>
+      <w:r>
+        <w:t>Count = viewCount + 1</w:t>
+      </w:r>
+    </w:p>
+    <w:p>
+      <w:pPr>
+        <w:rPr>
+          <w:rFonts w:hint="eastAsia"/>
+        </w:rPr>
+      </w:pPr>
+      <w:r>
+        <w:rPr>
+          <w:rFonts w:hint="eastAsia"/>
+        </w:rPr>
+        <w:t>可以避免高并发导致的漏加问题</w:t>
+      </w:r>
+      <w:bookmarkStart w:id="1" w:name="_GoBack"/>
+      <w:bookmarkEnd w:id="1"/>
     </w:p>
     <w:sectPr>
       <w:pgSz w:w="11906" w:h="16838"/>

</xml_diff>

<commit_message>
add the top level reply sheet
</commit_message>
<xml_diff>
--- a/springboot项目笔记.docx
+++ b/springboot项目笔记.docx
@@ -149,9 +149,6 @@
       <w:pPr>
         <w:pStyle w:val="a3"/>
         <w:ind w:left="360" w:firstLineChars="0" w:firstLine="0"/>
-        <w:rPr>
-          <w:rFonts w:hint="eastAsia"/>
-        </w:rPr>
       </w:pPr>
     </w:p>
     <w:p>
@@ -2114,11 +2111,6 @@
       </w:r>
     </w:p>
     <w:p>
-      <w:pPr>
-        <w:rPr>
-          <w:rFonts w:hint="eastAsia"/>
-        </w:rPr>
-      </w:pPr>
       <w:r>
         <w:rPr>
           <w:rFonts w:hint="eastAsia"/>
@@ -2221,16 +2213,248 @@
       </w:r>
     </w:p>
     <w:p>
-      <w:pPr>
-        <w:rPr>
-          <w:rFonts w:hint="eastAsia"/>
-        </w:rPr>
-      </w:pPr>
       <w:r>
         <w:rPr>
           <w:rFonts w:hint="eastAsia"/>
         </w:rPr>
         <w:t>可以避免高并发导致的漏加问题</w:t>
+      </w:r>
+    </w:p>
+    <w:p/>
+    <w:p>
+      <w:pPr>
+        <w:pStyle w:val="2"/>
+      </w:pPr>
+      <w:r>
+        <w:rPr>
+          <w:rFonts w:hint="eastAsia"/>
+        </w:rPr>
+        <w:t>后台实现回复功能</w:t>
+      </w:r>
+    </w:p>
+    <w:p>
+      <w:r>
+        <w:rPr>
+          <w:rFonts w:hint="eastAsia"/>
+        </w:rPr>
+        <w:t>异常：</w:t>
+      </w:r>
+    </w:p>
+    <w:p>
+      <w:r>
+        <w:t>CustomizeErrorCode</w:t>
+      </w:r>
+      <w:r>
+        <w:rPr>
+          <w:rFonts w:hint="eastAsia"/>
+        </w:rPr>
+        <w:t>：定义所有能想到的业务逻辑异常的code和message</w:t>
+      </w:r>
+    </w:p>
+    <w:p>
+      <w:r>
+        <w:t>CustomizeException</w:t>
+      </w:r>
+      <w:r>
+        <w:rPr>
+          <w:rFonts w:hint="eastAsia"/>
+        </w:rPr>
+        <w:t>：接收</w:t>
+      </w:r>
+      <w:r>
+        <w:t>CustomizeErrorCode</w:t>
+      </w:r>
+      <w:r>
+        <w:rPr>
+          <w:rFonts w:hint="eastAsia"/>
+        </w:rPr>
+        <w:t>的message和code，继承Run</w:t>
+      </w:r>
+      <w:r>
+        <w:t>timeException</w:t>
+      </w:r>
+    </w:p>
+    <w:p>
+      <w:r>
+        <w:t>CustomizeExceptionHandler</w:t>
+      </w:r>
+      <w:r>
+        <w:t>:</w:t>
+      </w:r>
+      <w:r>
+        <w:rPr>
+          <w:rFonts w:hint="eastAsia"/>
+        </w:rPr>
+        <w:t>处理能</w:t>
+      </w:r>
+      <w:r>
+        <w:rPr>
+          <w:rFonts w:hint="eastAsia"/>
+        </w:rPr>
+        <w:t>捕获到</w:t>
+      </w:r>
+      <w:r>
+        <w:rPr>
+          <w:rFonts w:hint="eastAsia"/>
+        </w:rPr>
+        <w:t>的</w:t>
+      </w:r>
+      <w:r>
+        <w:rPr>
+          <w:rFonts w:hint="eastAsia"/>
+        </w:rPr>
+        <w:t>异常，分为json和html两个部分</w:t>
+      </w:r>
+      <w:r>
+        <w:rPr>
+          <w:rFonts w:hint="eastAsia"/>
+        </w:rPr>
+        <w:t>。</w:t>
+      </w:r>
+    </w:p>
+    <w:p>
+      <w:r>
+        <w:t>CustomizeErrorController</w:t>
+      </w:r>
+      <w:r>
+        <w:rPr>
+          <w:rFonts w:hint="eastAsia"/>
+        </w:rPr>
+        <w:t>：</w:t>
+      </w:r>
+      <w:r>
+        <w:rPr>
+          <w:rFonts w:hint="eastAsia"/>
+        </w:rPr>
+        <w:t>该类处理</w:t>
+      </w:r>
+      <w:r>
+        <w:t>CustomizeExceptionHandler不能处理的</w:t>
+      </w:r>
+      <w:r>
+        <w:rPr>
+          <w:rFonts w:hint="eastAsia"/>
+        </w:rPr>
+        <w:t>异常或错误</w:t>
+      </w:r>
+    </w:p>
+    <w:p/>
+    <w:p>
+      <w:r>
+        <w:rPr>
+          <w:rFonts w:hint="eastAsia"/>
+        </w:rPr>
+        <w:t>回复：</w:t>
+      </w:r>
+    </w:p>
+    <w:p>
+      <w:r>
+        <w:t>ResultDTO</w:t>
+      </w:r>
+      <w:r>
+        <w:rPr>
+          <w:rFonts w:hint="eastAsia"/>
+        </w:rPr>
+        <w:t>：返回前端的对象类，</w:t>
+      </w:r>
+      <w:r>
+        <w:rPr>
+          <w:rFonts w:hint="eastAsia"/>
+        </w:rPr>
+        <w:t>有接收各种参数的静态构造方法。</w:t>
+      </w:r>
+    </w:p>
+    <w:p/>
+    <w:p>
+      <w:r>
+        <w:rPr>
+          <w:rFonts w:hint="eastAsia"/>
+        </w:rPr>
+        <w:t>思考：</w:t>
+      </w:r>
+    </w:p>
+    <w:p>
+      <w:r>
+        <w:rPr>
+          <w:rFonts w:hint="eastAsia"/>
+        </w:rPr>
+        <w:t>既然本节的重点之一在于将异常或错误一json的方式返回，那何必throw</w:t>
+      </w:r>
+      <w:r>
+        <w:t xml:space="preserve"> Exception</w:t>
+      </w:r>
+      <w:r>
+        <w:rPr>
+          <w:rFonts w:hint="eastAsia"/>
+        </w:rPr>
+        <w:t>呢，这样还要在</w:t>
+      </w:r>
+      <w:r>
+        <w:t>CustomizeErrorController</w:t>
+      </w:r>
+      <w:r>
+        <w:rPr>
+          <w:rFonts w:hint="eastAsia"/>
+        </w:rPr>
+        <w:t>中将接收到的异常转化为ResultDTO</w:t>
+      </w:r>
+      <w:r>
+        <w:t>,</w:t>
+      </w:r>
+      <w:r>
+        <w:rPr>
+          <w:rFonts w:hint="eastAsia"/>
+        </w:rPr>
+        <w:t>为何不将C</w:t>
+      </w:r>
+      <w:r>
+        <w:t>ommentService.insert</w:t>
+      </w:r>
+      <w:r>
+        <w:rPr>
+          <w:rFonts w:hint="eastAsia"/>
+        </w:rPr>
+        <w:t>方法返回值设为Result</w:t>
+      </w:r>
+      <w:r>
+        <w:t>DTO,</w:t>
+      </w:r>
+      <w:r>
+        <w:rPr>
+          <w:rFonts w:hint="eastAsia"/>
+        </w:rPr>
+        <w:t>而在碰到问题时直接return</w:t>
+      </w:r>
+      <w:r>
+        <w:t xml:space="preserve"> ResultDTO.(CustomizeErrorCode)</w:t>
+      </w:r>
+    </w:p>
+    <w:p/>
+    <w:p>
+      <w:pPr>
+        <w:pStyle w:val="2"/>
+      </w:pPr>
+      <w:r>
+        <w:rPr>
+          <w:rFonts w:hint="eastAsia"/>
+        </w:rPr>
+        <w:t>回复功能-事务</w:t>
+      </w:r>
+    </w:p>
+    <w:p>
+      <w:pPr>
+        <w:rPr>
+          <w:rFonts w:hint="eastAsia"/>
+        </w:rPr>
+      </w:pPr>
+      <w:r>
+        <w:rPr>
+          <w:rFonts w:hint="eastAsia"/>
+        </w:rPr>
+        <w:t>@T</w:t>
+      </w:r>
+      <w:r>
+        <w:t>ransactional</w:t>
       </w:r>
       <w:bookmarkStart w:id="1" w:name="_GoBack"/>
       <w:bookmarkEnd w:id="1"/>
@@ -3380,7 +3604,6 @@
   <w:style w:type="character" w:default="1" w:styleId="a0">
     <w:name w:val="Default Paragraph Font"/>
     <w:uiPriority w:val="1"/>
-    <w:semiHidden/>
     <w:unhideWhenUsed/>
   </w:style>
   <w:style w:type="table" w:default="1" w:styleId="a1">

</xml_diff>

<commit_message>
complete sub comments sheet module
</commit_message>
<xml_diff>
--- a/springboot项目笔记.docx
+++ b/springboot项目笔记.docx
@@ -2442,11 +2442,6 @@
       </w:r>
     </w:p>
     <w:p>
-      <w:pPr>
-        <w:rPr>
-          <w:rFonts w:hint="eastAsia"/>
-        </w:rPr>
-      </w:pPr>
       <w:r>
         <w:rPr>
           <w:rFonts w:hint="eastAsia"/>
@@ -2455,6 +2450,49 @@
       </w:r>
       <w:r>
         <w:t>ransactional</w:t>
+      </w:r>
+    </w:p>
+    <w:p/>
+    <w:p>
+      <w:pPr>
+        <w:pStyle w:val="2"/>
+      </w:pPr>
+      <w:r>
+        <w:rPr>
+          <w:rFonts w:hint="eastAsia"/>
+        </w:rPr>
+        <w:lastRenderedPageBreak/>
+        <w:t>二级回复</w:t>
+      </w:r>
+    </w:p>
+    <w:p>
+      <w:r>
+        <w:rPr>
+          <w:rFonts w:hint="eastAsia"/>
+        </w:rPr>
+        <w:t>弄个破js弄了半天。。。。。</w:t>
+      </w:r>
+    </w:p>
+    <w:p>
+      <w:pPr>
+        <w:rPr>
+          <w:rFonts w:hint="eastAsia"/>
+        </w:rPr>
+      </w:pPr>
+      <w:r>
+        <w:rPr>
+          <w:rFonts w:hint="eastAsia"/>
+        </w:rPr>
+        <w:t>断点：comment表缺comment</w:t>
+      </w:r>
+      <w:r>
+        <w:t>Count</w:t>
+      </w:r>
+      <w:r>
+        <w:rPr>
+          <w:rFonts w:hint="eastAsia"/>
+        </w:rPr>
+        <w:t>属性</w:t>
       </w:r>
       <w:bookmarkStart w:id="1" w:name="_GoBack"/>
       <w:bookmarkEnd w:id="1"/>
@@ -3604,6 +3642,7 @@
   <w:style w:type="character" w:default="1" w:styleId="a0">
     <w:name w:val="Default Paragraph Font"/>
     <w:uiPriority w:val="1"/>
+    <w:semiHidden/>
     <w:unhideWhenUsed/>
   </w:style>
   <w:style w:type="table" w:default="1" w:styleId="a1">

</xml_diff>

<commit_message>
to show related questions and picture to page
</commit_message>
<xml_diff>
--- a/springboot项目笔记.docx
+++ b/springboot项目笔记.docx
@@ -22,11 +22,19 @@
         </w:numPr>
         <w:ind w:firstLineChars="0"/>
       </w:pPr>
-      <w:r>
-        <w:rPr>
-          <w:rFonts w:hint="eastAsia"/>
-        </w:rPr>
-        <w:t>indexController中，如果没有cookie的已注册用户登录，将会重新再数据库中插入用户，但实际是同一用户</w:t>
+      <w:proofErr w:type="spellStart"/>
+      <w:r>
+        <w:rPr>
+          <w:rFonts w:hint="eastAsia"/>
+        </w:rPr>
+        <w:t>indexController</w:t>
+      </w:r>
+      <w:proofErr w:type="spellEnd"/>
+      <w:r>
+        <w:rPr>
+          <w:rFonts w:hint="eastAsia"/>
+        </w:rPr>
+        <w:t>中，如果没有cookie的已注册用户登录，将会重新再数据库中插入用户，但实际是同一用户</w:t>
       </w:r>
       <w:r>
         <w:rPr>
@@ -54,7 +62,21 @@
         <w:rPr>
           <w:rFonts w:hint="eastAsia"/>
         </w:rPr>
-        <w:t>（WebConfig注解问题）</w:t>
+        <w:t>（</w:t>
+      </w:r>
+      <w:proofErr w:type="spellStart"/>
+      <w:r>
+        <w:rPr>
+          <w:rFonts w:hint="eastAsia"/>
+        </w:rPr>
+        <w:t>WebConfig</w:t>
+      </w:r>
+      <w:proofErr w:type="spellEnd"/>
+      <w:r>
+        <w:rPr>
+          <w:rFonts w:hint="eastAsia"/>
+        </w:rPr>
+        <w:t>注解问题）</w:t>
       </w:r>
     </w:p>
     <w:p>
@@ -66,12 +88,14 @@
         </w:numPr>
         <w:ind w:firstLineChars="0"/>
       </w:pPr>
+      <w:proofErr w:type="spellStart"/>
       <w:r>
         <w:rPr>
           <w:rFonts w:hint="eastAsia"/>
         </w:rPr>
         <w:t>Mybatis</w:t>
       </w:r>
+      <w:proofErr w:type="spellEnd"/>
       <w:r>
         <w:t xml:space="preserve"> Generator</w:t>
       </w:r>
@@ -99,12 +123,14 @@
         <w:pStyle w:val="a3"/>
         <w:ind w:left="360" w:firstLineChars="0" w:firstLine="0"/>
       </w:pPr>
+      <w:proofErr w:type="spellStart"/>
       <w:r>
         <w:rPr>
           <w:rFonts w:hint="eastAsia"/>
         </w:rPr>
         <w:t>mybatis</w:t>
       </w:r>
+      <w:proofErr w:type="spellEnd"/>
       <w:r>
         <w:t xml:space="preserve"> generator</w:t>
       </w:r>
@@ -112,11 +138,19 @@
         <w:rPr>
           <w:rFonts w:hint="eastAsia"/>
         </w:rPr>
-        <w:t>之后question</w:t>
+        <w:t>之后</w:t>
+      </w:r>
+      <w:proofErr w:type="spellStart"/>
+      <w:r>
+        <w:rPr>
+          <w:rFonts w:hint="eastAsia"/>
+        </w:rPr>
+        <w:t>question</w:t>
       </w:r>
       <w:r>
         <w:t>.description</w:t>
       </w:r>
+      <w:proofErr w:type="spellEnd"/>
       <w:r>
         <w:rPr>
           <w:rFonts w:hint="eastAsia"/>
@@ -135,9 +169,11 @@
         </w:rPr>
         <w:t>（改用</w:t>
       </w:r>
+      <w:proofErr w:type="spellStart"/>
       <w:r>
         <w:t>selectByExampleWithBLOBsWithRowbounds</w:t>
       </w:r>
+      <w:proofErr w:type="spellEnd"/>
       <w:r>
         <w:rPr>
           <w:rFonts w:hint="eastAsia"/>
@@ -148,8 +184,48 @@
     <w:p>
       <w:pPr>
         <w:pStyle w:val="a3"/>
-        <w:ind w:left="360" w:firstLineChars="0" w:firstLine="0"/>
-      </w:pPr>
+        <w:numPr>
+          <w:ilvl w:val="0"/>
+          <w:numId w:val="7"/>
+        </w:numPr>
+        <w:ind w:firstLineChars="0"/>
+      </w:pPr>
+      <w:r>
+        <w:rPr>
+          <w:rFonts w:hint="eastAsia"/>
+        </w:rPr>
+        <w:t>p</w:t>
+      </w:r>
+      <w:r>
+        <w:t>46</w:t>
+      </w:r>
+      <w:r>
+        <w:rPr>
+          <w:rFonts w:hint="eastAsia"/>
+        </w:rPr>
+        <w:t>中图片加入后要重启idea才有用</w:t>
+      </w:r>
+      <w:r>
+        <w:rPr>
+          <w:rFonts w:hint="eastAsia"/>
+        </w:rPr>
+        <w:t>？</w:t>
+      </w:r>
+    </w:p>
+    <w:p>
+      <w:pPr>
+        <w:pStyle w:val="a3"/>
+        <w:numPr>
+          <w:ilvl w:val="0"/>
+          <w:numId w:val="7"/>
+        </w:numPr>
+        <w:ind w:firstLineChars="0"/>
+        <w:rPr>
+          <w:rFonts w:hint="eastAsia"/>
+        </w:rPr>
+      </w:pPr>
+      <w:bookmarkStart w:id="0" w:name="_GoBack"/>
+      <w:bookmarkEnd w:id="0"/>
     </w:p>
     <w:p>
       <w:pPr>
@@ -163,6 +239,7 @@
       </w:r>
     </w:p>
     <w:p>
+      <w:proofErr w:type="spellStart"/>
       <w:r>
         <w:rPr>
           <w:rFonts w:hint="eastAsia"/>
@@ -170,18 +247,53 @@
         <w:t>Q</w:t>
       </w:r>
       <w:r>
-        <w:t>uestion+User=QuestionDTO</w:t>
-      </w:r>
-    </w:p>
-    <w:p>
-      <w:r>
-        <w:t>n*QuestionDTO=QuestionDTOs(list)</w:t>
-      </w:r>
-    </w:p>
-    <w:p>
-      <w:r>
-        <w:t>QuestionDTOs(list)+page’s information=PaginationDTO</w:t>
-      </w:r>
+        <w:t>uestion+User</w:t>
+      </w:r>
+      <w:proofErr w:type="spellEnd"/>
+      <w:r>
+        <w:t>=</w:t>
+      </w:r>
+      <w:proofErr w:type="spellStart"/>
+      <w:r>
+        <w:t>QuestionDTO</w:t>
+      </w:r>
+      <w:proofErr w:type="spellEnd"/>
+    </w:p>
+    <w:p>
+      <w:r>
+        <w:t>n*</w:t>
+      </w:r>
+      <w:proofErr w:type="spellStart"/>
+      <w:r>
+        <w:t>QuestionDTO</w:t>
+      </w:r>
+      <w:proofErr w:type="spellEnd"/>
+      <w:r>
+        <w:t>=</w:t>
+      </w:r>
+      <w:proofErr w:type="spellStart"/>
+      <w:r>
+        <w:t>QuestionDTOs</w:t>
+      </w:r>
+      <w:proofErr w:type="spellEnd"/>
+      <w:r>
+        <w:t>(list)</w:t>
+      </w:r>
+    </w:p>
+    <w:p>
+      <w:proofErr w:type="spellStart"/>
+      <w:r>
+        <w:t>QuestionDTOs</w:t>
+      </w:r>
+      <w:proofErr w:type="spellEnd"/>
+      <w:r>
+        <w:t>(list)+page’s information=</w:t>
+      </w:r>
+      <w:proofErr w:type="spellStart"/>
+      <w:r>
+        <w:t>PaginationDTO</w:t>
+      </w:r>
+      <w:proofErr w:type="spellEnd"/>
     </w:p>
     <w:p>
       <w:pPr>
@@ -222,6 +334,7 @@
         </w:numPr>
         <w:ind w:firstLineChars="0"/>
       </w:pPr>
+      <w:proofErr w:type="spellStart"/>
       <w:r>
         <w:rPr>
           <w:rFonts w:hint="eastAsia"/>
@@ -229,7 +342,27 @@
         <w:t>m</w:t>
       </w:r>
       <w:r>
-        <w:t xml:space="preserve">vn flyway:migrate -Pdev </w:t>
+        <w:t>vn</w:t>
+      </w:r>
+      <w:proofErr w:type="spellEnd"/>
+      <w:r>
+        <w:t xml:space="preserve"> </w:t>
+      </w:r>
+      <w:proofErr w:type="spellStart"/>
+      <w:r>
+        <w:t>flyway:migrate</w:t>
+      </w:r>
+      <w:proofErr w:type="spellEnd"/>
+      <w:r>
+        <w:t xml:space="preserve"> -</w:t>
+      </w:r>
+      <w:proofErr w:type="spellStart"/>
+      <w:r>
+        <w:t>Pdev</w:t>
+      </w:r>
+      <w:proofErr w:type="spellEnd"/>
+      <w:r>
+        <w:t xml:space="preserve"> </w:t>
       </w:r>
       <w:r>
         <w:rPr>
@@ -247,12 +380,14 @@
         </w:numPr>
         <w:ind w:firstLineChars="0"/>
       </w:pPr>
+      <w:proofErr w:type="spellStart"/>
       <w:r>
         <w:rPr>
           <w:rFonts w:hint="eastAsia"/>
         </w:rPr>
         <w:t>mvn</w:t>
       </w:r>
+      <w:proofErr w:type="spellEnd"/>
       <w:r>
         <w:t xml:space="preserve"> clean compile package </w:t>
       </w:r>
@@ -330,8 +465,13 @@
         </w:rPr>
         <w:t>.</w:t>
       </w:r>
-      <w:r>
-        <w:t xml:space="preserve">gitignore </w:t>
+      <w:proofErr w:type="spellStart"/>
+      <w:r>
+        <w:t>gitignore</w:t>
+      </w:r>
+      <w:proofErr w:type="spellEnd"/>
+      <w:r>
+        <w:t xml:space="preserve"> </w:t>
       </w:r>
       <w:r>
         <w:rPr>
@@ -408,15 +548,31 @@
         </w:numPr>
         <w:ind w:firstLineChars="0"/>
       </w:pPr>
-      <w:r>
-        <w:rPr>
-          <w:rFonts w:hint="eastAsia"/>
-        </w:rPr>
-        <w:t>springboot项目，在Application.</w:t>
+      <w:proofErr w:type="spellStart"/>
+      <w:r>
+        <w:rPr>
+          <w:rFonts w:hint="eastAsia"/>
+        </w:rPr>
+        <w:t>springboot</w:t>
+      </w:r>
+      <w:proofErr w:type="spellEnd"/>
+      <w:r>
+        <w:rPr>
+          <w:rFonts w:hint="eastAsia"/>
+        </w:rPr>
+        <w:t>项目，在</w:t>
+      </w:r>
+      <w:proofErr w:type="spellStart"/>
+      <w:r>
+        <w:rPr>
+          <w:rFonts w:hint="eastAsia"/>
+        </w:rPr>
+        <w:t>Application.</w:t>
       </w:r>
       <w:r>
         <w:t>class</w:t>
       </w:r>
+      <w:proofErr w:type="spellEnd"/>
       <w:r>
         <w:rPr>
           <w:rFonts w:hint="eastAsia"/>
@@ -437,12 +593,14 @@
         </w:rPr>
         <w:t>，</w:t>
       </w:r>
+      <w:proofErr w:type="spellStart"/>
       <w:r>
         <w:rPr>
           <w:rFonts w:hint="eastAsia"/>
         </w:rPr>
         <w:t>springboot</w:t>
       </w:r>
+      <w:proofErr w:type="spellEnd"/>
       <w:r>
         <w:rPr>
           <w:rFonts w:hint="eastAsia"/>
@@ -537,8 +695,30 @@
         <w:rPr>
           <w:rFonts w:hint="eastAsia"/>
         </w:rPr>
-        <w:t>的head中引入css和js</w:t>
-      </w:r>
+        <w:t>的head中引入</w:t>
+      </w:r>
+      <w:proofErr w:type="spellStart"/>
+      <w:r>
+        <w:rPr>
+          <w:rFonts w:hint="eastAsia"/>
+        </w:rPr>
+        <w:t>css</w:t>
+      </w:r>
+      <w:proofErr w:type="spellEnd"/>
+      <w:r>
+        <w:rPr>
+          <w:rFonts w:hint="eastAsia"/>
+        </w:rPr>
+        <w:t>和</w:t>
+      </w:r>
+      <w:proofErr w:type="spellStart"/>
+      <w:r>
+        <w:rPr>
+          <w:rFonts w:hint="eastAsia"/>
+        </w:rPr>
+        <w:t>js</w:t>
+      </w:r>
+      <w:proofErr w:type="spellEnd"/>
     </w:p>
     <w:p>
       <w:pPr>
@@ -590,8 +770,16 @@
         <w:rPr>
           <w:rFonts w:hint="eastAsia"/>
         </w:rPr>
-        <w:t>注册Github</w:t>
-      </w:r>
+        <w:t>注册</w:t>
+      </w:r>
+      <w:proofErr w:type="spellStart"/>
+      <w:r>
+        <w:rPr>
+          <w:rFonts w:hint="eastAsia"/>
+        </w:rPr>
+        <w:t>Github</w:t>
+      </w:r>
+      <w:proofErr w:type="spellEnd"/>
       <w:r>
         <w:t xml:space="preserve"> </w:t>
       </w:r>
@@ -611,11 +799,19 @@
         </w:numPr>
         <w:ind w:firstLineChars="0"/>
       </w:pPr>
-      <w:r>
-        <w:rPr>
-          <w:rFonts w:hint="eastAsia"/>
-        </w:rPr>
-        <w:t>github网页底</w:t>
+      <w:proofErr w:type="spellStart"/>
+      <w:r>
+        <w:rPr>
+          <w:rFonts w:hint="eastAsia"/>
+        </w:rPr>
+        <w:t>github</w:t>
+      </w:r>
+      <w:proofErr w:type="spellEnd"/>
+      <w:r>
+        <w:rPr>
+          <w:rFonts w:hint="eastAsia"/>
+        </w:rPr>
+        <w:t>网页底</w:t>
       </w:r>
       <w:r>
         <w:t>API</w:t>
@@ -815,11 +1011,33 @@
         <w:rPr>
           <w:rFonts w:hint="eastAsia"/>
         </w:rPr>
-        <w:t>登录向github发起请求，得到code</w:t>
+        <w:t>登录向</w:t>
+      </w:r>
+      <w:proofErr w:type="spellStart"/>
+      <w:r>
+        <w:rPr>
+          <w:rFonts w:hint="eastAsia"/>
+        </w:rPr>
+        <w:t>github</w:t>
+      </w:r>
+      <w:proofErr w:type="spellEnd"/>
+      <w:r>
+        <w:rPr>
+          <w:rFonts w:hint="eastAsia"/>
+        </w:rPr>
+        <w:t>发起请求，得到</w:t>
+      </w:r>
+      <w:proofErr w:type="spellStart"/>
+      <w:r>
+        <w:rPr>
+          <w:rFonts w:hint="eastAsia"/>
+        </w:rPr>
+        <w:t>code</w:t>
       </w:r>
       <w:r>
         <w:t>,state</w:t>
       </w:r>
+      <w:proofErr w:type="spellEnd"/>
       <w:r>
         <w:rPr>
           <w:rFonts w:hint="eastAsia"/>
@@ -828,6 +1046,7 @@
       </w:r>
     </w:p>
     <w:p>
+      <w:proofErr w:type="spellStart"/>
       <w:r>
         <w:t>AuthorizeController</w:t>
       </w:r>
@@ -838,44 +1057,79 @@
         <w:t>.</w:t>
       </w:r>
       <w:r>
-        <w:t xml:space="preserve">callback </w:t>
-      </w:r>
-      <w:r>
-        <w:rPr>
-          <w:rFonts w:hint="eastAsia"/>
-        </w:rPr>
-        <w:t>将得到的code</w:t>
+        <w:t>callback</w:t>
+      </w:r>
+      <w:proofErr w:type="spellEnd"/>
+      <w:r>
+        <w:t xml:space="preserve"> </w:t>
+      </w:r>
+      <w:r>
+        <w:rPr>
+          <w:rFonts w:hint="eastAsia"/>
+        </w:rPr>
+        <w:t>将得到的</w:t>
+      </w:r>
+      <w:proofErr w:type="spellStart"/>
+      <w:r>
+        <w:rPr>
+          <w:rFonts w:hint="eastAsia"/>
+        </w:rPr>
+        <w:t>code</w:t>
       </w:r>
       <w:r>
         <w:t>,state</w:t>
       </w:r>
-      <w:r>
-        <w:rPr>
-          <w:rFonts w:hint="eastAsia"/>
-        </w:rPr>
-        <w:t>以及注册的github</w:t>
-      </w:r>
-      <w:r>
-        <w:t xml:space="preserve"> OAuthx</w:t>
-      </w:r>
-      <w:r>
-        <w:rPr>
-          <w:rFonts w:hint="eastAsia"/>
-        </w:rPr>
-        <w:t>信息封装到AcessToken</w:t>
+      <w:proofErr w:type="spellEnd"/>
+      <w:r>
+        <w:rPr>
+          <w:rFonts w:hint="eastAsia"/>
+        </w:rPr>
+        <w:t>以及注册的</w:t>
+      </w:r>
+      <w:proofErr w:type="spellStart"/>
+      <w:r>
+        <w:rPr>
+          <w:rFonts w:hint="eastAsia"/>
+        </w:rPr>
+        <w:t>github</w:t>
+      </w:r>
+      <w:proofErr w:type="spellEnd"/>
+      <w:r>
+        <w:t xml:space="preserve"> </w:t>
+      </w:r>
+      <w:proofErr w:type="spellStart"/>
+      <w:r>
+        <w:t>OAuthx</w:t>
+      </w:r>
+      <w:proofErr w:type="spellEnd"/>
+      <w:r>
+        <w:rPr>
+          <w:rFonts w:hint="eastAsia"/>
+        </w:rPr>
+        <w:t>信息封装到</w:t>
+      </w:r>
+      <w:proofErr w:type="spellStart"/>
+      <w:r>
+        <w:rPr>
+          <w:rFonts w:hint="eastAsia"/>
+        </w:rPr>
+        <w:t>AcessToken</w:t>
       </w:r>
       <w:r>
         <w:t>DTO</w:t>
       </w:r>
+      <w:proofErr w:type="spellEnd"/>
       <w:r>
         <w:rPr>
           <w:rFonts w:hint="eastAsia"/>
         </w:rPr>
         <w:t>，将该对象传递给</w:t>
       </w:r>
+      <w:proofErr w:type="spellStart"/>
       <w:r>
         <w:t>GithubProvider</w:t>
       </w:r>
+      <w:proofErr w:type="spellEnd"/>
       <w:r>
         <w:rPr>
           <w:rFonts w:hint="eastAsia"/>
@@ -883,17 +1137,30 @@
         <w:t>.</w:t>
       </w:r>
       <w:r>
-        <w:t xml:space="preserve"> getAccessToken</w:t>
-      </w:r>
-      <w:r>
-        <w:rPr>
-          <w:rFonts w:hint="eastAsia"/>
-        </w:rPr>
-        <w:t>。得到access</w:t>
+        <w:t xml:space="preserve"> </w:t>
+      </w:r>
+      <w:proofErr w:type="spellStart"/>
+      <w:r>
+        <w:t>getAccessToken</w:t>
+      </w:r>
+      <w:proofErr w:type="spellEnd"/>
+      <w:r>
+        <w:rPr>
+          <w:rFonts w:hint="eastAsia"/>
+        </w:rPr>
+        <w:t>。得到</w:t>
+      </w:r>
+      <w:proofErr w:type="spellStart"/>
+      <w:r>
+        <w:rPr>
+          <w:rFonts w:hint="eastAsia"/>
+        </w:rPr>
+        <w:t>access</w:t>
       </w:r>
       <w:r>
         <w:t>_token</w:t>
       </w:r>
+      <w:proofErr w:type="spellEnd"/>
       <w:r>
         <w:rPr>
           <w:rFonts w:hint="eastAsia"/>
@@ -902,6 +1169,7 @@
       </w:r>
     </w:p>
     <w:p>
+      <w:proofErr w:type="spellStart"/>
       <w:r>
         <w:t>GithubProvider</w:t>
       </w:r>
@@ -914,8 +1182,17 @@
       <w:r>
         <w:t>GithubUser</w:t>
       </w:r>
-      <w:r>
-        <w:t>(access_token)</w:t>
+      <w:proofErr w:type="spellEnd"/>
+      <w:r>
+        <w:t>(</w:t>
+      </w:r>
+      <w:proofErr w:type="spellStart"/>
+      <w:r>
+        <w:t>access_token</w:t>
+      </w:r>
+      <w:proofErr w:type="spellEnd"/>
+      <w:r>
+        <w:t>)</w:t>
       </w:r>
       <w:r>
         <w:rPr>
@@ -983,11 +1260,19 @@
         <w:rPr>
           <w:rFonts w:hint="eastAsia"/>
         </w:rPr>
-        <w:t>spring启动时会把a</w:t>
+        <w:t>spring启动时会把</w:t>
+      </w:r>
+      <w:proofErr w:type="spellStart"/>
+      <w:r>
+        <w:rPr>
+          <w:rFonts w:hint="eastAsia"/>
+        </w:rPr>
+        <w:t>a</w:t>
       </w:r>
       <w:r>
         <w:t>pplication.properties</w:t>
       </w:r>
+      <w:proofErr w:type="spellEnd"/>
       <w:r>
         <w:rPr>
           <w:rFonts w:hint="eastAsia"/>
@@ -1080,12 +1365,14 @@
         </w:rPr>
         <w:t>，使用</w:t>
       </w:r>
+      <w:proofErr w:type="spellStart"/>
       <w:r>
         <w:rPr>
           <w:color w:val="FF0000"/>
         </w:rPr>
         <w:t>thymeleaf</w:t>
       </w:r>
+      <w:proofErr w:type="spellEnd"/>
       <w:r>
         <w:t>模板</w:t>
       </w:r>
@@ -1141,8 +1428,13 @@
         <w:t>idea</w:t>
       </w:r>
       <w:r>
-        <w:t xml:space="preserve"> datebase</w:t>
-      </w:r>
+        <w:t xml:space="preserve"> </w:t>
+      </w:r>
+      <w:proofErr w:type="spellStart"/>
+      <w:r>
+        <w:t>datebase</w:t>
+      </w:r>
+      <w:proofErr w:type="spellEnd"/>
       <w:r>
         <w:rPr>
           <w:rFonts w:hint="eastAsia"/>
@@ -1159,6 +1451,7 @@
       </w:r>
     </w:p>
     <w:p>
+      <w:proofErr w:type="spellStart"/>
       <w:r>
         <w:rPr>
           <w:rFonts w:hint="eastAsia"/>
@@ -1168,12 +1461,21 @@
       <w:r>
         <w:t>lication.properties</w:t>
       </w:r>
-      <w:r>
-        <w:rPr>
-          <w:rFonts w:hint="eastAsia"/>
-        </w:rPr>
-        <w:t>中写好连接url</w:t>
-      </w:r>
+      <w:proofErr w:type="spellEnd"/>
+      <w:r>
+        <w:rPr>
+          <w:rFonts w:hint="eastAsia"/>
+        </w:rPr>
+        <w:t>中写好连接</w:t>
+      </w:r>
+      <w:proofErr w:type="spellStart"/>
+      <w:r>
+        <w:rPr>
+          <w:rFonts w:hint="eastAsia"/>
+        </w:rPr>
+        <w:t>url</w:t>
+      </w:r>
+      <w:proofErr w:type="spellEnd"/>
       <w:r>
         <w:t xml:space="preserve"> user password</w:t>
       </w:r>
@@ -1194,9 +1496,11 @@
         </w:rPr>
         <w:t>默认有</w:t>
       </w:r>
+      <w:proofErr w:type="spellStart"/>
       <w:r>
         <w:t>HikariPool</w:t>
       </w:r>
+      <w:proofErr w:type="spellEnd"/>
       <w:r>
         <w:rPr>
           <w:rFonts w:hint="eastAsia"/>
@@ -1209,15 +1513,25 @@
       <w:pPr>
         <w:pStyle w:val="2"/>
       </w:pPr>
+      <w:proofErr w:type="spellStart"/>
       <w:r>
         <w:t>Mybatis</w:t>
       </w:r>
-      <w:r>
-        <w:rPr>
-          <w:rFonts w:hint="eastAsia"/>
-        </w:rPr>
-        <w:t>连接Springboot</w:t>
-      </w:r>
+      <w:proofErr w:type="spellEnd"/>
+      <w:r>
+        <w:rPr>
+          <w:rFonts w:hint="eastAsia"/>
+        </w:rPr>
+        <w:t>连接</w:t>
+      </w:r>
+      <w:proofErr w:type="spellStart"/>
+      <w:r>
+        <w:rPr>
+          <w:rFonts w:hint="eastAsia"/>
+        </w:rPr>
+        <w:t>Springboot</w:t>
+      </w:r>
+      <w:proofErr w:type="spellEnd"/>
     </w:p>
     <w:p>
       <w:r>
@@ -1268,6 +1582,7 @@
       </w:r>
     </w:p>
     <w:p>
+      <w:proofErr w:type="spellStart"/>
       <w:r>
         <w:rPr>
           <w:rFonts w:hint="eastAsia"/>
@@ -1277,6 +1592,7 @@
       <w:r>
         <w:t>ithub</w:t>
       </w:r>
+      <w:proofErr w:type="spellEnd"/>
       <w:r>
         <w:rPr>
           <w:rFonts w:hint="eastAsia"/>
@@ -1290,7 +1606,21 @@
         <w:rPr>
           <w:rFonts w:hint="eastAsia"/>
         </w:rPr>
-        <w:t>信息存入githubUser，再将其信息存入model层User，并插入数据库</w:t>
+        <w:t>信息存入</w:t>
+      </w:r>
+      <w:proofErr w:type="spellStart"/>
+      <w:r>
+        <w:rPr>
+          <w:rFonts w:hint="eastAsia"/>
+        </w:rPr>
+        <w:t>githubUser</w:t>
+      </w:r>
+      <w:proofErr w:type="spellEnd"/>
+      <w:r>
+        <w:rPr>
+          <w:rFonts w:hint="eastAsia"/>
+        </w:rPr>
+        <w:t>，再将其信息存入model层User，并插入数据库</w:t>
       </w:r>
     </w:p>
     <w:p/>
@@ -1334,8 +1664,16 @@
         <w:rPr>
           <w:rFonts w:hint="eastAsia"/>
         </w:rPr>
-        <w:t>多人协作时，对数据库的操作不能修改任何已产生的sql</w:t>
-      </w:r>
+        <w:t>多人协作时，对数据库的操作不能修改任何已产生的</w:t>
+      </w:r>
+      <w:proofErr w:type="spellStart"/>
+      <w:r>
+        <w:rPr>
+          <w:rFonts w:hint="eastAsia"/>
+        </w:rPr>
+        <w:t>sql</w:t>
+      </w:r>
+      <w:proofErr w:type="spellEnd"/>
     </w:p>
     <w:p>
       <w:r>
@@ -1392,8 +1730,16 @@
         <w:rPr>
           <w:rFonts w:hint="eastAsia"/>
         </w:rPr>
-        <w:t>发布按钮以post方式路由到PostMapping</w:t>
-      </w:r>
+        <w:t>发布按钮以post方式路由到</w:t>
+      </w:r>
+      <w:proofErr w:type="spellStart"/>
+      <w:r>
+        <w:rPr>
+          <w:rFonts w:hint="eastAsia"/>
+        </w:rPr>
+        <w:t>PostMapping</w:t>
+      </w:r>
+      <w:proofErr w:type="spellEnd"/>
       <w:r>
         <w:t>(/publish)</w:t>
       </w:r>
@@ -1465,20 +1811,34 @@
       </w:r>
     </w:p>
     <w:p>
-      <w:r>
-        <w:rPr>
-          <w:rFonts w:hint="eastAsia"/>
-        </w:rPr>
-        <w:t>mybatis解决驼峰命名与数据库命名不映射的问题’</w:t>
-      </w:r>
-    </w:p>
-    <w:p>
-      <w:r>
-        <w:t>mybatis.configuration.map-underscore-to-camel-case=true</w:t>
+      <w:proofErr w:type="spellStart"/>
+      <w:r>
+        <w:rPr>
+          <w:rFonts w:hint="eastAsia"/>
+        </w:rPr>
+        <w:t>mybatis</w:t>
+      </w:r>
+      <w:proofErr w:type="spellEnd"/>
+      <w:r>
+        <w:rPr>
+          <w:rFonts w:hint="eastAsia"/>
+        </w:rPr>
+        <w:t>解决驼峰命名与数据库命名不映射的问题’</w:t>
+      </w:r>
+    </w:p>
+    <w:p>
+      <w:proofErr w:type="spellStart"/>
+      <w:r>
+        <w:t>mybatis.configuration.map</w:t>
+      </w:r>
+      <w:proofErr w:type="spellEnd"/>
+      <w:r>
+        <w:t>-underscore-to-camel-case=true</w:t>
       </w:r>
     </w:p>
     <w:p/>
     <w:p>
+      <w:proofErr w:type="spellStart"/>
       <w:r>
         <w:rPr>
           <w:rFonts w:hint="eastAsia"/>
@@ -1486,7 +1846,19 @@
         <w:t>qu</w:t>
       </w:r>
       <w:r>
-        <w:t>estionDTO(question,user)</w:t>
+        <w:t>estionDTO</w:t>
+      </w:r>
+      <w:proofErr w:type="spellEnd"/>
+      <w:r>
+        <w:t>(</w:t>
+      </w:r>
+      <w:proofErr w:type="spellStart"/>
+      <w:r>
+        <w:t>question,user</w:t>
+      </w:r>
+      <w:proofErr w:type="spellEnd"/>
+      <w:r>
+        <w:t>)</w:t>
       </w:r>
       <w:r>
         <w:rPr>
@@ -1510,8 +1882,16 @@
         <w:rPr>
           <w:rFonts w:hint="eastAsia"/>
         </w:rPr>
-        <w:t>set进questionDTO</w:t>
-      </w:r>
+        <w:t>set进</w:t>
+      </w:r>
+      <w:proofErr w:type="spellStart"/>
+      <w:r>
+        <w:rPr>
+          <w:rFonts w:hint="eastAsia"/>
+        </w:rPr>
+        <w:t>questionDTO</w:t>
+      </w:r>
+      <w:proofErr w:type="spellEnd"/>
     </w:p>
     <w:p/>
     <w:p>
@@ -1531,6 +1911,7 @@
           <w:color w:val="FF0000"/>
         </w:rPr>
       </w:pPr>
+      <w:proofErr w:type="spellStart"/>
       <w:r>
         <w:rPr>
           <w:rFonts w:hint="eastAsia"/>
@@ -1544,7 +1925,14 @@
         <w:rPr>
           <w:rFonts w:hint="eastAsia"/>
         </w:rPr>
-        <w:t>eble /</w:t>
+        <w:t>eble</w:t>
+      </w:r>
+      <w:proofErr w:type="spellEnd"/>
+      <w:r>
+        <w:rPr>
+          <w:rFonts w:hint="eastAsia"/>
+        </w:rPr>
+        <w:t xml:space="preserve"> /</w:t>
       </w:r>
       <w:r>
         <w:t xml:space="preserve"> </w:t>
@@ -1608,6 +1996,7 @@
         </w:numPr>
         <w:ind w:firstLineChars="0"/>
       </w:pPr>
+      <w:proofErr w:type="spellStart"/>
       <w:r>
         <w:rPr>
           <w:rFonts w:hint="eastAsia"/>
@@ -1615,7 +2004,11 @@
         <w:t>settings</w:t>
       </w:r>
       <w:r>
-        <w:t>,compiler,build project automatically</w:t>
+        <w:t>,compiler,build</w:t>
+      </w:r>
+      <w:proofErr w:type="spellEnd"/>
+      <w:r>
+        <w:t xml:space="preserve"> project automatically</w:t>
       </w:r>
     </w:p>
     <w:p>
@@ -1630,9 +2023,11 @@
       <w:r>
         <w:t xml:space="preserve">ctrl shift alt ?, registry, </w:t>
       </w:r>
+      <w:proofErr w:type="spellStart"/>
       <w:r>
         <w:t>compiler.automake.allow.when.app.running</w:t>
       </w:r>
+      <w:proofErr w:type="spellEnd"/>
     </w:p>
     <w:p/>
     <w:p/>
@@ -1695,18 +2090,22 @@
       </w:r>
     </w:p>
     <w:p>
+      <w:proofErr w:type="spellStart"/>
       <w:r>
         <w:t>PaginationDTO</w:t>
       </w:r>
+      <w:proofErr w:type="spellEnd"/>
       <w:r>
         <w:rPr>
           <w:rFonts w:hint="eastAsia"/>
         </w:rPr>
         <w:t>囊括原有的</w:t>
       </w:r>
+      <w:proofErr w:type="spellStart"/>
       <w:r>
         <w:t>questionDTO</w:t>
       </w:r>
+      <w:proofErr w:type="spellEnd"/>
       <w:r>
         <w:rPr>
           <w:rFonts w:hint="eastAsia"/>
@@ -1719,10 +2118,21 @@
         <w:rPr>
           <w:rFonts w:hint="eastAsia"/>
         </w:rPr>
-        <w:t>将传入方法的参数赋值给类的同名变量后（this</w:t>
-      </w:r>
-      <w:r>
-        <w:t>.page = page）</w:t>
+        <w:t>将传入方法的参数赋值给类的同名变量后（</w:t>
+      </w:r>
+      <w:proofErr w:type="spellStart"/>
+      <w:r>
+        <w:rPr>
+          <w:rFonts w:hint="eastAsia"/>
+        </w:rPr>
+        <w:t>this</w:t>
+      </w:r>
+      <w:r>
+        <w:t>.page</w:t>
+      </w:r>
+      <w:proofErr w:type="spellEnd"/>
+      <w:r>
+        <w:t xml:space="preserve"> = page）</w:t>
       </w:r>
       <w:r>
         <w:rPr>
@@ -1740,8 +2150,13 @@
       </w:r>
     </w:p>
     <w:p>
-      <w:r>
-        <w:t>PaginationDTO.setPagination()</w:t>
+      <w:proofErr w:type="spellStart"/>
+      <w:r>
+        <w:t>PaginationDTO.setPagination</w:t>
+      </w:r>
+      <w:proofErr w:type="spellEnd"/>
+      <w:r>
+        <w:t>()</w:t>
       </w:r>
       <w:r>
         <w:rPr>
@@ -1756,11 +2171,19 @@
         <w:rPr>
           <w:rFonts w:hint="eastAsia"/>
         </w:rPr>
-        <w:t>大于total</w:t>
+        <w:t>大于</w:t>
+      </w:r>
+      <w:proofErr w:type="spellStart"/>
+      <w:r>
+        <w:rPr>
+          <w:rFonts w:hint="eastAsia"/>
+        </w:rPr>
+        <w:t>total</w:t>
       </w:r>
       <w:r>
         <w:t>Page</w:t>
       </w:r>
+      <w:proofErr w:type="spellEnd"/>
       <w:r>
         <w:rPr>
           <w:rFonts w:hint="eastAsia"/>
@@ -1789,9 +2212,11 @@
       </w:r>
     </w:p>
     <w:p>
+      <w:proofErr w:type="spellStart"/>
       <w:r>
         <w:t>WebMvcConfigurer</w:t>
       </w:r>
+      <w:proofErr w:type="spellEnd"/>
       <w:r>
         <w:rPr>
           <w:rFonts w:hint="eastAsia"/>
@@ -1799,8 +2224,13 @@
         <w:t>.</w:t>
       </w:r>
       <w:r>
-        <w:t xml:space="preserve"> addResourceHandlers</w:t>
-      </w:r>
+        <w:t xml:space="preserve"> </w:t>
+      </w:r>
+      <w:proofErr w:type="spellStart"/>
+      <w:r>
+        <w:t>addResourceHandlers</w:t>
+      </w:r>
+      <w:proofErr w:type="spellEnd"/>
     </w:p>
     <w:p>
       <w:r>
@@ -1814,15 +2244,18 @@
       </w:r>
     </w:p>
     <w:p>
+      <w:proofErr w:type="spellStart"/>
       <w:r>
         <w:t>WebMvcAutoConfiguration</w:t>
       </w:r>
+      <w:proofErr w:type="spellEnd"/>
       <w:r>
         <w:rPr>
           <w:rFonts w:hint="eastAsia"/>
         </w:rPr>
         <w:t>中</w:t>
       </w:r>
+      <w:proofErr w:type="spellStart"/>
       <w:r>
         <w:t>ResourceProperties</w:t>
       </w:r>
@@ -1844,6 +2277,7 @@
       <w:r>
         <w:t>cations</w:t>
       </w:r>
+      <w:proofErr w:type="spellEnd"/>
       <w:r>
         <w:rPr>
           <w:rFonts w:hint="eastAsia"/>
@@ -1858,12 +2292,18 @@
         </w:rPr>
         <w:t>@</w:t>
       </w:r>
+      <w:proofErr w:type="spellStart"/>
       <w:r>
         <w:t>Condition</w:t>
       </w:r>
       <w:r>
-        <w:t>alOnMissingBean(</w:t>
-      </w:r>
+        <w:t>alOnMissingBean</w:t>
+      </w:r>
+      <w:proofErr w:type="spellEnd"/>
+      <w:r>
+        <w:t>(</w:t>
+      </w:r>
+      <w:proofErr w:type="spellStart"/>
       <w:r>
         <w:rPr>
           <w:rFonts w:hint="eastAsia"/>
@@ -1871,7 +2311,11 @@
         <w:t>Web</w:t>
       </w:r>
       <w:r>
-        <w:t>MvcConfigureationSupport.class)</w:t>
+        <w:t>MvcConfigureationSupport.class</w:t>
+      </w:r>
+      <w:proofErr w:type="spellEnd"/>
+      <w:r>
+        <w:t>)</w:t>
       </w:r>
     </w:p>
     <w:p/>
@@ -1882,27 +2326,33 @@
         </w:rPr>
         <w:t>疑问：虽然</w:t>
       </w:r>
+      <w:proofErr w:type="spellStart"/>
       <w:r>
         <w:t>WebMvcAutoConfiguration</w:t>
       </w:r>
+      <w:proofErr w:type="spellEnd"/>
       <w:r>
         <w:rPr>
           <w:rFonts w:hint="eastAsia"/>
         </w:rPr>
         <w:t>实现了</w:t>
       </w:r>
+      <w:proofErr w:type="spellStart"/>
       <w:r>
         <w:t>addResourceHandlers</w:t>
       </w:r>
+      <w:proofErr w:type="spellEnd"/>
       <w:r>
         <w:rPr>
           <w:rFonts w:hint="eastAsia"/>
         </w:rPr>
         <w:t>方法，但是却未实现</w:t>
       </w:r>
+      <w:proofErr w:type="spellStart"/>
       <w:r>
         <w:t>WebMvcConfigurer</w:t>
       </w:r>
+      <w:proofErr w:type="spellEnd"/>
       <w:r>
         <w:rPr>
           <w:rFonts w:hint="eastAsia"/>
@@ -1922,6 +2372,7 @@
       </w:r>
     </w:p>
     <w:p>
+      <w:proofErr w:type="spellStart"/>
       <w:r>
         <w:t>WebMvcConfigurerComposite</w:t>
       </w:r>
@@ -1934,15 +2385,24 @@
       <w:r>
         <w:t>delegates</w:t>
       </w:r>
-      <w:r>
-        <w:rPr>
-          <w:rFonts w:hint="eastAsia"/>
-        </w:rPr>
-        <w:t>通过add</w:t>
+      <w:proofErr w:type="spellEnd"/>
+      <w:r>
+        <w:rPr>
+          <w:rFonts w:hint="eastAsia"/>
+        </w:rPr>
+        <w:t>通过</w:t>
+      </w:r>
+      <w:proofErr w:type="spellStart"/>
+      <w:r>
+        <w:rPr>
+          <w:rFonts w:hint="eastAsia"/>
+        </w:rPr>
+        <w:t>add</w:t>
       </w:r>
       <w:r>
         <w:t>WebConfigurers</w:t>
       </w:r>
+      <w:proofErr w:type="spellEnd"/>
       <w:r>
         <w:rPr>
           <w:rFonts w:hint="eastAsia"/>
@@ -1955,11 +2415,19 @@
         <w:rPr>
           <w:rFonts w:hint="eastAsia"/>
         </w:rPr>
-        <w:t>而该方法被De</w:t>
+        <w:t>而该方法被</w:t>
+      </w:r>
+      <w:proofErr w:type="spellStart"/>
+      <w:r>
+        <w:rPr>
+          <w:rFonts w:hint="eastAsia"/>
+        </w:rPr>
+        <w:t>De</w:t>
       </w:r>
       <w:r>
         <w:t>legatingWebMvcConfiguration</w:t>
       </w:r>
+      <w:proofErr w:type="spellEnd"/>
       <w:r>
         <w:rPr>
           <w:rFonts w:hint="eastAsia"/>
@@ -1975,31 +2443,64 @@
         <w:t>De</w:t>
       </w:r>
       <w:r>
-        <w:t>legatingWebMvcConfiguration.setConfigurers(List&lt;WebMvcConfigurer&gt; configurers)</w:t>
-      </w:r>
-      <w:r>
-        <w:rPr>
-          <w:rFonts w:hint="eastAsia"/>
-        </w:rPr>
-        <w:t>其中参数是Web</w:t>
+        <w:t xml:space="preserve">legatingWebMvcConfiguration.setConfigurers(List&lt;WebMvcConfigurer&gt; </w:t>
+      </w:r>
+      <w:proofErr w:type="spellStart"/>
+      <w:r>
+        <w:t>configurers</w:t>
+      </w:r>
+      <w:proofErr w:type="spellEnd"/>
+      <w:r>
+        <w:t>)</w:t>
+      </w:r>
+      <w:r>
+        <w:rPr>
+          <w:rFonts w:hint="eastAsia"/>
+        </w:rPr>
+        <w:t>其中参数是</w:t>
+      </w:r>
+      <w:proofErr w:type="spellStart"/>
+      <w:r>
+        <w:rPr>
+          <w:rFonts w:hint="eastAsia"/>
+        </w:rPr>
+        <w:t>Web</w:t>
       </w:r>
       <w:r>
         <w:t>Config</w:t>
       </w:r>
-      <w:r>
-        <w:rPr>
-          <w:rFonts w:hint="eastAsia"/>
-        </w:rPr>
-        <w:t>（自写）的父类。当前类继承自Web</w:t>
+      <w:proofErr w:type="spellEnd"/>
+      <w:r>
+        <w:rPr>
+          <w:rFonts w:hint="eastAsia"/>
+        </w:rPr>
+        <w:t>（自写）的父类。当前类继承自</w:t>
+      </w:r>
+      <w:proofErr w:type="spellStart"/>
+      <w:r>
+        <w:rPr>
+          <w:rFonts w:hint="eastAsia"/>
+        </w:rPr>
+        <w:t>Web</w:t>
       </w:r>
       <w:r>
         <w:t>MvcConfigureationSupport</w:t>
       </w:r>
-    </w:p>
-    <w:p>
-      <w:r>
-        <w:t>@EnableWebMvc(@Import(</w:t>
-      </w:r>
+      <w:proofErr w:type="spellEnd"/>
+    </w:p>
+    <w:p>
+      <w:r>
+        <w:t>@</w:t>
+      </w:r>
+      <w:proofErr w:type="spellStart"/>
+      <w:r>
+        <w:t>EnableWebMvc</w:t>
+      </w:r>
+      <w:proofErr w:type="spellEnd"/>
+      <w:r>
+        <w:t>(@Import(</w:t>
+      </w:r>
+      <w:proofErr w:type="spellStart"/>
       <w:r>
         <w:rPr>
           <w:rFonts w:hint="eastAsia"/>
@@ -2007,7 +2508,11 @@
         <w:t>De</w:t>
       </w:r>
       <w:r>
-        <w:t>legatingWebMvcConfiguration.class))</w:t>
+        <w:t>legatingWebMvcConfiguration.class</w:t>
+      </w:r>
+      <w:proofErr w:type="spellEnd"/>
+      <w:r>
+        <w:t>))</w:t>
       </w:r>
     </w:p>
     <w:p/>
@@ -2027,20 +2532,36 @@
         <w:rPr>
           <w:rFonts w:hint="eastAsia"/>
         </w:rPr>
-        <w:t>创建UserService.</w:t>
+        <w:t>创建</w:t>
+      </w:r>
+      <w:proofErr w:type="spellStart"/>
+      <w:r>
+        <w:rPr>
+          <w:rFonts w:hint="eastAsia"/>
+        </w:rPr>
+        <w:t>UserService.</w:t>
       </w:r>
       <w:r>
         <w:t>createOrUpdate</w:t>
       </w:r>
-      <w:r>
-        <w:rPr>
-          <w:rFonts w:hint="eastAsia"/>
-        </w:rPr>
-        <w:t>来代替简单的UserMapper</w:t>
+      <w:proofErr w:type="spellEnd"/>
+      <w:r>
+        <w:rPr>
+          <w:rFonts w:hint="eastAsia"/>
+        </w:rPr>
+        <w:t>来代替简单的</w:t>
+      </w:r>
+      <w:proofErr w:type="spellStart"/>
+      <w:r>
+        <w:rPr>
+          <w:rFonts w:hint="eastAsia"/>
+        </w:rPr>
+        <w:t>UserMapper</w:t>
       </w:r>
       <w:r>
         <w:t>.insert</w:t>
       </w:r>
+      <w:proofErr w:type="spellEnd"/>
       <w:r>
         <w:rPr>
           <w:rFonts w:hint="eastAsia"/>
@@ -2052,12 +2573,14 @@
       <w:pPr>
         <w:pStyle w:val="2"/>
       </w:pPr>
+      <w:proofErr w:type="spellStart"/>
       <w:r>
         <w:rPr>
           <w:rFonts w:hint="eastAsia"/>
         </w:rPr>
         <w:t>Mybatis</w:t>
       </w:r>
+      <w:proofErr w:type="spellEnd"/>
       <w:r>
         <w:t xml:space="preserve"> Generator</w:t>
       </w:r>
@@ -2075,8 +2598,16 @@
         <w:rPr>
           <w:rFonts w:hint="eastAsia"/>
         </w:rPr>
-        <w:t>用了mybatis</w:t>
-      </w:r>
+        <w:t>用了</w:t>
+      </w:r>
+      <w:proofErr w:type="spellStart"/>
+      <w:r>
+        <w:rPr>
+          <w:rFonts w:hint="eastAsia"/>
+        </w:rPr>
+        <w:t>mybatis</w:t>
+      </w:r>
+      <w:proofErr w:type="spellEnd"/>
       <w:r>
         <w:t xml:space="preserve"> generator</w:t>
       </w:r>
@@ -2084,11 +2615,19 @@
         <w:rPr>
           <w:rFonts w:hint="eastAsia"/>
         </w:rPr>
-        <w:t>之后question</w:t>
+        <w:t>之后</w:t>
+      </w:r>
+      <w:proofErr w:type="spellStart"/>
+      <w:r>
+        <w:rPr>
+          <w:rFonts w:hint="eastAsia"/>
+        </w:rPr>
+        <w:t>question</w:t>
       </w:r>
       <w:r>
         <w:t>.description</w:t>
       </w:r>
+      <w:proofErr w:type="spellEnd"/>
       <w:r>
         <w:rPr>
           <w:rFonts w:hint="eastAsia"/>
@@ -2101,7 +2640,7 @@
       <w:pPr>
         <w:pStyle w:val="2"/>
       </w:pPr>
-      <w:bookmarkStart w:id="0" w:name="_Hlk31130971"/>
+      <w:bookmarkStart w:id="1" w:name="_Hlk31130971"/>
       <w:r>
         <w:rPr>
           <w:rFonts w:hint="eastAsia"/>
@@ -2118,8 +2657,13 @@
         <w:t>为什么地址访问questions</w:t>
       </w:r>
       <w:r>
-        <w:t>/n n</w:t>
-      </w:r>
+        <w:t xml:space="preserve">/n </w:t>
+      </w:r>
+      <w:proofErr w:type="spellStart"/>
+      <w:r>
+        <w:t>n</w:t>
+      </w:r>
+      <w:proofErr w:type="spellEnd"/>
       <w:r>
         <w:rPr>
           <w:rFonts w:hint="eastAsia"/>
@@ -2127,7 +2671,7 @@
         <w:t>比较小和比较大时得到的异常不一样</w:t>
       </w:r>
     </w:p>
-    <w:bookmarkEnd w:id="0"/>
+    <w:bookmarkEnd w:id="1"/>
     <w:p>
       <w:r>
         <w:fldChar w:fldCharType="begin"/>
@@ -2185,11 +2729,19 @@
       </w:r>
     </w:p>
     <w:p>
-      <w:r>
-        <w:rPr>
-          <w:rFonts w:hint="eastAsia"/>
-        </w:rPr>
-        <w:t>sql语句只会一条一条的执行</w:t>
+      <w:proofErr w:type="spellStart"/>
+      <w:r>
+        <w:rPr>
+          <w:rFonts w:hint="eastAsia"/>
+        </w:rPr>
+        <w:t>sql</w:t>
+      </w:r>
+      <w:proofErr w:type="spellEnd"/>
+      <w:r>
+        <w:rPr>
+          <w:rFonts w:hint="eastAsia"/>
+        </w:rPr>
+        <w:t>语句只会一条一条的执行</w:t>
       </w:r>
     </w:p>
     <w:p>
@@ -2202,6 +2754,7 @@
       <w:r>
         <w:t xml:space="preserve"> </w:t>
       </w:r>
+      <w:proofErr w:type="spellStart"/>
       <w:r>
         <w:rPr>
           <w:rFonts w:hint="eastAsia"/>
@@ -2209,7 +2762,19 @@
         <w:t>view</w:t>
       </w:r>
       <w:r>
-        <w:t>Count = viewCount + 1</w:t>
+        <w:t>Count</w:t>
+      </w:r>
+      <w:proofErr w:type="spellEnd"/>
+      <w:r>
+        <w:t xml:space="preserve"> = </w:t>
+      </w:r>
+      <w:proofErr w:type="spellStart"/>
+      <w:r>
+        <w:t>viewCount</w:t>
+      </w:r>
+      <w:proofErr w:type="spellEnd"/>
+      <w:r>
+        <w:t xml:space="preserve"> + 1</w:t>
       </w:r>
     </w:p>
     <w:p>
@@ -2241,9 +2806,11 @@
       </w:r>
     </w:p>
     <w:p>
+      <w:proofErr w:type="spellStart"/>
       <w:r>
         <w:t>CustomizeErrorCode</w:t>
       </w:r>
+      <w:proofErr w:type="spellEnd"/>
       <w:r>
         <w:rPr>
           <w:rFonts w:hint="eastAsia"/>
@@ -2252,32 +2819,46 @@
       </w:r>
     </w:p>
     <w:p>
+      <w:proofErr w:type="spellStart"/>
       <w:r>
         <w:t>CustomizeException</w:t>
       </w:r>
+      <w:proofErr w:type="spellEnd"/>
       <w:r>
         <w:rPr>
           <w:rFonts w:hint="eastAsia"/>
         </w:rPr>
         <w:t>：接收</w:t>
       </w:r>
+      <w:proofErr w:type="spellStart"/>
       <w:r>
         <w:t>CustomizeErrorCode</w:t>
       </w:r>
-      <w:r>
-        <w:rPr>
-          <w:rFonts w:hint="eastAsia"/>
-        </w:rPr>
-        <w:t>的message和code，继承Run</w:t>
+      <w:proofErr w:type="spellEnd"/>
+      <w:r>
+        <w:rPr>
+          <w:rFonts w:hint="eastAsia"/>
+        </w:rPr>
+        <w:t>的message和code，继承</w:t>
+      </w:r>
+      <w:proofErr w:type="spellStart"/>
+      <w:r>
+        <w:rPr>
+          <w:rFonts w:hint="eastAsia"/>
+        </w:rPr>
+        <w:t>Run</w:t>
       </w:r>
       <w:r>
         <w:t>timeException</w:t>
       </w:r>
-    </w:p>
-    <w:p>
+      <w:proofErr w:type="spellEnd"/>
+    </w:p>
+    <w:p>
+      <w:proofErr w:type="spellStart"/>
       <w:r>
         <w:t>CustomizeExceptionHandler</w:t>
       </w:r>
+      <w:proofErr w:type="spellEnd"/>
       <w:r>
         <w:t>:</w:t>
       </w:r>
@@ -2313,9 +2894,11 @@
       </w:r>
     </w:p>
     <w:p>
+      <w:proofErr w:type="spellStart"/>
       <w:r>
         <w:t>CustomizeErrorController</w:t>
       </w:r>
+      <w:proofErr w:type="spellEnd"/>
       <w:r>
         <w:rPr>
           <w:rFonts w:hint="eastAsia"/>
@@ -2328,8 +2911,13 @@
         </w:rPr>
         <w:t>该类处理</w:t>
       </w:r>
-      <w:r>
-        <w:t>CustomizeExceptionHandler不能处理的</w:t>
+      <w:proofErr w:type="spellStart"/>
+      <w:r>
+        <w:t>CustomizeExceptionHandler</w:t>
+      </w:r>
+      <w:proofErr w:type="spellEnd"/>
+      <w:r>
+        <w:t>不能处理的</w:t>
       </w:r>
       <w:r>
         <w:rPr>
@@ -2348,9 +2936,11 @@
       </w:r>
     </w:p>
     <w:p>
+      <w:proofErr w:type="spellStart"/>
       <w:r>
         <w:t>ResultDTO</w:t>
       </w:r>
+      <w:proofErr w:type="spellEnd"/>
       <w:r>
         <w:rPr>
           <w:rFonts w:hint="eastAsia"/>
@@ -2389,15 +2979,25 @@
         </w:rPr>
         <w:t>呢，这样还要在</w:t>
       </w:r>
+      <w:proofErr w:type="spellStart"/>
       <w:r>
         <w:t>CustomizeErrorController</w:t>
       </w:r>
-      <w:r>
-        <w:rPr>
-          <w:rFonts w:hint="eastAsia"/>
-        </w:rPr>
-        <w:t>中将接收到的异常转化为ResultDTO</w:t>
-      </w:r>
+      <w:proofErr w:type="spellEnd"/>
+      <w:r>
+        <w:rPr>
+          <w:rFonts w:hint="eastAsia"/>
+        </w:rPr>
+        <w:t>中将接收到的异常转化为</w:t>
+      </w:r>
+      <w:proofErr w:type="spellStart"/>
+      <w:r>
+        <w:rPr>
+          <w:rFonts w:hint="eastAsia"/>
+        </w:rPr>
+        <w:t>ResultDTO</w:t>
+      </w:r>
+      <w:proofErr w:type="spellEnd"/>
       <w:r>
         <w:t>,</w:t>
       </w:r>
@@ -2405,19 +3005,38 @@
         <w:rPr>
           <w:rFonts w:hint="eastAsia"/>
         </w:rPr>
-        <w:t>为何不将C</w:t>
+        <w:t>为何不将</w:t>
+      </w:r>
+      <w:proofErr w:type="spellStart"/>
+      <w:r>
+        <w:rPr>
+          <w:rFonts w:hint="eastAsia"/>
+        </w:rPr>
+        <w:t>C</w:t>
       </w:r>
       <w:r>
         <w:t>ommentService.insert</w:t>
       </w:r>
-      <w:r>
-        <w:rPr>
-          <w:rFonts w:hint="eastAsia"/>
-        </w:rPr>
-        <w:t>方法返回值设为Result</w:t>
-      </w:r>
-      <w:r>
-        <w:t>DTO,</w:t>
+      <w:proofErr w:type="spellEnd"/>
+      <w:r>
+        <w:rPr>
+          <w:rFonts w:hint="eastAsia"/>
+        </w:rPr>
+        <w:t>方法返回值设为</w:t>
+      </w:r>
+      <w:proofErr w:type="spellStart"/>
+      <w:r>
+        <w:rPr>
+          <w:rFonts w:hint="eastAsia"/>
+        </w:rPr>
+        <w:t>Result</w:t>
+      </w:r>
+      <w:r>
+        <w:t>DTO</w:t>
+      </w:r>
+      <w:proofErr w:type="spellEnd"/>
+      <w:r>
+        <w:t>,</w:t>
       </w:r>
       <w:r>
         <w:rPr>
@@ -2426,7 +3045,23 @@
         <w:t>而在碰到问题时直接return</w:t>
       </w:r>
       <w:r>
-        <w:t xml:space="preserve"> ResultDTO.(CustomizeErrorCode)</w:t>
+        <w:t xml:space="preserve"> </w:t>
+      </w:r>
+      <w:proofErr w:type="spellStart"/>
+      <w:r>
+        <w:t>ResultDTO</w:t>
+      </w:r>
+      <w:proofErr w:type="spellEnd"/>
+      <w:r>
+        <w:t>.(</w:t>
+      </w:r>
+      <w:proofErr w:type="spellStart"/>
+      <w:r>
+        <w:t>CustomizeErrorCode</w:t>
+      </w:r>
+      <w:proofErr w:type="spellEnd"/>
+      <w:r>
+        <w:t>)</w:t>
       </w:r>
     </w:p>
     <w:p/>
@@ -2470,32 +3105,47 @@
         <w:rPr>
           <w:rFonts w:hint="eastAsia"/>
         </w:rPr>
-        <w:t>弄个破js弄了半天。。。。。</w:t>
-      </w:r>
-    </w:p>
-    <w:p>
-      <w:pPr>
-        <w:rPr>
-          <w:rFonts w:hint="eastAsia"/>
-        </w:rPr>
-      </w:pPr>
-      <w:r>
-        <w:rPr>
-          <w:rFonts w:hint="eastAsia"/>
-        </w:rPr>
-        <w:t>断点：comment表缺comment</w:t>
+        <w:t>弄个破</w:t>
+      </w:r>
+      <w:proofErr w:type="spellStart"/>
+      <w:r>
+        <w:rPr>
+          <w:rFonts w:hint="eastAsia"/>
+        </w:rPr>
+        <w:t>js</w:t>
+      </w:r>
+      <w:proofErr w:type="spellEnd"/>
+      <w:r>
+        <w:rPr>
+          <w:rFonts w:hint="eastAsia"/>
+        </w:rPr>
+        <w:t>弄了半天。。。。。</w:t>
+      </w:r>
+    </w:p>
+    <w:p>
+      <w:r>
+        <w:rPr>
+          <w:rFonts w:hint="eastAsia"/>
+        </w:rPr>
+        <w:t>断点：comment表缺</w:t>
+      </w:r>
+      <w:proofErr w:type="spellStart"/>
+      <w:r>
+        <w:rPr>
+          <w:rFonts w:hint="eastAsia"/>
+        </w:rPr>
+        <w:t>comment</w:t>
       </w:r>
       <w:r>
         <w:t>Count</w:t>
       </w:r>
+      <w:proofErr w:type="spellEnd"/>
       <w:r>
         <w:rPr>
           <w:rFonts w:hint="eastAsia"/>
         </w:rPr>
         <w:t>属性</w:t>
       </w:r>
-      <w:bookmarkStart w:id="1" w:name="_GoBack"/>
-      <w:bookmarkEnd w:id="1"/>
     </w:p>
     <w:sectPr>
       <w:pgSz w:w="11906" w:h="16838"/>

</xml_diff>

<commit_message>
have ruled the question tags
</commit_message>
<xml_diff>
--- a/springboot项目笔记.docx
+++ b/springboot项目笔记.docx
@@ -115,7 +115,21 @@
         <w:rPr>
           <w:rFonts w:hint="eastAsia"/>
         </w:rPr>
-        <w:t>小匠改为mapper，而我是model却没有问题用了</w:t>
+        <w:t>小</w:t>
+      </w:r>
+      <w:proofErr w:type="gramStart"/>
+      <w:r>
+        <w:rPr>
+          <w:rFonts w:hint="eastAsia"/>
+        </w:rPr>
+        <w:t>匠</w:t>
+      </w:r>
+      <w:proofErr w:type="gramEnd"/>
+      <w:r>
+        <w:rPr>
+          <w:rFonts w:hint="eastAsia"/>
+        </w:rPr>
+        <w:t>改为mapper，而我是model却没有问题用了</w:t>
       </w:r>
     </w:p>
     <w:p>
@@ -199,11 +213,19 @@
       <w:r>
         <w:t>46</w:t>
       </w:r>
-      <w:r>
-        <w:rPr>
-          <w:rFonts w:hint="eastAsia"/>
-        </w:rPr>
-        <w:t>中图片加入后要重启idea才有用</w:t>
+      <w:proofErr w:type="gramStart"/>
+      <w:r>
+        <w:rPr>
+          <w:rFonts w:hint="eastAsia"/>
+        </w:rPr>
+        <w:t>中图片</w:t>
+      </w:r>
+      <w:proofErr w:type="gramEnd"/>
+      <w:r>
+        <w:rPr>
+          <w:rFonts w:hint="eastAsia"/>
+        </w:rPr>
+        <w:t>加入后要重启idea才有用</w:t>
       </w:r>
       <w:r>
         <w:rPr>
@@ -220,12 +242,7 @@
           <w:numId w:val="7"/>
         </w:numPr>
         <w:ind w:firstLineChars="0"/>
-        <w:rPr>
-          <w:rFonts w:hint="eastAsia"/>
-        </w:rPr>
-      </w:pPr>
-      <w:bookmarkStart w:id="0" w:name="_GoBack"/>
-      <w:bookmarkEnd w:id="0"/>
+      </w:pPr>
     </w:p>
     <w:p>
       <w:pPr>
@@ -661,7 +678,21 @@
         <w:rPr>
           <w:rFonts w:hint="eastAsia"/>
         </w:rPr>
-        <w:t>下载前端资源包并copy到resources</w:t>
+        <w:t>下载前端</w:t>
+      </w:r>
+      <w:proofErr w:type="gramStart"/>
+      <w:r>
+        <w:rPr>
+          <w:rFonts w:hint="eastAsia"/>
+        </w:rPr>
+        <w:t>资源包并</w:t>
+      </w:r>
+      <w:proofErr w:type="gramEnd"/>
+      <w:r>
+        <w:rPr>
+          <w:rFonts w:hint="eastAsia"/>
+        </w:rPr>
+        <w:t>copy到resources</w:t>
       </w:r>
       <w:r>
         <w:t>/</w:t>
@@ -1439,7 +1470,21 @@
         <w:rPr>
           <w:rFonts w:hint="eastAsia"/>
         </w:rPr>
-        <w:t>菜单栏创建H2数据库（版本和导入的包不一样，不知为何）</w:t>
+        <w:t>菜单</w:t>
+      </w:r>
+      <w:proofErr w:type="gramStart"/>
+      <w:r>
+        <w:rPr>
+          <w:rFonts w:hint="eastAsia"/>
+        </w:rPr>
+        <w:t>栏创建</w:t>
+      </w:r>
+      <w:proofErr w:type="gramEnd"/>
+      <w:r>
+        <w:rPr>
+          <w:rFonts w:hint="eastAsia"/>
+        </w:rPr>
+        <w:t>H2数据库（版本和导入的包不一样，不知为何）</w:t>
       </w:r>
     </w:p>
     <w:p>
@@ -1823,7 +1868,21 @@
         <w:rPr>
           <w:rFonts w:hint="eastAsia"/>
         </w:rPr>
-        <w:t>解决驼峰命名与数据库命名不映射的问题’</w:t>
+        <w:t>解决驼峰命名与数据库命名</w:t>
+      </w:r>
+      <w:proofErr w:type="gramStart"/>
+      <w:r>
+        <w:rPr>
+          <w:rFonts w:hint="eastAsia"/>
+        </w:rPr>
+        <w:t>不</w:t>
+      </w:r>
+      <w:proofErr w:type="gramEnd"/>
+      <w:r>
+        <w:rPr>
+          <w:rFonts w:hint="eastAsia"/>
+        </w:rPr>
+        <w:t>映射的问题’</w:t>
       </w:r>
     </w:p>
     <w:p>
@@ -1997,6 +2056,7 @@
         <w:ind w:firstLineChars="0"/>
       </w:pPr>
       <w:proofErr w:type="spellStart"/>
+      <w:proofErr w:type="gramStart"/>
       <w:r>
         <w:rPr>
           <w:rFonts w:hint="eastAsia"/>
@@ -2004,7 +2064,11 @@
         <w:t>settings</w:t>
       </w:r>
       <w:r>
-        <w:t>,compiler,build</w:t>
+        <w:t>,compiler</w:t>
+      </w:r>
+      <w:proofErr w:type="gramEnd"/>
+      <w:r>
+        <w:t>,build</w:t>
       </w:r>
       <w:proofErr w:type="spellEnd"/>
       <w:r>
@@ -2021,7 +2085,15 @@
         <w:ind w:firstLineChars="0"/>
       </w:pPr>
       <w:r>
-        <w:t xml:space="preserve">ctrl shift alt ?, registry, </w:t>
+        <w:t xml:space="preserve">ctrl shift </w:t>
+      </w:r>
+      <w:proofErr w:type="gramStart"/>
+      <w:r>
+        <w:t>alt ?</w:t>
+      </w:r>
+      <w:proofErr w:type="gramEnd"/>
+      <w:r>
+        <w:t xml:space="preserve">, registry, </w:t>
       </w:r>
       <w:proofErr w:type="spellStart"/>
       <w:r>
@@ -2118,7 +2190,21 @@
         <w:rPr>
           <w:rFonts w:hint="eastAsia"/>
         </w:rPr>
-        <w:t>将传入方法的参数赋值给类的同名变量后（</w:t>
+        <w:t>将传入方法的参数</w:t>
+      </w:r>
+      <w:proofErr w:type="gramStart"/>
+      <w:r>
+        <w:rPr>
+          <w:rFonts w:hint="eastAsia"/>
+        </w:rPr>
+        <w:t>赋值给类的</w:t>
+      </w:r>
+      <w:proofErr w:type="gramEnd"/>
+      <w:r>
+        <w:rPr>
+          <w:rFonts w:hint="eastAsia"/>
+        </w:rPr>
+        <w:t>同名变量后（</w:t>
       </w:r>
       <w:proofErr w:type="spellStart"/>
       <w:r>
@@ -2293,6 +2379,7 @@
         <w:t>@</w:t>
       </w:r>
       <w:proofErr w:type="spellStart"/>
+      <w:proofErr w:type="gramStart"/>
       <w:r>
         <w:t>Condition</w:t>
       </w:r>
@@ -2304,6 +2391,7 @@
         <w:t>(</w:t>
       </w:r>
       <w:proofErr w:type="spellStart"/>
+      <w:proofErr w:type="gramEnd"/>
       <w:r>
         <w:rPr>
           <w:rFonts w:hint="eastAsia"/>
@@ -2474,7 +2562,21 @@
         <w:rPr>
           <w:rFonts w:hint="eastAsia"/>
         </w:rPr>
-        <w:t>（自写）的父类。当前类继承自</w:t>
+        <w:t>（自写）的父类。</w:t>
+      </w:r>
+      <w:proofErr w:type="gramStart"/>
+      <w:r>
+        <w:rPr>
+          <w:rFonts w:hint="eastAsia"/>
+        </w:rPr>
+        <w:t>当前类</w:t>
+      </w:r>
+      <w:proofErr w:type="gramEnd"/>
+      <w:r>
+        <w:rPr>
+          <w:rFonts w:hint="eastAsia"/>
+        </w:rPr>
+        <w:t>继承自</w:t>
       </w:r>
       <w:proofErr w:type="spellStart"/>
       <w:r>
@@ -2498,9 +2600,14 @@
       </w:r>
       <w:proofErr w:type="spellEnd"/>
       <w:r>
-        <w:t>(@Import(</w:t>
-      </w:r>
-      <w:proofErr w:type="spellStart"/>
+        <w:t>(@</w:t>
+      </w:r>
+      <w:proofErr w:type="gramStart"/>
+      <w:r>
+        <w:t>Import(</w:t>
+      </w:r>
+      <w:proofErr w:type="spellStart"/>
+      <w:proofErr w:type="gramEnd"/>
       <w:r>
         <w:rPr>
           <w:rFonts w:hint="eastAsia"/>
@@ -2590,7 +2697,21 @@
         <w:rPr>
           <w:rFonts w:hint="eastAsia"/>
         </w:rPr>
-        <w:t>小匠改为mapper，而我是model却没有问题</w:t>
+        <w:t>小</w:t>
+      </w:r>
+      <w:proofErr w:type="gramStart"/>
+      <w:r>
+        <w:rPr>
+          <w:rFonts w:hint="eastAsia"/>
+        </w:rPr>
+        <w:t>匠</w:t>
+      </w:r>
+      <w:proofErr w:type="gramEnd"/>
+      <w:r>
+        <w:rPr>
+          <w:rFonts w:hint="eastAsia"/>
+        </w:rPr>
+        <w:t>改为mapper，而我是model却没有问题</w:t>
       </w:r>
     </w:p>
     <w:p>
@@ -2640,7 +2761,7 @@
       <w:pPr>
         <w:pStyle w:val="2"/>
       </w:pPr>
-      <w:bookmarkStart w:id="1" w:name="_Hlk31130971"/>
+      <w:bookmarkStart w:id="0" w:name="_Hlk31130971"/>
       <w:r>
         <w:rPr>
           <w:rFonts w:hint="eastAsia"/>
@@ -2671,7 +2792,7 @@
         <w:t>比较小和比较大时得到的异常不一样</w:t>
       </w:r>
     </w:p>
-    <w:bookmarkEnd w:id="1"/>
+    <w:bookmarkEnd w:id="0"/>
     <w:p>
       <w:r>
         <w:fldChar w:fldCharType="begin"/>
@@ -2782,8 +2903,16 @@
         <w:rPr>
           <w:rFonts w:hint="eastAsia"/>
         </w:rPr>
-        <w:t>可以避免高并发导致的漏加问题</w:t>
-      </w:r>
+        <w:t>可以避免高并发导致</w:t>
+      </w:r>
+      <w:proofErr w:type="gramStart"/>
+      <w:r>
+        <w:rPr>
+          <w:rFonts w:hint="eastAsia"/>
+        </w:rPr>
+        <w:t>的漏加问题</w:t>
+      </w:r>
+      <w:proofErr w:type="gramEnd"/>
     </w:p>
     <w:p/>
     <w:p>
@@ -2968,7 +3097,21 @@
         <w:rPr>
           <w:rFonts w:hint="eastAsia"/>
         </w:rPr>
-        <w:t>既然本节的重点之一在于将异常或错误一json的方式返回，那何必throw</w:t>
+        <w:t>既然本节的重点之一在于将异常或错误</w:t>
+      </w:r>
+      <w:proofErr w:type="gramStart"/>
+      <w:r>
+        <w:rPr>
+          <w:rFonts w:hint="eastAsia"/>
+        </w:rPr>
+        <w:t>一</w:t>
+      </w:r>
+      <w:proofErr w:type="gramEnd"/>
+      <w:r>
+        <w:rPr>
+          <w:rFonts w:hint="eastAsia"/>
+        </w:rPr>
+        <w:t>json的方式返回，那何必throw</w:t>
       </w:r>
       <w:r>
         <w:t xml:space="preserve"> Exception</w:t>
@@ -3101,6 +3244,11 @@
       </w:r>
     </w:p>
     <w:p>
+      <w:pPr>
+        <w:rPr>
+          <w:rFonts w:hint="eastAsia"/>
+        </w:rPr>
+      </w:pPr>
       <w:r>
         <w:rPr>
           <w:rFonts w:hint="eastAsia"/>
@@ -3121,31 +3269,8 @@
         </w:rPr>
         <w:t>弄了半天。。。。。</w:t>
       </w:r>
-    </w:p>
-    <w:p>
-      <w:r>
-        <w:rPr>
-          <w:rFonts w:hint="eastAsia"/>
-        </w:rPr>
-        <w:t>断点：comment表缺</w:t>
-      </w:r>
-      <w:proofErr w:type="spellStart"/>
-      <w:r>
-        <w:rPr>
-          <w:rFonts w:hint="eastAsia"/>
-        </w:rPr>
-        <w:t>comment</w:t>
-      </w:r>
-      <w:r>
-        <w:t>Count</w:t>
-      </w:r>
-      <w:proofErr w:type="spellEnd"/>
-      <w:r>
-        <w:rPr>
-          <w:rFonts w:hint="eastAsia"/>
-        </w:rPr>
-        <w:t>属性</w:t>
-      </w:r>
+      <w:bookmarkStart w:id="1" w:name="_GoBack"/>
+      <w:bookmarkEnd w:id="1"/>
     </w:p>
     <w:sectPr>
       <w:pgSz w:w="11906" w:h="16838"/>

</xml_diff>

<commit_message>
have completed Notification function
</commit_message>
<xml_diff>
--- a/springboot项目笔记.docx
+++ b/springboot项目笔记.docx
@@ -22,19 +22,11 @@
         </w:numPr>
         <w:ind w:firstLineChars="0"/>
       </w:pPr>
-      <w:proofErr w:type="spellStart"/>
-      <w:r>
-        <w:rPr>
-          <w:rFonts w:hint="eastAsia"/>
-        </w:rPr>
-        <w:t>indexController</w:t>
-      </w:r>
-      <w:proofErr w:type="spellEnd"/>
-      <w:r>
-        <w:rPr>
-          <w:rFonts w:hint="eastAsia"/>
-        </w:rPr>
-        <w:t>中，如果没有cookie的已注册用户登录，将会重新再数据库中插入用户，但实际是同一用户</w:t>
+      <w:r>
+        <w:rPr>
+          <w:rFonts w:hint="eastAsia"/>
+        </w:rPr>
+        <w:t>indexController中，如果没有cookie的已注册用户登录，将会重新再数据库中插入用户，但实际是同一用户</w:t>
       </w:r>
       <w:r>
         <w:rPr>
@@ -62,21 +54,7 @@
         <w:rPr>
           <w:rFonts w:hint="eastAsia"/>
         </w:rPr>
-        <w:t>（</w:t>
-      </w:r>
-      <w:proofErr w:type="spellStart"/>
-      <w:r>
-        <w:rPr>
-          <w:rFonts w:hint="eastAsia"/>
-        </w:rPr>
-        <w:t>WebConfig</w:t>
-      </w:r>
-      <w:proofErr w:type="spellEnd"/>
-      <w:r>
-        <w:rPr>
-          <w:rFonts w:hint="eastAsia"/>
-        </w:rPr>
-        <w:t>注解问题）</w:t>
+        <w:t>（WebConfig注解问题）</w:t>
       </w:r>
     </w:p>
     <w:p>
@@ -88,14 +66,12 @@
         </w:numPr>
         <w:ind w:firstLineChars="0"/>
       </w:pPr>
-      <w:proofErr w:type="spellStart"/>
       <w:r>
         <w:rPr>
           <w:rFonts w:hint="eastAsia"/>
         </w:rPr>
         <w:t>Mybatis</w:t>
       </w:r>
-      <w:proofErr w:type="spellEnd"/>
       <w:r>
         <w:t xml:space="preserve"> Generator</w:t>
       </w:r>
@@ -115,21 +91,7 @@
         <w:rPr>
           <w:rFonts w:hint="eastAsia"/>
         </w:rPr>
-        <w:t>小</w:t>
-      </w:r>
-      <w:proofErr w:type="gramStart"/>
-      <w:r>
-        <w:rPr>
-          <w:rFonts w:hint="eastAsia"/>
-        </w:rPr>
-        <w:t>匠</w:t>
-      </w:r>
-      <w:proofErr w:type="gramEnd"/>
-      <w:r>
-        <w:rPr>
-          <w:rFonts w:hint="eastAsia"/>
-        </w:rPr>
-        <w:t>改为mapper，而我是model却没有问题用了</w:t>
+        <w:t>小匠改为mapper，而我是model却没有问题用了</w:t>
       </w:r>
     </w:p>
     <w:p>
@@ -137,14 +99,12 @@
         <w:pStyle w:val="a3"/>
         <w:ind w:left="360" w:firstLineChars="0" w:firstLine="0"/>
       </w:pPr>
-      <w:proofErr w:type="spellStart"/>
       <w:r>
         <w:rPr>
           <w:rFonts w:hint="eastAsia"/>
         </w:rPr>
         <w:t>mybatis</w:t>
       </w:r>
-      <w:proofErr w:type="spellEnd"/>
       <w:r>
         <w:t xml:space="preserve"> generator</w:t>
       </w:r>
@@ -152,19 +112,11 @@
         <w:rPr>
           <w:rFonts w:hint="eastAsia"/>
         </w:rPr>
-        <w:t>之后</w:t>
-      </w:r>
-      <w:proofErr w:type="spellStart"/>
-      <w:r>
-        <w:rPr>
-          <w:rFonts w:hint="eastAsia"/>
-        </w:rPr>
-        <w:t>question</w:t>
+        <w:t>之后question</w:t>
       </w:r>
       <w:r>
         <w:t>.description</w:t>
       </w:r>
-      <w:proofErr w:type="spellEnd"/>
       <w:r>
         <w:rPr>
           <w:rFonts w:hint="eastAsia"/>
@@ -183,11 +135,9 @@
         </w:rPr>
         <w:t>（改用</w:t>
       </w:r>
-      <w:proofErr w:type="spellStart"/>
       <w:r>
         <w:t>selectByExampleWithBLOBsWithRowbounds</w:t>
       </w:r>
-      <w:proofErr w:type="spellEnd"/>
       <w:r>
         <w:rPr>
           <w:rFonts w:hint="eastAsia"/>
@@ -213,19 +163,11 @@
       <w:r>
         <w:t>46</w:t>
       </w:r>
-      <w:proofErr w:type="gramStart"/>
-      <w:r>
-        <w:rPr>
-          <w:rFonts w:hint="eastAsia"/>
-        </w:rPr>
-        <w:t>中图片</w:t>
-      </w:r>
-      <w:proofErr w:type="gramEnd"/>
-      <w:r>
-        <w:rPr>
-          <w:rFonts w:hint="eastAsia"/>
-        </w:rPr>
-        <w:t>加入后要重启idea才有用</w:t>
+      <w:r>
+        <w:rPr>
+          <w:rFonts w:hint="eastAsia"/>
+        </w:rPr>
+        <w:t>中图片加入后要重启idea才有用</w:t>
       </w:r>
       <w:r>
         <w:rPr>
@@ -256,7 +198,6 @@
       </w:r>
     </w:p>
     <w:p>
-      <w:proofErr w:type="spellStart"/>
       <w:r>
         <w:rPr>
           <w:rFonts w:hint="eastAsia"/>
@@ -264,53 +205,18 @@
         <w:t>Q</w:t>
       </w:r>
       <w:r>
-        <w:t>uestion+User</w:t>
-      </w:r>
-      <w:proofErr w:type="spellEnd"/>
-      <w:r>
-        <w:t>=</w:t>
-      </w:r>
-      <w:proofErr w:type="spellStart"/>
-      <w:r>
-        <w:t>QuestionDTO</w:t>
-      </w:r>
-      <w:proofErr w:type="spellEnd"/>
-    </w:p>
-    <w:p>
-      <w:r>
-        <w:t>n*</w:t>
-      </w:r>
-      <w:proofErr w:type="spellStart"/>
-      <w:r>
-        <w:t>QuestionDTO</w:t>
-      </w:r>
-      <w:proofErr w:type="spellEnd"/>
-      <w:r>
-        <w:t>=</w:t>
-      </w:r>
-      <w:proofErr w:type="spellStart"/>
-      <w:r>
-        <w:t>QuestionDTOs</w:t>
-      </w:r>
-      <w:proofErr w:type="spellEnd"/>
-      <w:r>
-        <w:t>(list)</w:t>
-      </w:r>
-    </w:p>
-    <w:p>
-      <w:proofErr w:type="spellStart"/>
-      <w:r>
-        <w:t>QuestionDTOs</w:t>
-      </w:r>
-      <w:proofErr w:type="spellEnd"/>
-      <w:r>
-        <w:t>(list)+page’s information=</w:t>
-      </w:r>
-      <w:proofErr w:type="spellStart"/>
-      <w:r>
-        <w:t>PaginationDTO</w:t>
-      </w:r>
-      <w:proofErr w:type="spellEnd"/>
+        <w:t>uestion+User=QuestionDTO</w:t>
+      </w:r>
+    </w:p>
+    <w:p>
+      <w:r>
+        <w:t>n*QuestionDTO=QuestionDTOs(list)</w:t>
+      </w:r>
+    </w:p>
+    <w:p>
+      <w:r>
+        <w:t>QuestionDTOs(list)+page’s information=PaginationDTO</w:t>
+      </w:r>
     </w:p>
     <w:p>
       <w:pPr>
@@ -351,7 +257,6 @@
         </w:numPr>
         <w:ind w:firstLineChars="0"/>
       </w:pPr>
-      <w:proofErr w:type="spellStart"/>
       <w:r>
         <w:rPr>
           <w:rFonts w:hint="eastAsia"/>
@@ -359,27 +264,7 @@
         <w:t>m</w:t>
       </w:r>
       <w:r>
-        <w:t>vn</w:t>
-      </w:r>
-      <w:proofErr w:type="spellEnd"/>
-      <w:r>
-        <w:t xml:space="preserve"> </w:t>
-      </w:r>
-      <w:proofErr w:type="spellStart"/>
-      <w:r>
-        <w:t>flyway:migrate</w:t>
-      </w:r>
-      <w:proofErr w:type="spellEnd"/>
-      <w:r>
-        <w:t xml:space="preserve"> -</w:t>
-      </w:r>
-      <w:proofErr w:type="spellStart"/>
-      <w:r>
-        <w:t>Pdev</w:t>
-      </w:r>
-      <w:proofErr w:type="spellEnd"/>
-      <w:r>
-        <w:t xml:space="preserve"> </w:t>
+        <w:t xml:space="preserve">vn flyway:migrate -Pdev </w:t>
       </w:r>
       <w:r>
         <w:rPr>
@@ -397,14 +282,12 @@
         </w:numPr>
         <w:ind w:firstLineChars="0"/>
       </w:pPr>
-      <w:proofErr w:type="spellStart"/>
       <w:r>
         <w:rPr>
           <w:rFonts w:hint="eastAsia"/>
         </w:rPr>
         <w:t>mvn</w:t>
       </w:r>
-      <w:proofErr w:type="spellEnd"/>
       <w:r>
         <w:t xml:space="preserve"> clean compile package </w:t>
       </w:r>
@@ -482,13 +365,8 @@
         </w:rPr>
         <w:t>.</w:t>
       </w:r>
-      <w:proofErr w:type="spellStart"/>
-      <w:r>
-        <w:t>gitignore</w:t>
-      </w:r>
-      <w:proofErr w:type="spellEnd"/>
-      <w:r>
-        <w:t xml:space="preserve"> </w:t>
+      <w:r>
+        <w:t xml:space="preserve">gitignore </w:t>
       </w:r>
       <w:r>
         <w:rPr>
@@ -565,59 +443,41 @@
         </w:numPr>
         <w:ind w:firstLineChars="0"/>
       </w:pPr>
-      <w:proofErr w:type="spellStart"/>
+      <w:r>
+        <w:rPr>
+          <w:rFonts w:hint="eastAsia"/>
+        </w:rPr>
+        <w:t>springboot项目，在Application.</w:t>
+      </w:r>
+      <w:r>
+        <w:t>class</w:t>
+      </w:r>
+      <w:r>
+        <w:rPr>
+          <w:rFonts w:hint="eastAsia"/>
+        </w:rPr>
+        <w:t>启动类同级或下级带注解的类，会自动交给spring容器进行管理</w:t>
+      </w:r>
+    </w:p>
+    <w:p>
+      <w:r>
+        <w:rPr>
+          <w:rFonts w:hint="eastAsia"/>
+        </w:rPr>
+        <w:t>疑问：idea创建spring项目时默认使用了maven</w:t>
+      </w:r>
+      <w:r>
+        <w:rPr>
+          <w:rFonts w:hint="eastAsia"/>
+        </w:rPr>
+        <w:t>，</w:t>
+      </w:r>
       <w:r>
         <w:rPr>
           <w:rFonts w:hint="eastAsia"/>
         </w:rPr>
         <w:t>springboot</w:t>
       </w:r>
-      <w:proofErr w:type="spellEnd"/>
-      <w:r>
-        <w:rPr>
-          <w:rFonts w:hint="eastAsia"/>
-        </w:rPr>
-        <w:t>项目，在</w:t>
-      </w:r>
-      <w:proofErr w:type="spellStart"/>
-      <w:r>
-        <w:rPr>
-          <w:rFonts w:hint="eastAsia"/>
-        </w:rPr>
-        <w:t>Application.</w:t>
-      </w:r>
-      <w:r>
-        <w:t>class</w:t>
-      </w:r>
-      <w:proofErr w:type="spellEnd"/>
-      <w:r>
-        <w:rPr>
-          <w:rFonts w:hint="eastAsia"/>
-        </w:rPr>
-        <w:t>启动类同级或下级带注解的类，会自动交给spring容器进行管理</w:t>
-      </w:r>
-    </w:p>
-    <w:p>
-      <w:r>
-        <w:rPr>
-          <w:rFonts w:hint="eastAsia"/>
-        </w:rPr>
-        <w:t>疑问：idea创建spring项目时默认使用了maven</w:t>
-      </w:r>
-      <w:r>
-        <w:rPr>
-          <w:rFonts w:hint="eastAsia"/>
-        </w:rPr>
-        <w:t>，</w:t>
-      </w:r>
-      <w:proofErr w:type="spellStart"/>
-      <w:r>
-        <w:rPr>
-          <w:rFonts w:hint="eastAsia"/>
-        </w:rPr>
-        <w:t>springboot</w:t>
-      </w:r>
-      <w:proofErr w:type="spellEnd"/>
       <w:r>
         <w:rPr>
           <w:rFonts w:hint="eastAsia"/>
@@ -678,21 +538,7 @@
         <w:rPr>
           <w:rFonts w:hint="eastAsia"/>
         </w:rPr>
-        <w:t>下载前端</w:t>
-      </w:r>
-      <w:proofErr w:type="gramStart"/>
-      <w:r>
-        <w:rPr>
-          <w:rFonts w:hint="eastAsia"/>
-        </w:rPr>
-        <w:t>资源包并</w:t>
-      </w:r>
-      <w:proofErr w:type="gramEnd"/>
-      <w:r>
-        <w:rPr>
-          <w:rFonts w:hint="eastAsia"/>
-        </w:rPr>
-        <w:t>copy到resources</w:t>
+        <w:t>下载前端资源包并copy到resources</w:t>
       </w:r>
       <w:r>
         <w:t>/</w:t>
@@ -726,30 +572,8 @@
         <w:rPr>
           <w:rFonts w:hint="eastAsia"/>
         </w:rPr>
-        <w:t>的head中引入</w:t>
-      </w:r>
-      <w:proofErr w:type="spellStart"/>
-      <w:r>
-        <w:rPr>
-          <w:rFonts w:hint="eastAsia"/>
-        </w:rPr>
-        <w:t>css</w:t>
-      </w:r>
-      <w:proofErr w:type="spellEnd"/>
-      <w:r>
-        <w:rPr>
-          <w:rFonts w:hint="eastAsia"/>
-        </w:rPr>
-        <w:t>和</w:t>
-      </w:r>
-      <w:proofErr w:type="spellStart"/>
-      <w:r>
-        <w:rPr>
-          <w:rFonts w:hint="eastAsia"/>
-        </w:rPr>
-        <w:t>js</w:t>
-      </w:r>
-      <w:proofErr w:type="spellEnd"/>
+        <w:t>的head中引入css和js</w:t>
+      </w:r>
     </w:p>
     <w:p>
       <w:pPr>
@@ -801,16 +625,8 @@
         <w:rPr>
           <w:rFonts w:hint="eastAsia"/>
         </w:rPr>
-        <w:t>注册</w:t>
-      </w:r>
-      <w:proofErr w:type="spellStart"/>
-      <w:r>
-        <w:rPr>
-          <w:rFonts w:hint="eastAsia"/>
-        </w:rPr>
-        <w:t>Github</w:t>
-      </w:r>
-      <w:proofErr w:type="spellEnd"/>
+        <w:t>注册Github</w:t>
+      </w:r>
       <w:r>
         <w:t xml:space="preserve"> </w:t>
       </w:r>
@@ -830,19 +646,11 @@
         </w:numPr>
         <w:ind w:firstLineChars="0"/>
       </w:pPr>
-      <w:proofErr w:type="spellStart"/>
-      <w:r>
-        <w:rPr>
-          <w:rFonts w:hint="eastAsia"/>
-        </w:rPr>
-        <w:t>github</w:t>
-      </w:r>
-      <w:proofErr w:type="spellEnd"/>
-      <w:r>
-        <w:rPr>
-          <w:rFonts w:hint="eastAsia"/>
-        </w:rPr>
-        <w:t>网页底</w:t>
+      <w:r>
+        <w:rPr>
+          <w:rFonts w:hint="eastAsia"/>
+        </w:rPr>
+        <w:t>github网页底</w:t>
       </w:r>
       <w:r>
         <w:t>API</w:t>
@@ -1042,33 +850,11 @@
         <w:rPr>
           <w:rFonts w:hint="eastAsia"/>
         </w:rPr>
-        <w:t>登录向</w:t>
-      </w:r>
-      <w:proofErr w:type="spellStart"/>
-      <w:r>
-        <w:rPr>
-          <w:rFonts w:hint="eastAsia"/>
-        </w:rPr>
-        <w:t>github</w:t>
-      </w:r>
-      <w:proofErr w:type="spellEnd"/>
-      <w:r>
-        <w:rPr>
-          <w:rFonts w:hint="eastAsia"/>
-        </w:rPr>
-        <w:t>发起请求，得到</w:t>
-      </w:r>
-      <w:proofErr w:type="spellStart"/>
-      <w:r>
-        <w:rPr>
-          <w:rFonts w:hint="eastAsia"/>
-        </w:rPr>
-        <w:t>code</w:t>
+        <w:t>登录向github发起请求，得到code</w:t>
       </w:r>
       <w:r>
         <w:t>,state</w:t>
       </w:r>
-      <w:proofErr w:type="spellEnd"/>
       <w:r>
         <w:rPr>
           <w:rFonts w:hint="eastAsia"/>
@@ -1077,7 +863,6 @@
       </w:r>
     </w:p>
     <w:p>
-      <w:proofErr w:type="spellStart"/>
       <w:r>
         <w:t>AuthorizeController</w:t>
       </w:r>
@@ -1088,79 +873,44 @@
         <w:t>.</w:t>
       </w:r>
       <w:r>
-        <w:t>callback</w:t>
-      </w:r>
-      <w:proofErr w:type="spellEnd"/>
-      <w:r>
-        <w:t xml:space="preserve"> </w:t>
-      </w:r>
-      <w:r>
-        <w:rPr>
-          <w:rFonts w:hint="eastAsia"/>
-        </w:rPr>
-        <w:t>将得到的</w:t>
-      </w:r>
-      <w:proofErr w:type="spellStart"/>
-      <w:r>
-        <w:rPr>
-          <w:rFonts w:hint="eastAsia"/>
-        </w:rPr>
-        <w:t>code</w:t>
+        <w:t xml:space="preserve">callback </w:t>
+      </w:r>
+      <w:r>
+        <w:rPr>
+          <w:rFonts w:hint="eastAsia"/>
+        </w:rPr>
+        <w:t>将得到的code</w:t>
       </w:r>
       <w:r>
         <w:t>,state</w:t>
       </w:r>
-      <w:proofErr w:type="spellEnd"/>
-      <w:r>
-        <w:rPr>
-          <w:rFonts w:hint="eastAsia"/>
-        </w:rPr>
-        <w:t>以及注册的</w:t>
-      </w:r>
-      <w:proofErr w:type="spellStart"/>
-      <w:r>
-        <w:rPr>
-          <w:rFonts w:hint="eastAsia"/>
-        </w:rPr>
-        <w:t>github</w:t>
-      </w:r>
-      <w:proofErr w:type="spellEnd"/>
-      <w:r>
-        <w:t xml:space="preserve"> </w:t>
-      </w:r>
-      <w:proofErr w:type="spellStart"/>
-      <w:r>
-        <w:t>OAuthx</w:t>
-      </w:r>
-      <w:proofErr w:type="spellEnd"/>
-      <w:r>
-        <w:rPr>
-          <w:rFonts w:hint="eastAsia"/>
-        </w:rPr>
-        <w:t>信息封装到</w:t>
-      </w:r>
-      <w:proofErr w:type="spellStart"/>
-      <w:r>
-        <w:rPr>
-          <w:rFonts w:hint="eastAsia"/>
-        </w:rPr>
-        <w:t>AcessToken</w:t>
+      <w:r>
+        <w:rPr>
+          <w:rFonts w:hint="eastAsia"/>
+        </w:rPr>
+        <w:t>以及注册的github</w:t>
+      </w:r>
+      <w:r>
+        <w:t xml:space="preserve"> OAuthx</w:t>
+      </w:r>
+      <w:r>
+        <w:rPr>
+          <w:rFonts w:hint="eastAsia"/>
+        </w:rPr>
+        <w:t>信息封装到AcessToken</w:t>
       </w:r>
       <w:r>
         <w:t>DTO</w:t>
       </w:r>
-      <w:proofErr w:type="spellEnd"/>
       <w:r>
         <w:rPr>
           <w:rFonts w:hint="eastAsia"/>
         </w:rPr>
         <w:t>，将该对象传递给</w:t>
       </w:r>
-      <w:proofErr w:type="spellStart"/>
       <w:r>
         <w:t>GithubProvider</w:t>
       </w:r>
-      <w:proofErr w:type="spellEnd"/>
       <w:r>
         <w:rPr>
           <w:rFonts w:hint="eastAsia"/>
@@ -1168,30 +918,17 @@
         <w:t>.</w:t>
       </w:r>
       <w:r>
-        <w:t xml:space="preserve"> </w:t>
-      </w:r>
-      <w:proofErr w:type="spellStart"/>
-      <w:r>
-        <w:t>getAccessToken</w:t>
-      </w:r>
-      <w:proofErr w:type="spellEnd"/>
-      <w:r>
-        <w:rPr>
-          <w:rFonts w:hint="eastAsia"/>
-        </w:rPr>
-        <w:t>。得到</w:t>
-      </w:r>
-      <w:proofErr w:type="spellStart"/>
-      <w:r>
-        <w:rPr>
-          <w:rFonts w:hint="eastAsia"/>
-        </w:rPr>
-        <w:t>access</w:t>
+        <w:t xml:space="preserve"> getAccessToken</w:t>
+      </w:r>
+      <w:r>
+        <w:rPr>
+          <w:rFonts w:hint="eastAsia"/>
+        </w:rPr>
+        <w:t>。得到access</w:t>
       </w:r>
       <w:r>
         <w:t>_token</w:t>
       </w:r>
-      <w:proofErr w:type="spellEnd"/>
       <w:r>
         <w:rPr>
           <w:rFonts w:hint="eastAsia"/>
@@ -1200,7 +937,6 @@
       </w:r>
     </w:p>
     <w:p>
-      <w:proofErr w:type="spellStart"/>
       <w:r>
         <w:t>GithubProvider</w:t>
       </w:r>
@@ -1213,17 +949,8 @@
       <w:r>
         <w:t>GithubUser</w:t>
       </w:r>
-      <w:proofErr w:type="spellEnd"/>
-      <w:r>
-        <w:t>(</w:t>
-      </w:r>
-      <w:proofErr w:type="spellStart"/>
-      <w:r>
-        <w:t>access_token</w:t>
-      </w:r>
-      <w:proofErr w:type="spellEnd"/>
-      <w:r>
-        <w:t>)</w:t>
+      <w:r>
+        <w:t>(access_token)</w:t>
       </w:r>
       <w:r>
         <w:rPr>
@@ -1291,19 +1018,11 @@
         <w:rPr>
           <w:rFonts w:hint="eastAsia"/>
         </w:rPr>
-        <w:t>spring启动时会把</w:t>
-      </w:r>
-      <w:proofErr w:type="spellStart"/>
-      <w:r>
-        <w:rPr>
-          <w:rFonts w:hint="eastAsia"/>
-        </w:rPr>
-        <w:t>a</w:t>
+        <w:t>spring启动时会把a</w:t>
       </w:r>
       <w:r>
         <w:t>pplication.properties</w:t>
       </w:r>
-      <w:proofErr w:type="spellEnd"/>
       <w:r>
         <w:rPr>
           <w:rFonts w:hint="eastAsia"/>
@@ -1396,14 +1115,12 @@
         </w:rPr>
         <w:t>，使用</w:t>
       </w:r>
-      <w:proofErr w:type="spellStart"/>
       <w:r>
         <w:rPr>
           <w:color w:val="FF0000"/>
         </w:rPr>
         <w:t>thymeleaf</w:t>
       </w:r>
-      <w:proofErr w:type="spellEnd"/>
       <w:r>
         <w:t>模板</w:t>
       </w:r>
@@ -1459,32 +1176,13 @@
         <w:t>idea</w:t>
       </w:r>
       <w:r>
-        <w:t xml:space="preserve"> </w:t>
-      </w:r>
-      <w:proofErr w:type="spellStart"/>
-      <w:r>
-        <w:t>datebase</w:t>
-      </w:r>
-      <w:proofErr w:type="spellEnd"/>
-      <w:r>
-        <w:rPr>
-          <w:rFonts w:hint="eastAsia"/>
-        </w:rPr>
-        <w:t>菜单</w:t>
-      </w:r>
-      <w:proofErr w:type="gramStart"/>
-      <w:r>
-        <w:rPr>
-          <w:rFonts w:hint="eastAsia"/>
-        </w:rPr>
-        <w:t>栏创建</w:t>
-      </w:r>
-      <w:proofErr w:type="gramEnd"/>
-      <w:r>
-        <w:rPr>
-          <w:rFonts w:hint="eastAsia"/>
-        </w:rPr>
-        <w:t>H2数据库（版本和导入的包不一样，不知为何）</w:t>
+        <w:t xml:space="preserve"> datebase</w:t>
+      </w:r>
+      <w:r>
+        <w:rPr>
+          <w:rFonts w:hint="eastAsia"/>
+        </w:rPr>
+        <w:t>菜单栏创建H2数据库（版本和导入的包不一样，不知为何）</w:t>
       </w:r>
     </w:p>
     <w:p>
@@ -1496,7 +1194,6 @@
       </w:r>
     </w:p>
     <w:p>
-      <w:proofErr w:type="spellStart"/>
       <w:r>
         <w:rPr>
           <w:rFonts w:hint="eastAsia"/>
@@ -1506,21 +1203,12 @@
       <w:r>
         <w:t>lication.properties</w:t>
       </w:r>
-      <w:proofErr w:type="spellEnd"/>
-      <w:r>
-        <w:rPr>
-          <w:rFonts w:hint="eastAsia"/>
-        </w:rPr>
-        <w:t>中写好连接</w:t>
-      </w:r>
-      <w:proofErr w:type="spellStart"/>
-      <w:r>
-        <w:rPr>
-          <w:rFonts w:hint="eastAsia"/>
-        </w:rPr>
-        <w:t>url</w:t>
-      </w:r>
-      <w:proofErr w:type="spellEnd"/>
+      <w:r>
+        <w:rPr>
+          <w:rFonts w:hint="eastAsia"/>
+        </w:rPr>
+        <w:t>中写好连接url</w:t>
+      </w:r>
       <w:r>
         <w:t xml:space="preserve"> user password</w:t>
       </w:r>
@@ -1541,11 +1229,9 @@
         </w:rPr>
         <w:t>默认有</w:t>
       </w:r>
-      <w:proofErr w:type="spellStart"/>
       <w:r>
         <w:t>HikariPool</w:t>
       </w:r>
-      <w:proofErr w:type="spellEnd"/>
       <w:r>
         <w:rPr>
           <w:rFonts w:hint="eastAsia"/>
@@ -1558,25 +1244,15 @@
       <w:pPr>
         <w:pStyle w:val="2"/>
       </w:pPr>
-      <w:proofErr w:type="spellStart"/>
       <w:r>
         <w:t>Mybatis</w:t>
       </w:r>
-      <w:proofErr w:type="spellEnd"/>
-      <w:r>
-        <w:rPr>
-          <w:rFonts w:hint="eastAsia"/>
-        </w:rPr>
-        <w:t>连接</w:t>
-      </w:r>
-      <w:proofErr w:type="spellStart"/>
-      <w:r>
-        <w:rPr>
-          <w:rFonts w:hint="eastAsia"/>
-        </w:rPr>
-        <w:t>Springboot</w:t>
-      </w:r>
-      <w:proofErr w:type="spellEnd"/>
+      <w:r>
+        <w:rPr>
+          <w:rFonts w:hint="eastAsia"/>
+        </w:rPr>
+        <w:t>连接Springboot</w:t>
+      </w:r>
     </w:p>
     <w:p>
       <w:r>
@@ -1627,7 +1303,6 @@
       </w:r>
     </w:p>
     <w:p>
-      <w:proofErr w:type="spellStart"/>
       <w:r>
         <w:rPr>
           <w:rFonts w:hint="eastAsia"/>
@@ -1637,7 +1312,6 @@
       <w:r>
         <w:t>ithub</w:t>
       </w:r>
-      <w:proofErr w:type="spellEnd"/>
       <w:r>
         <w:rPr>
           <w:rFonts w:hint="eastAsia"/>
@@ -1651,21 +1325,7 @@
         <w:rPr>
           <w:rFonts w:hint="eastAsia"/>
         </w:rPr>
-        <w:t>信息存入</w:t>
-      </w:r>
-      <w:proofErr w:type="spellStart"/>
-      <w:r>
-        <w:rPr>
-          <w:rFonts w:hint="eastAsia"/>
-        </w:rPr>
-        <w:t>githubUser</w:t>
-      </w:r>
-      <w:proofErr w:type="spellEnd"/>
-      <w:r>
-        <w:rPr>
-          <w:rFonts w:hint="eastAsia"/>
-        </w:rPr>
-        <w:t>，再将其信息存入model层User，并插入数据库</w:t>
+        <w:t>信息存入githubUser，再将其信息存入model层User，并插入数据库</w:t>
       </w:r>
     </w:p>
     <w:p/>
@@ -1709,16 +1369,8 @@
         <w:rPr>
           <w:rFonts w:hint="eastAsia"/>
         </w:rPr>
-        <w:t>多人协作时，对数据库的操作不能修改任何已产生的</w:t>
-      </w:r>
-      <w:proofErr w:type="spellStart"/>
-      <w:r>
-        <w:rPr>
-          <w:rFonts w:hint="eastAsia"/>
-        </w:rPr>
-        <w:t>sql</w:t>
-      </w:r>
-      <w:proofErr w:type="spellEnd"/>
+        <w:t>多人协作时，对数据库的操作不能修改任何已产生的sql</w:t>
+      </w:r>
     </w:p>
     <w:p>
       <w:r>
@@ -1775,16 +1427,8 @@
         <w:rPr>
           <w:rFonts w:hint="eastAsia"/>
         </w:rPr>
-        <w:t>发布按钮以post方式路由到</w:t>
-      </w:r>
-      <w:proofErr w:type="spellStart"/>
-      <w:r>
-        <w:rPr>
-          <w:rFonts w:hint="eastAsia"/>
-        </w:rPr>
-        <w:t>PostMapping</w:t>
-      </w:r>
-      <w:proofErr w:type="spellEnd"/>
+        <w:t>发布按钮以post方式路由到PostMapping</w:t>
+      </w:r>
       <w:r>
         <w:t>(/publish)</w:t>
       </w:r>
@@ -1856,48 +1500,20 @@
       </w:r>
     </w:p>
     <w:p>
-      <w:proofErr w:type="spellStart"/>
-      <w:r>
-        <w:rPr>
-          <w:rFonts w:hint="eastAsia"/>
-        </w:rPr>
-        <w:t>mybatis</w:t>
-      </w:r>
-      <w:proofErr w:type="spellEnd"/>
-      <w:r>
-        <w:rPr>
-          <w:rFonts w:hint="eastAsia"/>
-        </w:rPr>
-        <w:t>解决驼峰命名与数据库命名</w:t>
-      </w:r>
-      <w:proofErr w:type="gramStart"/>
-      <w:r>
-        <w:rPr>
-          <w:rFonts w:hint="eastAsia"/>
-        </w:rPr>
-        <w:t>不</w:t>
-      </w:r>
-      <w:proofErr w:type="gramEnd"/>
-      <w:r>
-        <w:rPr>
-          <w:rFonts w:hint="eastAsia"/>
-        </w:rPr>
-        <w:t>映射的问题’</w:t>
-      </w:r>
-    </w:p>
-    <w:p>
-      <w:proofErr w:type="spellStart"/>
-      <w:r>
-        <w:t>mybatis.configuration.map</w:t>
-      </w:r>
-      <w:proofErr w:type="spellEnd"/>
-      <w:r>
-        <w:t>-underscore-to-camel-case=true</w:t>
+      <w:r>
+        <w:rPr>
+          <w:rFonts w:hint="eastAsia"/>
+        </w:rPr>
+        <w:t>mybatis解决驼峰命名与数据库命名不映射的问题’</w:t>
+      </w:r>
+    </w:p>
+    <w:p>
+      <w:r>
+        <w:t>mybatis.configuration.map-underscore-to-camel-case=true</w:t>
       </w:r>
     </w:p>
     <w:p/>
     <w:p>
-      <w:proofErr w:type="spellStart"/>
       <w:r>
         <w:rPr>
           <w:rFonts w:hint="eastAsia"/>
@@ -1905,19 +1521,7 @@
         <w:t>qu</w:t>
       </w:r>
       <w:r>
-        <w:t>estionDTO</w:t>
-      </w:r>
-      <w:proofErr w:type="spellEnd"/>
-      <w:r>
-        <w:t>(</w:t>
-      </w:r>
-      <w:proofErr w:type="spellStart"/>
-      <w:r>
-        <w:t>question,user</w:t>
-      </w:r>
-      <w:proofErr w:type="spellEnd"/>
-      <w:r>
-        <w:t>)</w:t>
+        <w:t>estionDTO(question,user)</w:t>
       </w:r>
       <w:r>
         <w:rPr>
@@ -1941,16 +1545,8 @@
         <w:rPr>
           <w:rFonts w:hint="eastAsia"/>
         </w:rPr>
-        <w:t>set进</w:t>
-      </w:r>
-      <w:proofErr w:type="spellStart"/>
-      <w:r>
-        <w:rPr>
-          <w:rFonts w:hint="eastAsia"/>
-        </w:rPr>
-        <w:t>questionDTO</w:t>
-      </w:r>
-      <w:proofErr w:type="spellEnd"/>
+        <w:t>set进questionDTO</w:t>
+      </w:r>
     </w:p>
     <w:p/>
     <w:p>
@@ -1970,7 +1566,6 @@
           <w:color w:val="FF0000"/>
         </w:rPr>
       </w:pPr>
-      <w:proofErr w:type="spellStart"/>
       <w:r>
         <w:rPr>
           <w:rFonts w:hint="eastAsia"/>
@@ -1984,14 +1579,7 @@
         <w:rPr>
           <w:rFonts w:hint="eastAsia"/>
         </w:rPr>
-        <w:t>eble</w:t>
-      </w:r>
-      <w:proofErr w:type="spellEnd"/>
-      <w:r>
-        <w:rPr>
-          <w:rFonts w:hint="eastAsia"/>
-        </w:rPr>
-        <w:t xml:space="preserve"> /</w:t>
+        <w:t>eble /</w:t>
       </w:r>
       <w:r>
         <w:t xml:space="preserve"> </w:t>
@@ -2055,8 +1643,6 @@
         </w:numPr>
         <w:ind w:firstLineChars="0"/>
       </w:pPr>
-      <w:proofErr w:type="spellStart"/>
-      <w:proofErr w:type="gramStart"/>
       <w:r>
         <w:rPr>
           <w:rFonts w:hint="eastAsia"/>
@@ -2064,15 +1650,7 @@
         <w:t>settings</w:t>
       </w:r>
       <w:r>
-        <w:t>,compiler</w:t>
-      </w:r>
-      <w:proofErr w:type="gramEnd"/>
-      <w:r>
-        <w:t>,build</w:t>
-      </w:r>
-      <w:proofErr w:type="spellEnd"/>
-      <w:r>
-        <w:t xml:space="preserve"> project automatically</w:t>
+        <w:t>,compiler,build project automatically</w:t>
       </w:r>
     </w:p>
     <w:p>
@@ -2085,21 +1663,11 @@
         <w:ind w:firstLineChars="0"/>
       </w:pPr>
       <w:r>
-        <w:t xml:space="preserve">ctrl shift </w:t>
-      </w:r>
-      <w:proofErr w:type="gramStart"/>
-      <w:r>
-        <w:t>alt ?</w:t>
-      </w:r>
-      <w:proofErr w:type="gramEnd"/>
-      <w:r>
-        <w:t xml:space="preserve">, registry, </w:t>
-      </w:r>
-      <w:proofErr w:type="spellStart"/>
+        <w:t xml:space="preserve">ctrl shift alt ?, registry, </w:t>
+      </w:r>
       <w:r>
         <w:t>compiler.automake.allow.when.app.running</w:t>
       </w:r>
-      <w:proofErr w:type="spellEnd"/>
     </w:p>
     <w:p/>
     <w:p/>
@@ -2162,22 +1730,18 @@
       </w:r>
     </w:p>
     <w:p>
-      <w:proofErr w:type="spellStart"/>
       <w:r>
         <w:t>PaginationDTO</w:t>
       </w:r>
-      <w:proofErr w:type="spellEnd"/>
       <w:r>
         <w:rPr>
           <w:rFonts w:hint="eastAsia"/>
         </w:rPr>
         <w:t>囊括原有的</w:t>
       </w:r>
-      <w:proofErr w:type="spellStart"/>
       <w:r>
         <w:t>questionDTO</w:t>
       </w:r>
-      <w:proofErr w:type="spellEnd"/>
       <w:r>
         <w:rPr>
           <w:rFonts w:hint="eastAsia"/>
@@ -2190,35 +1754,10 @@
         <w:rPr>
           <w:rFonts w:hint="eastAsia"/>
         </w:rPr>
-        <w:t>将传入方法的参数</w:t>
-      </w:r>
-      <w:proofErr w:type="gramStart"/>
-      <w:r>
-        <w:rPr>
-          <w:rFonts w:hint="eastAsia"/>
-        </w:rPr>
-        <w:t>赋值给类的</w:t>
-      </w:r>
-      <w:proofErr w:type="gramEnd"/>
-      <w:r>
-        <w:rPr>
-          <w:rFonts w:hint="eastAsia"/>
-        </w:rPr>
-        <w:t>同名变量后（</w:t>
-      </w:r>
-      <w:proofErr w:type="spellStart"/>
-      <w:r>
-        <w:rPr>
-          <w:rFonts w:hint="eastAsia"/>
-        </w:rPr>
-        <w:t>this</w:t>
-      </w:r>
-      <w:r>
-        <w:t>.page</w:t>
-      </w:r>
-      <w:proofErr w:type="spellEnd"/>
-      <w:r>
-        <w:t xml:space="preserve"> = page）</w:t>
+        <w:t>将传入方法的参数赋值给类的同名变量后（this</w:t>
+      </w:r>
+      <w:r>
+        <w:t>.page = page）</w:t>
       </w:r>
       <w:r>
         <w:rPr>
@@ -2236,13 +1775,8 @@
       </w:r>
     </w:p>
     <w:p>
-      <w:proofErr w:type="spellStart"/>
-      <w:r>
-        <w:t>PaginationDTO.setPagination</w:t>
-      </w:r>
-      <w:proofErr w:type="spellEnd"/>
-      <w:r>
-        <w:t>()</w:t>
+      <w:r>
+        <w:t>PaginationDTO.setPagination()</w:t>
       </w:r>
       <w:r>
         <w:rPr>
@@ -2257,19 +1791,11 @@
         <w:rPr>
           <w:rFonts w:hint="eastAsia"/>
         </w:rPr>
-        <w:t>大于</w:t>
-      </w:r>
-      <w:proofErr w:type="spellStart"/>
-      <w:r>
-        <w:rPr>
-          <w:rFonts w:hint="eastAsia"/>
-        </w:rPr>
-        <w:t>total</w:t>
+        <w:t>大于total</w:t>
       </w:r>
       <w:r>
         <w:t>Page</w:t>
       </w:r>
-      <w:proofErr w:type="spellEnd"/>
       <w:r>
         <w:rPr>
           <w:rFonts w:hint="eastAsia"/>
@@ -2298,11 +1824,9 @@
       </w:r>
     </w:p>
     <w:p>
-      <w:proofErr w:type="spellStart"/>
       <w:r>
         <w:t>WebMvcConfigurer</w:t>
       </w:r>
-      <w:proofErr w:type="spellEnd"/>
       <w:r>
         <w:rPr>
           <w:rFonts w:hint="eastAsia"/>
@@ -2310,40 +1834,131 @@
         <w:t>.</w:t>
       </w:r>
       <w:r>
-        <w:t xml:space="preserve"> </w:t>
-      </w:r>
-      <w:proofErr w:type="spellStart"/>
+        <w:t xml:space="preserve"> addResourceHandlers</w:t>
+      </w:r>
+    </w:p>
+    <w:p>
+      <w:r>
+        <w:rPr>
+          <w:rFonts w:hint="eastAsia"/>
+        </w:rPr>
+        <w:t>1</w:t>
+      </w:r>
+      <w:r>
+        <w:t>.</w:t>
+      </w:r>
+    </w:p>
+    <w:p>
+      <w:r>
+        <w:t>WebMvcAutoConfiguration</w:t>
+      </w:r>
+      <w:r>
+        <w:rPr>
+          <w:rFonts w:hint="eastAsia"/>
+        </w:rPr>
+        <w:t>中</w:t>
+      </w:r>
+      <w:r>
+        <w:t>ResourceProperties</w:t>
+      </w:r>
+      <w:r>
+        <w:rPr>
+          <w:rFonts w:hint="eastAsia"/>
+        </w:rPr>
+        <w:t>.</w:t>
+      </w:r>
+      <w:r>
+        <w:t>static</w:t>
+      </w:r>
+      <w:r>
+        <w:rPr>
+          <w:rFonts w:hint="eastAsia"/>
+        </w:rPr>
+        <w:t>Lo</w:t>
+      </w:r>
+      <w:r>
+        <w:t>cations</w:t>
+      </w:r>
+      <w:r>
+        <w:rPr>
+          <w:rFonts w:hint="eastAsia"/>
+        </w:rPr>
+        <w:t>：设置资源默认路径</w:t>
+      </w:r>
+    </w:p>
+    <w:p>
+      <w:r>
+        <w:rPr>
+          <w:rFonts w:hint="eastAsia"/>
+        </w:rPr>
+        <w:t>@</w:t>
+      </w:r>
+      <w:r>
+        <w:t>Condition</w:t>
+      </w:r>
+      <w:r>
+        <w:t>alOnMissingBean(</w:t>
+      </w:r>
+      <w:r>
+        <w:rPr>
+          <w:rFonts w:hint="eastAsia"/>
+        </w:rPr>
+        <w:t>Web</w:t>
+      </w:r>
+      <w:r>
+        <w:t>MvcConfigureationSupport.class)</w:t>
+      </w:r>
+    </w:p>
+    <w:p/>
+    <w:p>
+      <w:r>
+        <w:rPr>
+          <w:rFonts w:hint="eastAsia"/>
+        </w:rPr>
+        <w:t>疑问：虽然</w:t>
+      </w:r>
+      <w:r>
+        <w:t>WebMvcAutoConfiguration</w:t>
+      </w:r>
+      <w:r>
+        <w:rPr>
+          <w:rFonts w:hint="eastAsia"/>
+        </w:rPr>
+        <w:t>实现了</w:t>
+      </w:r>
       <w:r>
         <w:t>addResourceHandlers</w:t>
       </w:r>
-      <w:proofErr w:type="spellEnd"/>
-    </w:p>
-    <w:p>
-      <w:r>
-        <w:rPr>
-          <w:rFonts w:hint="eastAsia"/>
-        </w:rPr>
-        <w:t>1</w:t>
+      <w:r>
+        <w:rPr>
+          <w:rFonts w:hint="eastAsia"/>
+        </w:rPr>
+        <w:t>方法，但是却未实现</w:t>
+      </w:r>
+      <w:r>
+        <w:t>WebMvcConfigurer</w:t>
+      </w:r>
+      <w:r>
+        <w:rPr>
+          <w:rFonts w:hint="eastAsia"/>
+        </w:rPr>
+        <w:t>接口</w:t>
+      </w:r>
+    </w:p>
+    <w:p>
+      <w:r>
+        <w:rPr>
+          <w:rFonts w:hint="eastAsia"/>
+        </w:rPr>
+        <w:t>2</w:t>
       </w:r>
       <w:r>
         <w:t>.</w:t>
       </w:r>
     </w:p>
     <w:p>
-      <w:proofErr w:type="spellStart"/>
-      <w:r>
-        <w:t>WebMvcAutoConfiguration</w:t>
-      </w:r>
-      <w:proofErr w:type="spellEnd"/>
-      <w:r>
-        <w:rPr>
-          <w:rFonts w:hint="eastAsia"/>
-        </w:rPr>
-        <w:t>中</w:t>
-      </w:r>
-      <w:proofErr w:type="spellStart"/>
-      <w:r>
-        <w:t>ResourceProperties</w:t>
+      <w:r>
+        <w:t>WebMvcConfigurerComposite</w:t>
       </w:r>
       <w:r>
         <w:rPr>
@@ -2352,278 +1967,86 @@
         <w:t>.</w:t>
       </w:r>
       <w:r>
-        <w:t>static</w:t>
-      </w:r>
-      <w:r>
-        <w:rPr>
-          <w:rFonts w:hint="eastAsia"/>
-        </w:rPr>
-        <w:t>Lo</w:t>
-      </w:r>
-      <w:r>
-        <w:t>cations</w:t>
-      </w:r>
-      <w:proofErr w:type="spellEnd"/>
-      <w:r>
-        <w:rPr>
-          <w:rFonts w:hint="eastAsia"/>
-        </w:rPr>
-        <w:t>：设置资源默认路径</w:t>
-      </w:r>
-    </w:p>
-    <w:p>
-      <w:r>
-        <w:rPr>
-          <w:rFonts w:hint="eastAsia"/>
-        </w:rPr>
-        <w:t>@</w:t>
-      </w:r>
-      <w:proofErr w:type="spellStart"/>
-      <w:proofErr w:type="gramStart"/>
-      <w:r>
-        <w:t>Condition</w:t>
-      </w:r>
-      <w:r>
-        <w:t>alOnMissingBean</w:t>
-      </w:r>
-      <w:proofErr w:type="spellEnd"/>
-      <w:r>
-        <w:t>(</w:t>
-      </w:r>
-      <w:proofErr w:type="spellStart"/>
-      <w:proofErr w:type="gramEnd"/>
-      <w:r>
-        <w:rPr>
-          <w:rFonts w:hint="eastAsia"/>
-        </w:rPr>
-        <w:t>Web</w:t>
-      </w:r>
-      <w:r>
-        <w:t>MvcConfigureationSupport.class</w:t>
-      </w:r>
-      <w:proofErr w:type="spellEnd"/>
-      <w:r>
-        <w:t>)</w:t>
+        <w:t>delegates</w:t>
+      </w:r>
+      <w:r>
+        <w:rPr>
+          <w:rFonts w:hint="eastAsia"/>
+        </w:rPr>
+        <w:t>通过add</w:t>
+      </w:r>
+      <w:r>
+        <w:t>WebConfigurers</w:t>
+      </w:r>
+      <w:r>
+        <w:rPr>
+          <w:rFonts w:hint="eastAsia"/>
+        </w:rPr>
+        <w:t>添加</w:t>
+      </w:r>
+    </w:p>
+    <w:p>
+      <w:r>
+        <w:rPr>
+          <w:rFonts w:hint="eastAsia"/>
+        </w:rPr>
+        <w:t>而该方法被De</w:t>
+      </w:r>
+      <w:r>
+        <w:t>legatingWebMvcConfiguration</w:t>
+      </w:r>
+      <w:r>
+        <w:rPr>
+          <w:rFonts w:hint="eastAsia"/>
+        </w:rPr>
+        <w:t>调用</w:t>
+      </w:r>
+    </w:p>
+    <w:p>
+      <w:r>
+        <w:rPr>
+          <w:rFonts w:hint="eastAsia"/>
+        </w:rPr>
+        <w:t>De</w:t>
+      </w:r>
+      <w:r>
+        <w:t>legatingWebMvcConfiguration.setConfigurers(List&lt;WebMvcConfigurer&gt; configurers)</w:t>
+      </w:r>
+      <w:r>
+        <w:rPr>
+          <w:rFonts w:hint="eastAsia"/>
+        </w:rPr>
+        <w:t>其中参数是Web</w:t>
+      </w:r>
+      <w:r>
+        <w:t>Config</w:t>
+      </w:r>
+      <w:r>
+        <w:rPr>
+          <w:rFonts w:hint="eastAsia"/>
+        </w:rPr>
+        <w:t>（自写）的父类。当前类继承自Web</w:t>
+      </w:r>
+      <w:r>
+        <w:t>MvcConfigureationSupport</w:t>
+      </w:r>
+    </w:p>
+    <w:p>
+      <w:r>
+        <w:t>@EnableWebMvc(@Import(</w:t>
+      </w:r>
+      <w:r>
+        <w:rPr>
+          <w:rFonts w:hint="eastAsia"/>
+        </w:rPr>
+        <w:t>De</w:t>
+      </w:r>
+      <w:r>
+        <w:t>legatingWebMvcConfiguration.class))</w:t>
       </w:r>
     </w:p>
     <w:p/>
     <w:p>
-      <w:r>
-        <w:rPr>
-          <w:rFonts w:hint="eastAsia"/>
-        </w:rPr>
-        <w:t>疑问：虽然</w:t>
-      </w:r>
-      <w:proofErr w:type="spellStart"/>
-      <w:r>
-        <w:t>WebMvcAutoConfiguration</w:t>
-      </w:r>
-      <w:proofErr w:type="spellEnd"/>
-      <w:r>
-        <w:rPr>
-          <w:rFonts w:hint="eastAsia"/>
-        </w:rPr>
-        <w:t>实现了</w:t>
-      </w:r>
-      <w:proofErr w:type="spellStart"/>
-      <w:r>
-        <w:t>addResourceHandlers</w:t>
-      </w:r>
-      <w:proofErr w:type="spellEnd"/>
-      <w:r>
-        <w:rPr>
-          <w:rFonts w:hint="eastAsia"/>
-        </w:rPr>
-        <w:t>方法，但是却未实现</w:t>
-      </w:r>
-      <w:proofErr w:type="spellStart"/>
-      <w:r>
-        <w:t>WebMvcConfigurer</w:t>
-      </w:r>
-      <w:proofErr w:type="spellEnd"/>
-      <w:r>
-        <w:rPr>
-          <w:rFonts w:hint="eastAsia"/>
-        </w:rPr>
-        <w:t>接口</w:t>
-      </w:r>
-    </w:p>
-    <w:p>
-      <w:r>
-        <w:rPr>
-          <w:rFonts w:hint="eastAsia"/>
-        </w:rPr>
-        <w:t>2</w:t>
-      </w:r>
-      <w:r>
-        <w:t>.</w:t>
-      </w:r>
-    </w:p>
-    <w:p>
-      <w:proofErr w:type="spellStart"/>
-      <w:r>
-        <w:t>WebMvcConfigurerComposite</w:t>
-      </w:r>
-      <w:r>
-        <w:rPr>
-          <w:rFonts w:hint="eastAsia"/>
-        </w:rPr>
-        <w:t>.</w:t>
-      </w:r>
-      <w:r>
-        <w:t>delegates</w:t>
-      </w:r>
-      <w:proofErr w:type="spellEnd"/>
-      <w:r>
-        <w:rPr>
-          <w:rFonts w:hint="eastAsia"/>
-        </w:rPr>
-        <w:t>通过</w:t>
-      </w:r>
-      <w:proofErr w:type="spellStart"/>
-      <w:r>
-        <w:rPr>
-          <w:rFonts w:hint="eastAsia"/>
-        </w:rPr>
-        <w:t>add</w:t>
-      </w:r>
-      <w:r>
-        <w:t>WebConfigurers</w:t>
-      </w:r>
-      <w:proofErr w:type="spellEnd"/>
-      <w:r>
-        <w:rPr>
-          <w:rFonts w:hint="eastAsia"/>
-        </w:rPr>
-        <w:t>添加</w:t>
-      </w:r>
-    </w:p>
-    <w:p>
-      <w:r>
-        <w:rPr>
-          <w:rFonts w:hint="eastAsia"/>
-        </w:rPr>
-        <w:t>而该方法被</w:t>
-      </w:r>
-      <w:proofErr w:type="spellStart"/>
-      <w:r>
-        <w:rPr>
-          <w:rFonts w:hint="eastAsia"/>
-        </w:rPr>
-        <w:t>De</w:t>
-      </w:r>
-      <w:r>
-        <w:t>legatingWebMvcConfiguration</w:t>
-      </w:r>
-      <w:proofErr w:type="spellEnd"/>
-      <w:r>
-        <w:rPr>
-          <w:rFonts w:hint="eastAsia"/>
-        </w:rPr>
-        <w:t>调用</w:t>
-      </w:r>
-    </w:p>
-    <w:p>
-      <w:r>
-        <w:rPr>
-          <w:rFonts w:hint="eastAsia"/>
-        </w:rPr>
-        <w:t>De</w:t>
-      </w:r>
-      <w:r>
-        <w:t xml:space="preserve">legatingWebMvcConfiguration.setConfigurers(List&lt;WebMvcConfigurer&gt; </w:t>
-      </w:r>
-      <w:proofErr w:type="spellStart"/>
-      <w:r>
-        <w:t>configurers</w:t>
-      </w:r>
-      <w:proofErr w:type="spellEnd"/>
-      <w:r>
-        <w:t>)</w:t>
-      </w:r>
-      <w:r>
-        <w:rPr>
-          <w:rFonts w:hint="eastAsia"/>
-        </w:rPr>
-        <w:t>其中参数是</w:t>
-      </w:r>
-      <w:proofErr w:type="spellStart"/>
-      <w:r>
-        <w:rPr>
-          <w:rFonts w:hint="eastAsia"/>
-        </w:rPr>
-        <w:t>Web</w:t>
-      </w:r>
-      <w:r>
-        <w:t>Config</w:t>
-      </w:r>
-      <w:proofErr w:type="spellEnd"/>
-      <w:r>
-        <w:rPr>
-          <w:rFonts w:hint="eastAsia"/>
-        </w:rPr>
-        <w:t>（自写）的父类。</w:t>
-      </w:r>
-      <w:proofErr w:type="gramStart"/>
-      <w:r>
-        <w:rPr>
-          <w:rFonts w:hint="eastAsia"/>
-        </w:rPr>
-        <w:t>当前类</w:t>
-      </w:r>
-      <w:proofErr w:type="gramEnd"/>
-      <w:r>
-        <w:rPr>
-          <w:rFonts w:hint="eastAsia"/>
-        </w:rPr>
-        <w:t>继承自</w:t>
-      </w:r>
-      <w:proofErr w:type="spellStart"/>
-      <w:r>
-        <w:rPr>
-          <w:rFonts w:hint="eastAsia"/>
-        </w:rPr>
-        <w:t>Web</w:t>
-      </w:r>
-      <w:r>
-        <w:t>MvcConfigureationSupport</w:t>
-      </w:r>
-      <w:proofErr w:type="spellEnd"/>
-    </w:p>
-    <w:p>
-      <w:r>
-        <w:t>@</w:t>
-      </w:r>
-      <w:proofErr w:type="spellStart"/>
-      <w:r>
-        <w:t>EnableWebMvc</w:t>
-      </w:r>
-      <w:proofErr w:type="spellEnd"/>
-      <w:r>
-        <w:t>(@</w:t>
-      </w:r>
-      <w:proofErr w:type="gramStart"/>
-      <w:r>
-        <w:t>Import(</w:t>
-      </w:r>
-      <w:proofErr w:type="spellStart"/>
-      <w:proofErr w:type="gramEnd"/>
-      <w:r>
-        <w:rPr>
-          <w:rFonts w:hint="eastAsia"/>
-        </w:rPr>
-        <w:t>De</w:t>
-      </w:r>
-      <w:r>
-        <w:t>legatingWebMvcConfiguration.class</w:t>
-      </w:r>
-      <w:proofErr w:type="spellEnd"/>
-      <w:r>
-        <w:t>))</w:t>
-      </w:r>
-    </w:p>
-    <w:p/>
-    <w:p>
       <w:pPr>
         <w:pStyle w:val="2"/>
       </w:pPr>
@@ -2639,36 +2062,20 @@
         <w:rPr>
           <w:rFonts w:hint="eastAsia"/>
         </w:rPr>
-        <w:t>创建</w:t>
-      </w:r>
-      <w:proofErr w:type="spellStart"/>
-      <w:r>
-        <w:rPr>
-          <w:rFonts w:hint="eastAsia"/>
-        </w:rPr>
-        <w:t>UserService.</w:t>
+        <w:t>创建UserService.</w:t>
       </w:r>
       <w:r>
         <w:t>createOrUpdate</w:t>
       </w:r>
-      <w:proofErr w:type="spellEnd"/>
-      <w:r>
-        <w:rPr>
-          <w:rFonts w:hint="eastAsia"/>
-        </w:rPr>
-        <w:t>来代替简单的</w:t>
-      </w:r>
-      <w:proofErr w:type="spellStart"/>
-      <w:r>
-        <w:rPr>
-          <w:rFonts w:hint="eastAsia"/>
-        </w:rPr>
-        <w:t>UserMapper</w:t>
+      <w:r>
+        <w:rPr>
+          <w:rFonts w:hint="eastAsia"/>
+        </w:rPr>
+        <w:t>来代替简单的UserMapper</w:t>
       </w:r>
       <w:r>
         <w:t>.insert</w:t>
       </w:r>
-      <w:proofErr w:type="spellEnd"/>
       <w:r>
         <w:rPr>
           <w:rFonts w:hint="eastAsia"/>
@@ -2680,14 +2087,12 @@
       <w:pPr>
         <w:pStyle w:val="2"/>
       </w:pPr>
-      <w:proofErr w:type="spellStart"/>
       <w:r>
         <w:rPr>
           <w:rFonts w:hint="eastAsia"/>
         </w:rPr>
         <w:t>Mybatis</w:t>
       </w:r>
-      <w:proofErr w:type="spellEnd"/>
       <w:r>
         <w:t xml:space="preserve"> Generator</w:t>
       </w:r>
@@ -2697,38 +2102,16 @@
         <w:rPr>
           <w:rFonts w:hint="eastAsia"/>
         </w:rPr>
-        <w:t>小</w:t>
-      </w:r>
-      <w:proofErr w:type="gramStart"/>
-      <w:r>
-        <w:rPr>
-          <w:rFonts w:hint="eastAsia"/>
-        </w:rPr>
-        <w:t>匠</w:t>
-      </w:r>
-      <w:proofErr w:type="gramEnd"/>
-      <w:r>
-        <w:rPr>
-          <w:rFonts w:hint="eastAsia"/>
-        </w:rPr>
-        <w:t>改为mapper，而我是model却没有问题</w:t>
-      </w:r>
-    </w:p>
-    <w:p>
-      <w:r>
-        <w:rPr>
-          <w:rFonts w:hint="eastAsia"/>
-        </w:rPr>
-        <w:t>用了</w:t>
-      </w:r>
-      <w:proofErr w:type="spellStart"/>
-      <w:r>
-        <w:rPr>
-          <w:rFonts w:hint="eastAsia"/>
-        </w:rPr>
-        <w:t>mybatis</w:t>
-      </w:r>
-      <w:proofErr w:type="spellEnd"/>
+        <w:t>小匠改为mapper，而我是model却没有问题</w:t>
+      </w:r>
+    </w:p>
+    <w:p>
+      <w:r>
+        <w:rPr>
+          <w:rFonts w:hint="eastAsia"/>
+        </w:rPr>
+        <w:t>用了mybatis</w:t>
+      </w:r>
       <w:r>
         <w:t xml:space="preserve"> generator</w:t>
       </w:r>
@@ -2736,19 +2119,11 @@
         <w:rPr>
           <w:rFonts w:hint="eastAsia"/>
         </w:rPr>
-        <w:t>之后</w:t>
-      </w:r>
-      <w:proofErr w:type="spellStart"/>
-      <w:r>
-        <w:rPr>
-          <w:rFonts w:hint="eastAsia"/>
-        </w:rPr>
-        <w:t>question</w:t>
+        <w:t>之后question</w:t>
       </w:r>
       <w:r>
         <w:t>.description</w:t>
       </w:r>
-      <w:proofErr w:type="spellEnd"/>
       <w:r>
         <w:rPr>
           <w:rFonts w:hint="eastAsia"/>
@@ -2778,13 +2153,8 @@
         <w:t>为什么地址访问questions</w:t>
       </w:r>
       <w:r>
-        <w:t xml:space="preserve">/n </w:t>
-      </w:r>
-      <w:proofErr w:type="spellStart"/>
-      <w:r>
-        <w:t>n</w:t>
-      </w:r>
-      <w:proofErr w:type="spellEnd"/>
+        <w:t>/n n</w:t>
+      </w:r>
       <w:r>
         <w:rPr>
           <w:rFonts w:hint="eastAsia"/>
@@ -2850,19 +2220,11 @@
       </w:r>
     </w:p>
     <w:p>
-      <w:proofErr w:type="spellStart"/>
-      <w:r>
-        <w:rPr>
-          <w:rFonts w:hint="eastAsia"/>
-        </w:rPr>
-        <w:t>sql</w:t>
-      </w:r>
-      <w:proofErr w:type="spellEnd"/>
-      <w:r>
-        <w:rPr>
-          <w:rFonts w:hint="eastAsia"/>
-        </w:rPr>
-        <w:t>语句只会一条一条的执行</w:t>
+      <w:r>
+        <w:rPr>
+          <w:rFonts w:hint="eastAsia"/>
+        </w:rPr>
+        <w:t>sql语句只会一条一条的执行</w:t>
       </w:r>
     </w:p>
     <w:p>
@@ -2875,7 +2237,6 @@
       <w:r>
         <w:t xml:space="preserve"> </w:t>
       </w:r>
-      <w:proofErr w:type="spellStart"/>
       <w:r>
         <w:rPr>
           <w:rFonts w:hint="eastAsia"/>
@@ -2883,36 +2244,16 @@
         <w:t>view</w:t>
       </w:r>
       <w:r>
-        <w:t>Count</w:t>
-      </w:r>
-      <w:proofErr w:type="spellEnd"/>
-      <w:r>
-        <w:t xml:space="preserve"> = </w:t>
-      </w:r>
-      <w:proofErr w:type="spellStart"/>
-      <w:r>
-        <w:t>viewCount</w:t>
-      </w:r>
-      <w:proofErr w:type="spellEnd"/>
-      <w:r>
-        <w:t xml:space="preserve"> + 1</w:t>
-      </w:r>
-    </w:p>
-    <w:p>
-      <w:r>
-        <w:rPr>
-          <w:rFonts w:hint="eastAsia"/>
-        </w:rPr>
-        <w:t>可以避免高并发导致</w:t>
-      </w:r>
-      <w:proofErr w:type="gramStart"/>
-      <w:r>
-        <w:rPr>
-          <w:rFonts w:hint="eastAsia"/>
-        </w:rPr>
-        <w:t>的漏加问题</w:t>
-      </w:r>
-      <w:proofErr w:type="gramEnd"/>
+        <w:t>Count = viewCount + 1</w:t>
+      </w:r>
+    </w:p>
+    <w:p>
+      <w:r>
+        <w:rPr>
+          <w:rFonts w:hint="eastAsia"/>
+        </w:rPr>
+        <w:t>可以避免高并发导致的漏加问题</w:t>
+      </w:r>
     </w:p>
     <w:p/>
     <w:p>
@@ -2935,11 +2276,9 @@
       </w:r>
     </w:p>
     <w:p>
-      <w:proofErr w:type="spellStart"/>
       <w:r>
         <w:t>CustomizeErrorCode</w:t>
       </w:r>
-      <w:proofErr w:type="spellEnd"/>
       <w:r>
         <w:rPr>
           <w:rFonts w:hint="eastAsia"/>
@@ -2948,46 +2287,32 @@
       </w:r>
     </w:p>
     <w:p>
-      <w:proofErr w:type="spellStart"/>
       <w:r>
         <w:t>CustomizeException</w:t>
       </w:r>
-      <w:proofErr w:type="spellEnd"/>
       <w:r>
         <w:rPr>
           <w:rFonts w:hint="eastAsia"/>
         </w:rPr>
         <w:t>：接收</w:t>
       </w:r>
-      <w:proofErr w:type="spellStart"/>
       <w:r>
         <w:t>CustomizeErrorCode</w:t>
       </w:r>
-      <w:proofErr w:type="spellEnd"/>
-      <w:r>
-        <w:rPr>
-          <w:rFonts w:hint="eastAsia"/>
-        </w:rPr>
-        <w:t>的message和code，继承</w:t>
-      </w:r>
-      <w:proofErr w:type="spellStart"/>
-      <w:r>
-        <w:rPr>
-          <w:rFonts w:hint="eastAsia"/>
-        </w:rPr>
-        <w:t>Run</w:t>
+      <w:r>
+        <w:rPr>
+          <w:rFonts w:hint="eastAsia"/>
+        </w:rPr>
+        <w:t>的message和code，继承Run</w:t>
       </w:r>
       <w:r>
         <w:t>timeException</w:t>
       </w:r>
-      <w:proofErr w:type="spellEnd"/>
-    </w:p>
-    <w:p>
-      <w:proofErr w:type="spellStart"/>
+    </w:p>
+    <w:p>
       <w:r>
         <w:t>CustomizeExceptionHandler</w:t>
       </w:r>
-      <w:proofErr w:type="spellEnd"/>
       <w:r>
         <w:t>:</w:t>
       </w:r>
@@ -3023,11 +2348,9 @@
       </w:r>
     </w:p>
     <w:p>
-      <w:proofErr w:type="spellStart"/>
       <w:r>
         <w:t>CustomizeErrorController</w:t>
       </w:r>
-      <w:proofErr w:type="spellEnd"/>
       <w:r>
         <w:rPr>
           <w:rFonts w:hint="eastAsia"/>
@@ -3040,13 +2363,8 @@
         </w:rPr>
         <w:t>该类处理</w:t>
       </w:r>
-      <w:proofErr w:type="spellStart"/>
-      <w:r>
-        <w:t>CustomizeExceptionHandler</w:t>
-      </w:r>
-      <w:proofErr w:type="spellEnd"/>
-      <w:r>
-        <w:t>不能处理的</w:t>
+      <w:r>
+        <w:t>CustomizeExceptionHandler不能处理的</w:t>
       </w:r>
       <w:r>
         <w:rPr>
@@ -3065,11 +2383,9 @@
       </w:r>
     </w:p>
     <w:p>
-      <w:proofErr w:type="spellStart"/>
       <w:r>
         <w:t>ResultDTO</w:t>
       </w:r>
-      <w:proofErr w:type="spellEnd"/>
       <w:r>
         <w:rPr>
           <w:rFonts w:hint="eastAsia"/>
@@ -3097,21 +2413,7 @@
         <w:rPr>
           <w:rFonts w:hint="eastAsia"/>
         </w:rPr>
-        <w:t>既然本节的重点之一在于将异常或错误</w:t>
-      </w:r>
-      <w:proofErr w:type="gramStart"/>
-      <w:r>
-        <w:rPr>
-          <w:rFonts w:hint="eastAsia"/>
-        </w:rPr>
-        <w:t>一</w:t>
-      </w:r>
-      <w:proofErr w:type="gramEnd"/>
-      <w:r>
-        <w:rPr>
-          <w:rFonts w:hint="eastAsia"/>
-        </w:rPr>
-        <w:t>json的方式返回，那何必throw</w:t>
+        <w:t>既然本节的重点之一在于将异常或错误一json的方式返回，那何必throw</w:t>
       </w:r>
       <w:r>
         <w:t xml:space="preserve"> Exception</w:t>
@@ -3122,25 +2424,15 @@
         </w:rPr>
         <w:t>呢，这样还要在</w:t>
       </w:r>
-      <w:proofErr w:type="spellStart"/>
       <w:r>
         <w:t>CustomizeErrorController</w:t>
       </w:r>
-      <w:proofErr w:type="spellEnd"/>
-      <w:r>
-        <w:rPr>
-          <w:rFonts w:hint="eastAsia"/>
-        </w:rPr>
-        <w:t>中将接收到的异常转化为</w:t>
-      </w:r>
-      <w:proofErr w:type="spellStart"/>
-      <w:r>
-        <w:rPr>
-          <w:rFonts w:hint="eastAsia"/>
-        </w:rPr>
-        <w:t>ResultDTO</w:t>
-      </w:r>
-      <w:proofErr w:type="spellEnd"/>
+      <w:r>
+        <w:rPr>
+          <w:rFonts w:hint="eastAsia"/>
+        </w:rPr>
+        <w:t>中将接收到的异常转化为ResultDTO</w:t>
+      </w:r>
       <w:r>
         <w:t>,</w:t>
       </w:r>
@@ -3148,38 +2440,19 @@
         <w:rPr>
           <w:rFonts w:hint="eastAsia"/>
         </w:rPr>
-        <w:t>为何不将</w:t>
-      </w:r>
-      <w:proofErr w:type="spellStart"/>
-      <w:r>
-        <w:rPr>
-          <w:rFonts w:hint="eastAsia"/>
-        </w:rPr>
-        <w:t>C</w:t>
+        <w:t>为何不将C</w:t>
       </w:r>
       <w:r>
         <w:t>ommentService.insert</w:t>
       </w:r>
-      <w:proofErr w:type="spellEnd"/>
-      <w:r>
-        <w:rPr>
-          <w:rFonts w:hint="eastAsia"/>
-        </w:rPr>
-        <w:t>方法返回值设为</w:t>
-      </w:r>
-      <w:proofErr w:type="spellStart"/>
-      <w:r>
-        <w:rPr>
-          <w:rFonts w:hint="eastAsia"/>
-        </w:rPr>
-        <w:t>Result</w:t>
-      </w:r>
-      <w:r>
-        <w:t>DTO</w:t>
-      </w:r>
-      <w:proofErr w:type="spellEnd"/>
-      <w:r>
-        <w:t>,</w:t>
+      <w:r>
+        <w:rPr>
+          <w:rFonts w:hint="eastAsia"/>
+        </w:rPr>
+        <w:t>方法返回值设为Result</w:t>
+      </w:r>
+      <w:r>
+        <w:t>DTO,</w:t>
       </w:r>
       <w:r>
         <w:rPr>
@@ -3188,23 +2461,7 @@
         <w:t>而在碰到问题时直接return</w:t>
       </w:r>
       <w:r>
-        <w:t xml:space="preserve"> </w:t>
-      </w:r>
-      <w:proofErr w:type="spellStart"/>
-      <w:r>
-        <w:t>ResultDTO</w:t>
-      </w:r>
-      <w:proofErr w:type="spellEnd"/>
-      <w:r>
-        <w:t>.(</w:t>
-      </w:r>
-      <w:proofErr w:type="spellStart"/>
-      <w:r>
-        <w:t>CustomizeErrorCode</w:t>
-      </w:r>
-      <w:proofErr w:type="spellEnd"/>
-      <w:r>
-        <w:t>)</w:t>
+        <w:t xml:space="preserve"> ResultDTO.(CustomizeErrorCode)</w:t>
       </w:r>
     </w:p>
     <w:p/>
@@ -3244,30 +2501,45 @@
       </w:r>
     </w:p>
     <w:p>
-      <w:pPr>
-        <w:rPr>
-          <w:rFonts w:hint="eastAsia"/>
-        </w:rPr>
-      </w:pPr>
-      <w:r>
-        <w:rPr>
-          <w:rFonts w:hint="eastAsia"/>
-        </w:rPr>
-        <w:t>弄个破</w:t>
-      </w:r>
-      <w:proofErr w:type="spellStart"/>
-      <w:r>
-        <w:rPr>
-          <w:rFonts w:hint="eastAsia"/>
-        </w:rPr>
-        <w:t>js</w:t>
-      </w:r>
-      <w:proofErr w:type="spellEnd"/>
-      <w:r>
-        <w:rPr>
-          <w:rFonts w:hint="eastAsia"/>
-        </w:rPr>
-        <w:t>弄了半天。。。。。</w:t>
+      <w:r>
+        <w:rPr>
+          <w:rFonts w:hint="eastAsia"/>
+        </w:rPr>
+        <w:t>弄个破js弄了半天。。。。。</w:t>
+      </w:r>
+    </w:p>
+    <w:p/>
+    <w:p>
+      <w:pPr>
+        <w:pStyle w:val="2"/>
+      </w:pPr>
+      <w:r>
+        <w:rPr>
+          <w:rFonts w:hint="eastAsia"/>
+        </w:rPr>
+        <w:t>回复的通知功能</w:t>
+      </w:r>
+    </w:p>
+    <w:p>
+      <w:pPr>
+        <w:rPr>
+          <w:rFonts w:hint="eastAsia"/>
+        </w:rPr>
+      </w:pPr>
+      <w:r>
+        <w:rPr>
+          <w:rFonts w:hint="eastAsia"/>
+        </w:rPr>
+        <w:t>关于</w:t>
+      </w:r>
+      <w:r>
+        <w:t>DTO</w:t>
+      </w:r>
+      <w:r>
+        <w:rPr>
+          <w:rFonts w:hint="eastAsia"/>
+        </w:rPr>
+        <w:t>与model的设计，一定记得看看</w:t>
       </w:r>
       <w:bookmarkStart w:id="1" w:name="_GoBack"/>
       <w:bookmarkEnd w:id="1"/>

</xml_diff>